<commit_message>
content associated with influential parameters for VBI
</commit_message>
<xml_diff>
--- a/thesis_doc/draft1/thesis_body_draft_v01.docx
+++ b/thesis_doc/draft1/thesis_body_draft_v01.docx
@@ -1,6 +1,6 @@
 
 <file path=word/document.xml><?xml version="1.0" encoding="utf-8"?>
-<w:document xmlns:wpc="http://schemas.microsoft.com/office/word/2010/wordprocessingCanvas" xmlns:cx="http://schemas.microsoft.com/office/drawing/2014/chartex" xmlns:cx1="http://schemas.microsoft.com/office/drawing/2015/9/8/chartex" xmlns:cx2="http://schemas.microsoft.com/office/drawing/2015/10/21/chartex" xmlns:cx3="http://schemas.microsoft.com/office/drawing/2016/5/9/chartex" xmlns:cx4="http://schemas.microsoft.com/office/drawing/2016/5/10/chartex" xmlns:cx5="http://schemas.microsoft.com/office/drawing/2016/5/11/chartex" xmlns:cx6="http://schemas.microsoft.com/office/drawing/2016/5/12/chartex" xmlns:cx7="http://schemas.microsoft.com/office/drawing/2016/5/13/chartex" xmlns:cx8="http://schemas.microsoft.com/office/drawing/2016/5/14/chartex" xmlns:mc="http://schemas.openxmlformats.org/markup-compatibility/2006" xmlns:aink="http://schemas.microsoft.com/office/drawing/2016/ink" xmlns:am3d="http://schemas.microsoft.com/office/drawing/2017/model3d" xmlns:o="urn:schemas-microsoft-com:office:office" xmlns:r="http://schemas.openxmlformats.org/officeDocument/2006/relationships" xmlns:m="http://schemas.openxmlformats.org/officeDocument/2006/math" xmlns:v="urn:schemas-microsoft-com:vml" xmlns:wp14="http://schemas.microsoft.com/office/word/2010/wordprocessingDrawing" xmlns:wp="http://schemas.openxmlformats.org/drawingml/2006/wordprocessingDrawing" xmlns:w10="urn:schemas-microsoft-com:office:word" xmlns:w="http://schemas.openxmlformats.org/wordprocessingml/2006/main" xmlns:w14="http://schemas.microsoft.com/office/word/2010/wordml" xmlns:w15="http://schemas.microsoft.com/office/word/2012/wordml" xmlns:w16cid="http://schemas.microsoft.com/office/word/2016/wordml/cid" xmlns:w16se="http://schemas.microsoft.com/office/word/2015/wordml/symex" xmlns:wpg="http://schemas.microsoft.com/office/word/2010/wordprocessingGroup" xmlns:wpi="http://schemas.microsoft.com/office/word/2010/wordprocessingInk" xmlns:wne="http://schemas.microsoft.com/office/word/2006/wordml" xmlns:wps="http://schemas.microsoft.com/office/word/2010/wordprocessingShape" mc:Ignorable="w14 w15 w16se w16cid wp14">
+<w:document xmlns:wpc="http://schemas.microsoft.com/office/word/2010/wordprocessingCanvas" xmlns:mc="http://schemas.openxmlformats.org/markup-compatibility/2006" xmlns:o="urn:schemas-microsoft-com:office:office" xmlns:r="http://schemas.openxmlformats.org/officeDocument/2006/relationships" xmlns:m="http://schemas.openxmlformats.org/officeDocument/2006/math" xmlns:v="urn:schemas-microsoft-com:vml" xmlns:wp14="http://schemas.microsoft.com/office/word/2010/wordprocessingDrawing" xmlns:wp="http://schemas.openxmlformats.org/drawingml/2006/wordprocessingDrawing" xmlns:w10="urn:schemas-microsoft-com:office:word" xmlns:w="http://schemas.openxmlformats.org/wordprocessingml/2006/main" xmlns:w14="http://schemas.microsoft.com/office/word/2010/wordml" xmlns:wpg="http://schemas.microsoft.com/office/word/2010/wordprocessingGroup" xmlns:wpi="http://schemas.microsoft.com/office/word/2010/wordprocessingInk" xmlns:wne="http://schemas.microsoft.com/office/word/2006/wordml" xmlns:wps="http://schemas.microsoft.com/office/word/2010/wordprocessingShape" mc:Ignorable="w14 wp14">
   <w:body>
     <w:p>
       <w:pPr>
@@ -30,7 +30,14 @@
       </w:pPr>
       <w:r>
         <w:tab/>
-        <w:t xml:space="preserve">by </w:t>
+      </w:r>
+      <w:proofErr w:type="gramStart"/>
+      <w:r>
+        <w:t>by</w:t>
+      </w:r>
+      <w:proofErr w:type="gramEnd"/>
+      <w:r>
+        <w:t xml:space="preserve"> </w:t>
       </w:r>
       <w:r>
         <w:rPr>
@@ -1985,8 +1992,8 @@
     <w:p>
       <w:pPr>
         <w:sectPr>
-          <w:headerReference w:type="default" r:id="rId8"/>
-          <w:footerReference w:type="default" r:id="rId9"/>
+          <w:headerReference w:type="default" r:id="rId9"/>
+          <w:footerReference w:type="default" r:id="rId10"/>
           <w:pgSz w:w="12240" w:h="15840"/>
           <w:pgMar w:top="1440" w:right="1440" w:bottom="1440" w:left="2160" w:header="720" w:footer="720" w:gutter="0"/>
           <w:pgNumType w:fmt="lowerRoman" w:start="2"/>
@@ -2226,7 +2233,7 @@
       <w:r>
         <w:t xml:space="preserve">More information can be found here: </w:t>
       </w:r>
-      <w:hyperlink r:id="rId10" w:history="1">
+      <w:hyperlink r:id="rId11" w:history="1">
         <w:r>
           <w:rPr>
             <w:rStyle w:val="Hyperlink"/>
@@ -2325,7 +2332,7 @@
           </mc:Choice>
           <mc:Fallback>
             <w:pict>
-              <v:rect w14:anchorId="2B2B9FC1" id="Rectangle 1" o:spid="_x0000_s1026" style="width:138pt;height:91.1pt;visibility:visible;mso-wrap-style:square;mso-left-percent:-10001;mso-top-percent:-10001;mso-position-horizontal:absolute;mso-position-horizontal-relative:char;mso-position-vertical:absolute;mso-position-vertical-relative:line;mso-left-percent:-10001;mso-top-percent:-10001;v-text-anchor:middle" o:gfxdata="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" fillcolor="#f2f2f2 [3052]" strokecolor="black [3213]" strokeweight="2pt">
+              <v:rect id="Rectangle 1" o:spid="_x0000_s1026" style="width:138pt;height:91.1pt;visibility:visible;mso-wrap-style:square;mso-left-percent:-10001;mso-top-percent:-10001;mso-position-horizontal:absolute;mso-position-horizontal-relative:char;mso-position-vertical:absolute;mso-position-vertical-relative:line;mso-left-percent:-10001;mso-top-percent:-10001;v-text-anchor:middle" o:gfxdata="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" fillcolor="#f2f2f2 [3052]" strokecolor="black [3213]" strokeweight="2pt">
                 <v:textbox>
                   <w:txbxContent>
                     <w:p>
@@ -2358,14 +2365,27 @@
       <w:r>
         <w:t xml:space="preserve">Figure </w:t>
       </w:r>
-      <w:fldSimple w:instr=" SEQ Figure \* ARABIC ">
-        <w:r>
-          <w:rPr>
-            <w:noProof/>
-          </w:rPr>
-          <w:t>1</w:t>
-        </w:r>
-      </w:fldSimple>
+      <w:r>
+        <w:fldChar w:fldCharType="begin"/>
+      </w:r>
+      <w:r>
+        <w:instrText xml:space="preserve"> SEQ Figure \* ARABIC </w:instrText>
+      </w:r>
+      <w:r>
+        <w:fldChar w:fldCharType="separate"/>
+      </w:r>
+      <w:r>
+        <w:rPr>
+          <w:noProof/>
+        </w:rPr>
+        <w:t>1</w:t>
+      </w:r>
+      <w:r>
+        <w:rPr>
+          <w:noProof/>
+        </w:rPr>
+        <w:fldChar w:fldCharType="end"/>
+      </w:r>
       <w:r>
         <w:t>: Test Image</w:t>
       </w:r>
@@ -2498,7 +2518,7 @@
                     </pic:cNvPicPr>
                   </pic:nvPicPr>
                   <pic:blipFill rotWithShape="1">
-                    <a:blip r:embed="rId11">
+                    <a:blip r:embed="rId12">
                       <a:extLst>
                         <a:ext uri="{28A0092B-C50C-407E-A947-70E740481C1C}">
                           <a14:useLocalDpi xmlns:a14="http://schemas.microsoft.com/office/drawing/2010/main" val="0"/>
@@ -2621,7 +2641,7 @@
                     <pic:cNvPicPr/>
                   </pic:nvPicPr>
                   <pic:blipFill>
-                    <a:blip r:embed="rId12">
+                    <a:blip r:embed="rId13">
                       <a:lum/>
                       <a:alphaModFix/>
                     </a:blip>
@@ -2685,7 +2705,7 @@
                     <pic:cNvPicPr/>
                   </pic:nvPicPr>
                   <pic:blipFill>
-                    <a:blip r:embed="rId13">
+                    <a:blip r:embed="rId14">
                       <a:lum/>
                       <a:alphaModFix/>
                     </a:blip>
@@ -2728,7 +2748,15 @@
     </w:p>
     <w:p>
       <w:r>
-        <w:t>A total of 30 accelerometers (PCB Model 393A03) and 12 strain gauges (Geokon 6" vibrating wire) were installed on the chosen region of the viaduct</w:t>
+        <w:t>A total of 30 accelerometers (PCB Model 393A03) and 12 strain gauges (</w:t>
+      </w:r>
+      <w:proofErr w:type="spellStart"/>
+      <w:r>
+        <w:t>Geokon</w:t>
+      </w:r>
+      <w:proofErr w:type="spellEnd"/>
+      <w:r>
+        <w:t xml:space="preserve"> 6" vibrating wire) were installed on the chosen region of the viaduct</w:t>
       </w:r>
       <w:r>
         <w:t xml:space="preserve"> (span 7 &amp; 8)</w:t>
@@ -2824,7 +2852,15 @@
         <w:t xml:space="preserve"> </w:t>
       </w:r>
       <w:r>
-        <w:t>Of further interest, is the vibration that occurs after the large traffic event. Rather than experiencing a free decay back to nearly zero acceleration, the bridge continues to vibrate at nearly 50% of the peak value as a result of the low damping of the structure, and likely the continued input of lighter traffic.</w:t>
+        <w:t xml:space="preserve">Of further interest, is the vibration that occurs after the large traffic </w:t>
+      </w:r>
+      <w:proofErr w:type="gramStart"/>
+      <w:r>
+        <w:t>event.</w:t>
+      </w:r>
+      <w:proofErr w:type="gramEnd"/>
+      <w:r>
+        <w:t xml:space="preserve"> Rather than experiencing a free decay back to nearly zero acceleration, the bridge continues to vibrate at nearly 50% of the peak value as a result of the low damping of the structure, and likely the continued input of lighter traffic.</w:t>
       </w:r>
     </w:p>
     <w:p>
@@ -2841,7 +2877,15 @@
         <w:t xml:space="preserve">Vibrations in this frequency range would be classified as </w:t>
       </w:r>
       <w:r>
-        <w:t>“very disturbing” according to the human comfort criteria established by Reiher and Meister</w:t>
+        <w:t xml:space="preserve">“very disturbing” according to the human comfort criteria established by </w:t>
+      </w:r>
+      <w:proofErr w:type="spellStart"/>
+      <w:r>
+        <w:t>Reiher</w:t>
+      </w:r>
+      <w:proofErr w:type="spellEnd"/>
+      <w:r>
+        <w:t xml:space="preserve"> and Meister</w:t>
       </w:r>
       <w:r>
         <w:t xml:space="preserve"> </w:t>
@@ -2886,7 +2930,15 @@
         <w:t xml:space="preserve">strain records for </w:t>
       </w:r>
       <w:r>
-        <w:t xml:space="preserve">a typical event demonstrates the amplification of bridge response as a result of the vibrations. By considering the response content under 2 Hz as the static response, we may estimate the dynamic amplification factor. This structure </w:t>
+        <w:t xml:space="preserve">a typical event demonstrates the amplification of bridge response as a result of the vibrations. By considering the response content </w:t>
+      </w:r>
+      <w:proofErr w:type="gramStart"/>
+      <w:r>
+        <w:t>under</w:t>
+      </w:r>
+      <w:proofErr w:type="gramEnd"/>
+      <w:r>
+        <w:t xml:space="preserve"> 2 Hz as the static response, we may estimate the dynamic amplification factor. This structure </w:t>
       </w:r>
       <w:r>
         <w:t xml:space="preserve">is routinely experiencing dynamic amplification of strain (and stress) in excess of 1.75. Furthermore, this amplification is occurring at design-level load events. </w:t>
@@ -2946,11 +2998,16 @@
     </w:p>
     <w:p>
       <w:r>
-        <w:t>Several models were created with varying levels of detail including a 3D element-based model of spans 7 &amp; 8. The model was calibrated</w:t>
+        <w:t xml:space="preserve">Several models were created with varying levels of detail including a 3D element-based model of spans 7 &amp; 8. The model was </w:t>
+      </w:r>
+      <w:proofErr w:type="gramStart"/>
+      <w:r>
+        <w:t>calibrated</w:t>
       </w:r>
       <w:r>
         <w:t>/validated</w:t>
       </w:r>
+      <w:proofErr w:type="gramEnd"/>
       <w:r>
         <w:t xml:space="preserve"> with the mode shapes and frequencies obtained experimentally. </w:t>
       </w:r>
@@ -3013,7 +3070,74 @@
     </w:p>
     <w:p>
       <w:r>
-        <w:t xml:space="preserve">A total of 500 accelerometers were installed on the bridge, distributed on spans 2, 3, 4, 7, and 8. Another 4 accelerometers were attached to the corners of a dump truck bed so the “roll”, “pitch” and “bounce” of the main mass of the vehicle could be captured. </w:t>
+        <w:t xml:space="preserve">A total of </w:t>
+      </w:r>
+      <w:r>
+        <w:t>36</w:t>
+      </w:r>
+      <w:r>
+        <w:t xml:space="preserve"> accelerometers were installed on the bridge, distributed on spans 2, 3, 4, 7, and 8. Another 4 accelerometers were attached to the corners of a dump truck bed so the “roll”, “pitch” and “bounce” of the main mass of the vehicle could be captured. </w:t>
+      </w:r>
+    </w:p>
+    <w:p>
+      <w:r>
+        <w:lastRenderedPageBreak/>
+        <w:drawing>
+          <wp:inline distT="0" distB="0" distL="0" distR="0" wp14:anchorId="6B0AC069" wp14:editId="168464AC">
+            <wp:extent cx="2680886" cy="1371600"/>
+            <wp:effectExtent l="0" t="0" r="5715" b="0"/>
+            <wp:docPr id="25" name="Picture 5"/>
+            <wp:cNvGraphicFramePr>
+              <a:graphicFrameLocks xmlns:a="http://schemas.openxmlformats.org/drawingml/2006/main" noChangeAspect="1"/>
+            </wp:cNvGraphicFramePr>
+            <a:graphic xmlns:a="http://schemas.openxmlformats.org/drawingml/2006/main">
+              <a:graphicData uri="http://schemas.openxmlformats.org/drawingml/2006/picture">
+                <pic:pic xmlns:pic="http://schemas.openxmlformats.org/drawingml/2006/picture">
+                  <pic:nvPicPr>
+                    <pic:cNvPr id="25" name="Picture 5"/>
+                    <pic:cNvPicPr>
+                      <a:picLocks noChangeAspect="1" noChangeArrowheads="1"/>
+                    </pic:cNvPicPr>
+                  </pic:nvPicPr>
+                  <pic:blipFill rotWithShape="1">
+                    <a:blip r:embed="rId15" cstate="print">
+                      <a:extLst>
+                        <a:ext uri="{BEBA8EAE-BF5A-486C-A8C5-ECC9F3942E4B}">
+                          <a14:imgProps xmlns:a14="http://schemas.microsoft.com/office/drawing/2010/main">
+                            <a14:imgLayer r:embed="rId16">
+                              <a14:imgEffect>
+                                <a14:brightnessContrast contrast="-40000"/>
+                              </a14:imgEffect>
+                            </a14:imgLayer>
+                          </a14:imgProps>
+                        </a:ext>
+                        <a:ext uri="{28A0092B-C50C-407E-A947-70E740481C1C}">
+                          <a14:useLocalDpi xmlns:a14="http://schemas.microsoft.com/office/drawing/2010/main" val="0"/>
+                        </a:ext>
+                      </a:extLst>
+                    </a:blip>
+                    <a:srcRect l="12778" t="30189" r="22576" b="25710"/>
+                    <a:stretch/>
+                  </pic:blipFill>
+                  <pic:spPr bwMode="auto">
+                    <a:xfrm>
+                      <a:off x="0" y="0"/>
+                      <a:ext cx="2680886" cy="1371600"/>
+                    </a:xfrm>
+                    <a:prstGeom prst="rect">
+                      <a:avLst/>
+                    </a:prstGeom>
+                    <a:noFill/>
+                    <a:ln>
+                      <a:noFill/>
+                    </a:ln>
+                    <a:extLst/>
+                  </pic:spPr>
+                </pic:pic>
+              </a:graphicData>
+            </a:graphic>
+          </wp:inline>
+        </w:drawing>
       </w:r>
     </w:p>
     <w:p>
@@ -3033,14 +3157,237 @@
         <w:t xml:space="preserve"> kg)</w:t>
       </w:r>
       <w:r>
-        <w:t xml:space="preserve">. Video cameras were placed at the beginning and end of the bridge, as well as at an elevated position near span 2. The test truck traversed the bridge 14 times. Vehicle speed and lane position were varied </w:t>
-      </w:r>
+        <w:t xml:space="preserve">. Video cameras were placed at the beginning and end of the bridge, as well as at an elevated position near span 2. The test truck traversed the bridge 14 times. Vehicle speed and lane position were varied between runs but kept consistent throughout a single pass. Traffic conditions varied from free-flowing to heavily </w:t>
+      </w:r>
+      <w:proofErr w:type="gramStart"/>
+      <w:r>
+        <w:t>congested</w:t>
+      </w:r>
+      <w:proofErr w:type="gramEnd"/>
+      <w:r>
+        <w:t xml:space="preserve">. </w:t>
+      </w:r>
+      <w:r>
+        <w:t xml:space="preserve">A full description of the sensor layouts and testing activities can be found in the appendix. </w:t>
+      </w:r>
+    </w:p>
+    <w:p>
+      <w:pPr>
+        <w:pStyle w:val="Heading4"/>
+      </w:pPr>
+      <w:r>
+        <w:t>Results &amp; Interpretation</w:t>
+      </w:r>
+    </w:p>
+    <w:p>
+      <w:r>
+        <w:t>Acceleration records for the bridge show that it was excited by the test truck.</w:t>
+      </w:r>
+      <w:r>
+        <w:t xml:space="preserve"> </w:t>
+      </w:r>
+    </w:p>
+    <w:p>
+      <w:r>
+        <w:drawing>
+          <wp:inline distT="0" distB="0" distL="0" distR="0" wp14:anchorId="331ED29D" wp14:editId="4082A4BB">
+            <wp:extent cx="5486400" cy="1473005"/>
+            <wp:effectExtent l="0" t="0" r="0" b="0"/>
+            <wp:docPr id="15" name="Content Placeholder 4"/>
+            <wp:cNvGraphicFramePr>
+              <a:graphicFrameLocks xmlns:a="http://schemas.openxmlformats.org/drawingml/2006/main" noGrp="1" noChangeAspect="1"/>
+            </wp:cNvGraphicFramePr>
+            <a:graphic xmlns:a="http://schemas.openxmlformats.org/drawingml/2006/main">
+              <a:graphicData uri="http://schemas.openxmlformats.org/drawingml/2006/picture">
+                <pic:pic xmlns:pic="http://schemas.openxmlformats.org/drawingml/2006/picture">
+                  <pic:nvPicPr>
+                    <pic:cNvPr id="4" name="Content Placeholder 4"/>
+                    <pic:cNvPicPr>
+                      <a:picLocks noGrp="1" noChangeAspect="1"/>
+                    </pic:cNvPicPr>
+                  </pic:nvPicPr>
+                  <pic:blipFill rotWithShape="1">
+                    <a:blip r:embed="rId17">
+                      <a:extLst>
+                        <a:ext uri="{28A0092B-C50C-407E-A947-70E740481C1C}">
+                          <a14:useLocalDpi xmlns:a14="http://schemas.microsoft.com/office/drawing/2010/main" val="0"/>
+                        </a:ext>
+                      </a:extLst>
+                    </a:blip>
+                    <a:srcRect l="6311" t="51333" r="6634"/>
+                    <a:stretch/>
+                  </pic:blipFill>
+                  <pic:spPr>
+                    <a:xfrm>
+                      <a:off x="0" y="0"/>
+                      <a:ext cx="5486400" cy="1473005"/>
+                    </a:xfrm>
+                    <a:prstGeom prst="rect">
+                      <a:avLst/>
+                    </a:prstGeom>
+                  </pic:spPr>
+                </pic:pic>
+              </a:graphicData>
+            </a:graphic>
+          </wp:inline>
+        </w:drawing>
+      </w:r>
+    </w:p>
+    <w:p>
+      <w:r>
+        <w:t>Examination of acceleration records for the test truck reveal that its motion is greatly increased when it is on the bridge deck versus when it is on normal roadway</w:t>
+      </w:r>
+      <w:r>
+        <w:t xml:space="preserve"> and acceleration increases with increased vehicle speed</w:t>
+      </w:r>
+      <w:r>
+        <w:t xml:space="preserve">. The plot below uses </w:t>
+      </w:r>
+      <w:r>
+        <w:t>the short-time Fourier transform (ST</w:t>
+      </w:r>
+      <w:r>
+        <w:t xml:space="preserve">FT) </w:t>
+      </w:r>
+      <w:r>
+        <w:t>to show the frequency</w:t>
+      </w:r>
+      <w:r>
+        <w:t xml:space="preserve"> content of the truck acceleration</w:t>
+      </w:r>
+      <w:r>
+        <w:t xml:space="preserve"> as it changes over time. It is evident from the plot that the truck begins to resonate shortly after entering the bridge at a frequency of 2-3Hz. </w:t>
+      </w:r>
+    </w:p>
+    <w:p>
+      <w:pPr>
+        <w:jc w:val="center"/>
+      </w:pPr>
       <w:r>
         <w:lastRenderedPageBreak/>
-        <w:t xml:space="preserve">between runs but kept consistent throughout a single pass. Traffic conditions varied from free-flowing to heavily congested. </w:t>
-      </w:r>
-      <w:r>
-        <w:t xml:space="preserve">A full description of the sensor layouts and testing activities can be found in the appendix. </w:t>
+        <w:drawing>
+          <wp:inline distT="0" distB="0" distL="0" distR="0" wp14:anchorId="0A556242" wp14:editId="08A725D8">
+            <wp:extent cx="4572000" cy="2496312"/>
+            <wp:effectExtent l="0" t="0" r="0" b="0"/>
+            <wp:docPr id="14" name="Picture 4" descr="F:\I76\I76\Analysis&amp;Results\Truck-Bridge\freq_content\Truck_Run6.png"/>
+            <wp:cNvGraphicFramePr>
+              <a:graphicFrameLocks xmlns:a="http://schemas.openxmlformats.org/drawingml/2006/main" noChangeAspect="1"/>
+            </wp:cNvGraphicFramePr>
+            <a:graphic xmlns:a="http://schemas.openxmlformats.org/drawingml/2006/main">
+              <a:graphicData uri="http://schemas.openxmlformats.org/drawingml/2006/picture">
+                <pic:pic xmlns:pic="http://schemas.openxmlformats.org/drawingml/2006/picture">
+                  <pic:nvPicPr>
+                    <pic:cNvPr id="5" name="Picture 4" descr="F:\I76\I76\Analysis&amp;Results\Truck-Bridge\freq_content\Truck_Run6.png"/>
+                    <pic:cNvPicPr/>
+                  </pic:nvPicPr>
+                  <pic:blipFill>
+                    <a:blip r:embed="rId18">
+                      <a:extLst>
+                        <a:ext uri="{28A0092B-C50C-407E-A947-70E740481C1C}">
+                          <a14:useLocalDpi xmlns:a14="http://schemas.microsoft.com/office/drawing/2010/main" val="0"/>
+                        </a:ext>
+                      </a:extLst>
+                    </a:blip>
+                    <a:srcRect/>
+                    <a:stretch>
+                      <a:fillRect/>
+                    </a:stretch>
+                  </pic:blipFill>
+                  <pic:spPr bwMode="auto">
+                    <a:xfrm>
+                      <a:off x="0" y="0"/>
+                      <a:ext cx="4572000" cy="2496312"/>
+                    </a:xfrm>
+                    <a:prstGeom prst="rect">
+                      <a:avLst/>
+                    </a:prstGeom>
+                    <a:noFill/>
+                    <a:ln>
+                      <a:noFill/>
+                    </a:ln>
+                  </pic:spPr>
+                </pic:pic>
+              </a:graphicData>
+            </a:graphic>
+          </wp:inline>
+        </w:drawing>
+      </w:r>
+    </w:p>
+    <w:p>
+      <w:r>
+        <w:t>Spectral analysis of truck acceleration data on normal roadway shows the truck has a natural frequency of approximately 2.</w:t>
+      </w:r>
+      <w:r>
+        <w:t>7</w:t>
+      </w:r>
+      <w:r>
+        <w:t>Hz. High damping in the vehicle serves to broaden the natural frequency peak, preventing precise modal parameter identification but also providing a range of forcing frequency content that the truck would be vulnerable to.</w:t>
+      </w:r>
+    </w:p>
+    <w:p>
+      <w:pPr>
+        <w:jc w:val="center"/>
+      </w:pPr>
+      <w:r>
+        <w:rPr>
+          <w:noProof/>
+        </w:rPr>
+        <w:drawing>
+          <wp:inline distT="0" distB="0" distL="0" distR="0">
+            <wp:extent cx="4754880" cy="2369820"/>
+            <wp:effectExtent l="0" t="0" r="0" b="0"/>
+            <wp:docPr id="16" name="Picture 16"/>
+            <wp:cNvGraphicFramePr>
+              <a:graphicFrameLocks xmlns:a="http://schemas.openxmlformats.org/drawingml/2006/main" noChangeAspect="1"/>
+            </wp:cNvGraphicFramePr>
+            <a:graphic xmlns:a="http://schemas.openxmlformats.org/drawingml/2006/main">
+              <a:graphicData uri="http://schemas.openxmlformats.org/drawingml/2006/picture">
+                <pic:pic xmlns:pic="http://schemas.openxmlformats.org/drawingml/2006/picture">
+                  <pic:nvPicPr>
+                    <pic:cNvPr id="0" name="Picture 1"/>
+                    <pic:cNvPicPr>
+                      <a:picLocks noChangeAspect="1" noChangeArrowheads="1"/>
+                    </pic:cNvPicPr>
+                  </pic:nvPicPr>
+                  <pic:blipFill>
+                    <a:blip r:embed="rId19">
+                      <a:extLst>
+                        <a:ext uri="{28A0092B-C50C-407E-A947-70E740481C1C}">
+                          <a14:useLocalDpi xmlns:a14="http://schemas.microsoft.com/office/drawing/2010/main" val="0"/>
+                        </a:ext>
+                      </a:extLst>
+                    </a:blip>
+                    <a:srcRect/>
+                    <a:stretch>
+                      <a:fillRect/>
+                    </a:stretch>
+                  </pic:blipFill>
+                  <pic:spPr bwMode="auto">
+                    <a:xfrm>
+                      <a:off x="0" y="0"/>
+                      <a:ext cx="4754880" cy="2369820"/>
+                    </a:xfrm>
+                    <a:prstGeom prst="rect">
+                      <a:avLst/>
+                    </a:prstGeom>
+                    <a:noFill/>
+                    <a:ln>
+                      <a:noFill/>
+                    </a:ln>
+                  </pic:spPr>
+                </pic:pic>
+              </a:graphicData>
+            </a:graphic>
+          </wp:inline>
+        </w:drawing>
+      </w:r>
+    </w:p>
+    <w:p>
+      <w:r>
+        <w:t xml:space="preserve">These test results further confirm that the bridge vibrations are a result of vehicle-bridge interaction in which both the vehicle and bridge are </w:t>
+      </w:r>
+      <w:r>
+        <w:t xml:space="preserve">experiencing significant excitation. Simulation is required for further understanding of the mechanisms and influential parameters associated with this behavior. </w:t>
       </w:r>
     </w:p>
     <w:p>
@@ -3048,48 +3395,7 @@
         <w:pStyle w:val="Heading4"/>
       </w:pPr>
       <w:r>
-        <w:t>Results &amp; Interpretation</w:t>
-      </w:r>
-    </w:p>
-    <w:p>
-      <w:r>
-        <w:t xml:space="preserve">Examination of acceleration records for the test truck reveal that its motion is greatly increased when it is on the bridge deck versus when it is on normal roadway. Acceleration records for the bridge show that it was excited by the test truck and that vibration was greater with higher vehicle speeds. The plot below uses </w:t>
-      </w:r>
-      <w:r>
-        <w:t>the short-time Fourier transform (ST</w:t>
-      </w:r>
-      <w:r>
-        <w:t xml:space="preserve">FT) </w:t>
-      </w:r>
-      <w:r>
-        <w:t>to show the frequency</w:t>
-      </w:r>
-      <w:r>
-        <w:t xml:space="preserve"> content of the truck acceleration</w:t>
-      </w:r>
-      <w:r>
-        <w:t xml:space="preserve"> </w:t>
-      </w:r>
-      <w:r>
-        <w:t>as it changes over time</w:t>
-      </w:r>
-      <w:r>
-        <w:t xml:space="preserve">. It is evident from the plot that the truck begins to resonate shortly after entering the bridge at a frequency of 2-3Hz. Spectral analysis of truck acceleration data on normal roadway shows the truck has a natural frequency of approximately 2.6Hz. High damping in the vehicle serves to broaden the natural frequency peak, preventing precise modal parameter identification but also providing a range of forcing frequency content that the truck would be vulnerable to. </w:t>
-      </w:r>
-    </w:p>
-    <w:p>
-      <w:r>
-        <w:t xml:space="preserve">These test results further confirm that the bridge vibrations are a result of vehicle-bridge interaction in which both the vehicle and bridge are </w:t>
-      </w:r>
-      <w:r>
-        <w:t xml:space="preserve">experiencing significant excitation. Simulation is required for further understanding of the mechanisms and influential parameters associated with this behavior. </w:t>
-      </w:r>
-    </w:p>
-    <w:p>
-      <w:pPr>
-        <w:pStyle w:val="Heading4"/>
-      </w:pPr>
-      <w:r>
+        <w:lastRenderedPageBreak/>
         <w:t>FE Simulation</w:t>
       </w:r>
     </w:p>
@@ -3098,52 +3404,57 @@
         <w:t xml:space="preserve">An FE software package was chosen (LUSAS) that was capable of simulating vehicle-bridge interaction. This required the ability to model the geometry and dynamics of the bridge as well as the dynamics of a vehicle traveling over the bridge model. A 3D model of spans 7 and 8 was first created based on the model that had already been calibrated and made to match natural frequencies. This model was expanded to include all 11 spans of the bridge. </w:t>
       </w:r>
       <w:r>
-        <w:t xml:space="preserve">The test truck was </w:t>
-      </w:r>
+        <w:t xml:space="preserve">The test truck was modeled as sprung mass. </w:t>
+      </w:r>
+      <w:r>
+        <w:t xml:space="preserve">Its mass was determined from the recorded weight of the dump truck and the suspension parameters (stiffness and damping) were assigned such that the sprung-mass natural frequency matched the measured frequency of the test vehicle “bounce”. </w:t>
+      </w:r>
+      <w:r>
+        <w:t>Additional description of the modeling can be found in the appendix.</w:t>
+      </w:r>
+    </w:p>
+    <w:p>
+      <w:r>
+        <w:t>Initial simulations did not include any roadway profile and therefore inherently assumed a perfectly smooth profile. It very soon became clear that neglecting the roadway profile in the simulations greatly under</w:t>
+      </w:r>
+      <w:r>
+        <w:t>-</w:t>
+      </w:r>
+      <w:r>
+        <w:t>predicts the bridge responses. The in-situ roadway profile was subsequently measured for implementation in further simulations.</w:t>
+      </w:r>
+      <w:r>
+        <w:t xml:space="preserve"> Details regarding the measurement of roadway profile are included in the appendix. </w:t>
+      </w:r>
+    </w:p>
+    <w:p>
+      <w:r>
+        <w:t xml:space="preserve">Simulations of the testing scenarios were performed with the roadway profile included. A few parameters were unknown or known with poor accuracy and therefore were adjusted in the model until </w:t>
+      </w:r>
+      <w:proofErr w:type="gramStart"/>
+      <w:r>
+        <w:t>it’s</w:t>
+      </w:r>
+      <w:proofErr w:type="gramEnd"/>
+      <w:r>
+        <w:t xml:space="preserve"> predictions agreed with the experimental results. These parameters included vehicle speed and vehicle damping.</w:t>
+      </w:r>
+      <w:r>
+        <w:t xml:space="preserve"> The following plot compares experimental acceleration data to FE simulation. </w:t>
+      </w:r>
+    </w:p>
+    <w:p>
+      <w:r>
+        <w:t xml:space="preserve">These simulation results demonstrate the model’s capability of simulating vehicle-bridge interaction and the role of roadway profile on that interaction. </w:t>
+      </w:r>
+    </w:p>
+    <w:p>
+      <w:pPr>
+        <w:pStyle w:val="Heading3"/>
+      </w:pPr>
+      <w:bookmarkStart w:id="13" w:name="_Toc532925088"/>
       <w:r>
         <w:lastRenderedPageBreak/>
-        <w:t xml:space="preserve">modeled as sprung mass. </w:t>
-      </w:r>
-      <w:r>
-        <w:t xml:space="preserve">Its mass was determined from the recorded weight of the dump truck and the suspension parameters (stiffness and damping) were assigned such that the sprung-mass natural frequency matched the measured frequency of the test vehicle “bounce”. </w:t>
-      </w:r>
-      <w:r>
-        <w:t>Additional description of the modeling can be found in the appendix.</w:t>
-      </w:r>
-    </w:p>
-    <w:p>
-      <w:r>
-        <w:t>Initial simulations did not include any roadway profile and therefore inherently assumed a perfectly smooth profile. It very soon became clear that neglecting the roadway profile in the simulations greatly under</w:t>
-      </w:r>
-      <w:r>
-        <w:t>-</w:t>
-      </w:r>
-      <w:r>
-        <w:t>predicts the bridge responses. The in-situ roadway profile was subsequently measured for implementation in further simulations.</w:t>
-      </w:r>
-      <w:r>
-        <w:t xml:space="preserve"> Details regarding the measurement of roadway profile are included in the appendix. </w:t>
-      </w:r>
-    </w:p>
-    <w:p>
-      <w:r>
-        <w:t>Simulations of the testing scenarios were performed with the roadway profile included. A few parameters were unknown or known with poor accuracy and therefore were adjusted in the model until it’s predictions agreed with the experimental results. These parameters included vehicle speed and vehicle damping.</w:t>
-      </w:r>
-      <w:r>
-        <w:t xml:space="preserve"> The following plot compares experimental acceleration data to FE simulation. </w:t>
-      </w:r>
-    </w:p>
-    <w:p>
-      <w:r>
-        <w:t xml:space="preserve">These simulation results demonstrate the model’s capability of simulating vehicle-bridge interaction and the role of roadway profile on that interaction. </w:t>
-      </w:r>
-    </w:p>
-    <w:p>
-      <w:pPr>
-        <w:pStyle w:val="Heading3"/>
-      </w:pPr>
-      <w:bookmarkStart w:id="13" w:name="_Toc532925088"/>
-      <w:r>
         <w:t xml:space="preserve">Test </w:t>
       </w:r>
       <w:r>
@@ -3246,31 +3557,147 @@
         </w:numPr>
       </w:pPr>
       <w:r>
+        <w:t xml:space="preserve">A validated 3D FE model is capable of simulating bridge-vehicle interaction if roadway profile is included and accurately positioned on the model. </w:t>
+      </w:r>
+    </w:p>
+    <w:p>
+      <w:r>
+        <w:t>The framework of structural identification was followed throughout the many tests p</w:t>
+      </w:r>
+      <w:bookmarkStart w:id="14" w:name="_Toc532925089"/>
+      <w:r>
+        <w:t xml:space="preserve">erformed on this test structure. In this way testing provided ground truth of behavior which served to validate simulation tools, which were, in-turn, leveraged to investigate structural behavior that would be impossible or impractical to capture in the field. </w:t>
+      </w:r>
+      <w:r>
+        <w:t>The remainder of this paper implements these validated tools to gain further understanding of vehicle-bridge interaction and dynamic amplification.</w:t>
+      </w:r>
+    </w:p>
+    <w:p>
+      <w:pPr>
+        <w:pStyle w:val="Heading2"/>
+      </w:pPr>
+      <w:r>
+        <w:t>Simulating VBI</w:t>
+      </w:r>
+    </w:p>
+    <w:p>
+      <w:r>
+        <w:t>In several of the simulation studies described in this section a simplified model was employed. This model is composed of 2 degrees-of-freedom and reduces the bridge to a single beam. This model type was used when appropriate due to the minimal computing power required</w:t>
+      </w:r>
+      <w:r>
+        <w:t xml:space="preserve">, permitting a large number of simulations to be automated and performed in a relatively short amount of time. </w:t>
+      </w:r>
+      <w:r>
+        <w:t>This model</w:t>
+      </w:r>
+      <w:r>
+        <w:t xml:space="preserve"> (state-space)</w:t>
+      </w:r>
+      <w:r>
+        <w:t xml:space="preserve"> is described in detail in the second part of this document and in the appendix.</w:t>
+      </w:r>
+    </w:p>
+    <w:p/>
+    <w:p>
+      <w:pPr>
+        <w:pStyle w:val="Heading3"/>
+      </w:pPr>
+      <w:r>
         <w:lastRenderedPageBreak/>
-        <w:t xml:space="preserve">A validated 3D FE model is capable of simulating bridge-vehicle interaction if roadway profile is included and accurately positioned on the model. </w:t>
-      </w:r>
-    </w:p>
-    <w:p>
-      <w:r>
-        <w:t>The framework of structural identification was followed t</w:t>
-      </w:r>
-      <w:r>
-        <w:t>hroughout the many tests p</w:t>
-      </w:r>
-      <w:bookmarkStart w:id="14" w:name="_Toc532925089"/>
-      <w:r>
-        <w:t xml:space="preserve">erformed on this test structure. In this way testing provided ground truth of behavior which served to validate simulation tools, which were, in-turn, leveraged to investigate structural behavior that would be impossible or impractical to capture in the field. </w:t>
-      </w:r>
-      <w:r>
-        <w:t>The remainder of this paper implements these validated tools to gain further understanding of vehicle-bridge interaction and dynamic amplification.</w:t>
-      </w:r>
-    </w:p>
-    <w:p>
-      <w:pPr>
-        <w:pStyle w:val="Heading2"/>
-      </w:pPr>
-      <w:r>
-        <w:t>Simulating VBI</w:t>
+        <w:t>Bridge and vehicle decoupled</w:t>
+      </w:r>
+    </w:p>
+    <w:p>
+      <w:r>
+        <w:t xml:space="preserve">In the interest of further understanding the degree to which the vehicle and bridge interact, the vehicle is analyzed separately from the bridge.  </w:t>
+      </w:r>
+      <w:r>
+        <w:t xml:space="preserve">The vehicle’s motion is simulated as it traverses the bridge deck profile. The contact force is calculated based on the vehicles motion. That contact force can then be applied to a bridge model to simulate bridge responses to the moving vehicle. This method neglects bridge motion and therefore represents a completely rigid bridge. Therefore, this method’s accuracy will suffer with increased bridge flexibility and vehicle mass. </w:t>
+      </w:r>
+    </w:p>
+    <w:p>
+      <w:r>
+        <w:t>The following plot compares coupled and uncouple models for vehicle contact force and bridge displacement.</w:t>
+      </w:r>
+      <w:r>
+        <w:t xml:space="preserve"> </w:t>
+      </w:r>
+      <w:r>
+        <w:t>Due to FE software limitations the</w:t>
+      </w:r>
+      <w:r>
+        <w:t xml:space="preserve"> simplified 2-degree of freedom model was used. </w:t>
+      </w:r>
+      <w:r>
+        <w:rPr>
+          <w:noProof/>
+        </w:rPr>
+        <w:drawing>
+          <wp:inline distT="0" distB="0" distL="0" distR="0" wp14:anchorId="5D32F07C" wp14:editId="0640ABDA">
+            <wp:extent cx="5486400" cy="1950720"/>
+            <wp:effectExtent l="0" t="0" r="0" b="0"/>
+            <wp:docPr id="17" name="Picture 17"/>
+            <wp:cNvGraphicFramePr>
+              <a:graphicFrameLocks xmlns:a="http://schemas.openxmlformats.org/drawingml/2006/main" noChangeAspect="1"/>
+            </wp:cNvGraphicFramePr>
+            <a:graphic xmlns:a="http://schemas.openxmlformats.org/drawingml/2006/main">
+              <a:graphicData uri="http://schemas.openxmlformats.org/drawingml/2006/picture">
+                <pic:pic xmlns:pic="http://schemas.openxmlformats.org/drawingml/2006/picture">
+                  <pic:nvPicPr>
+                    <pic:cNvPr id="0" name="Picture 10"/>
+                    <pic:cNvPicPr>
+                      <a:picLocks noChangeAspect="1" noChangeArrowheads="1"/>
+                    </pic:cNvPicPr>
+                  </pic:nvPicPr>
+                  <pic:blipFill>
+                    <a:blip r:embed="rId20">
+                      <a:extLst>
+                        <a:ext uri="{28A0092B-C50C-407E-A947-70E740481C1C}">
+                          <a14:useLocalDpi xmlns:a14="http://schemas.microsoft.com/office/drawing/2010/main" val="0"/>
+                        </a:ext>
+                      </a:extLst>
+                    </a:blip>
+                    <a:srcRect/>
+                    <a:stretch>
+                      <a:fillRect/>
+                    </a:stretch>
+                  </pic:blipFill>
+                  <pic:spPr bwMode="auto">
+                    <a:xfrm>
+                      <a:off x="0" y="0"/>
+                      <a:ext cx="5486400" cy="1950720"/>
+                    </a:xfrm>
+                    <a:prstGeom prst="rect">
+                      <a:avLst/>
+                    </a:prstGeom>
+                    <a:noFill/>
+                    <a:ln>
+                      <a:noFill/>
+                    </a:ln>
+                  </pic:spPr>
+                </pic:pic>
+              </a:graphicData>
+            </a:graphic>
+          </wp:inline>
+        </w:drawing>
+      </w:r>
+    </w:p>
+    <w:p>
+      <w:pPr>
+        <w:rPr>
+          <w:b/>
+        </w:rPr>
+      </w:pPr>
+      <w:r>
+        <w:rPr>
+          <w:b/>
+        </w:rPr>
+        <w:t xml:space="preserve">Redo above plot with case known to have high amplification. </w:t>
+      </w:r>
+    </w:p>
+    <w:p>
+      <w:r>
+        <w:t>Despite the simplicity of the model used to obtain the above results, it is still effective at modelling the exchange of energy of two systems. As can be seen…</w:t>
       </w:r>
     </w:p>
     <w:p>
@@ -3278,116 +3705,266 @@
         <w:pStyle w:val="Heading3"/>
       </w:pPr>
       <w:r>
-        <w:t>Bridge and vehicle decoupled</w:t>
-      </w:r>
-    </w:p>
-    <w:p>
-      <w:pPr>
-        <w:pStyle w:val="Heading3"/>
-      </w:pPr>
-      <w:r>
-        <w:t>Roadway profile and forcing frequency</w:t>
-      </w:r>
-    </w:p>
-    <w:p>
-      <w:r>
-        <w:t xml:space="preserve">When a vehicle travels over a roadway, it is forced to follow the elevation of profile features. This imposed displacement deforms the vehicle suspension springs thereby imparting a force to the vehicle body. A harmonic profile will therefore cause a harmonic forcing function on the vehicle. This forcing function is at a frequency very similar to that of the profile frequency divided by speed. </w:t>
+        <w:t>Mecha</w:t>
+      </w:r>
+      <w:r>
+        <w:t>nisms and Influential Attributes</w:t>
+      </w:r>
+      <w:bookmarkEnd w:id="14"/>
+    </w:p>
+    <w:p>
+      <w:r>
+        <w:t>Many studies on vehicle-bridge interaction will ex</w:t>
       </w:r>
       <w:bookmarkStart w:id="15" w:name="_GoBack"/>
       <w:bookmarkEnd w:id="15"/>
-    </w:p>
-    <w:p>
-      <w:pPr>
-        <w:pStyle w:val="Heading2"/>
-      </w:pPr>
-      <w:r>
-        <w:t>Mecha</w:t>
-      </w:r>
-      <w:r>
-        <w:t>nisms and Influential Attributes</w:t>
-      </w:r>
-      <w:bookmarkEnd w:id="14"/>
-    </w:p>
-    <w:p>
-      <w:pPr>
-        <w:pStyle w:val="Heading3"/>
-      </w:pPr>
-      <w:r>
-        <w:t>Roadway Profile</w:t>
-      </w:r>
-    </w:p>
-    <w:p>
-      <w:pPr>
-        <w:pStyle w:val="Heading4"/>
-      </w:pPr>
-      <w:r>
-        <w:t>Frequency content</w:t>
-      </w:r>
-    </w:p>
-    <w:p>
-      <w:pPr>
-        <w:pStyle w:val="Heading4"/>
-      </w:pPr>
-      <w:r>
-        <w:t>Feature location and transient effects</w:t>
-      </w:r>
-    </w:p>
-    <w:p/>
-    <w:p>
-      <w:pPr>
-        <w:pStyle w:val="Heading3"/>
-      </w:pPr>
+      <w:r>
+        <w:t xml:space="preserve">amine the role of parameters </w:t>
+      </w:r>
+      <w:r>
+        <w:t>separately</w:t>
+      </w:r>
+      <w:r>
+        <w:t>, and it was the original intention to organize this study in a similar manner. However, as it will soon be made clear, the parameters that effect VBI are interdependent.</w:t>
+      </w:r>
+      <w:r>
+        <w:t xml:space="preserve"> The following section </w:t>
+      </w:r>
       <w:r>
         <w:lastRenderedPageBreak/>
-        <w:t>Vehicle Dynamics</w:t>
-      </w:r>
-    </w:p>
-    <w:p>
-      <w:pPr>
-        <w:pStyle w:val="Heading4"/>
-      </w:pPr>
-      <w:r>
-        <w:t>Mass</w:t>
-      </w:r>
-    </w:p>
-    <w:p>
-      <w:pPr>
-        <w:pStyle w:val="Heading4"/>
-      </w:pPr>
-      <w:r>
-        <w:t>Suspension Characteristics</w:t>
-      </w:r>
-    </w:p>
-    <w:p>
-      <w:pPr>
-        <w:pStyle w:val="Heading3"/>
-      </w:pPr>
-      <w:r>
-        <w:t>Bridge Dynamics</w:t>
-      </w:r>
-    </w:p>
-    <w:p>
-      <w:pPr>
-        <w:pStyle w:val="Heading4"/>
-      </w:pPr>
-      <w:r>
-        <w:t>Mass</w:t>
-      </w:r>
-    </w:p>
-    <w:p>
-      <w:pPr>
-        <w:pStyle w:val="Heading4"/>
-      </w:pPr>
-      <w:r>
-        <w:t>Stiffness</w:t>
-      </w:r>
-    </w:p>
-    <w:p>
-      <w:pPr>
-        <w:pStyle w:val="Heading4"/>
-      </w:pPr>
-      <w:r>
-        <w:t>Damping</w:t>
+        <w:t>therefore seeks to demonstrate and ch</w:t>
+      </w:r>
+      <w:r>
+        <w:t>aracterize the interdependency by first examining roadway profile which the case study showed to be critical to VBI and dynamic amplification.</w:t>
+      </w:r>
+    </w:p>
+    <w:p>
+      <w:r>
+        <w:t xml:space="preserve">A given profile is composed of elevation changes over the length of the roadway. This surface may be approximated by a summation of harmonic functions, and thus spectral analysis may be performed in much the same way as was done for acceleration data. The profile can therefore be described by its spatial frequency (cycles per unit distance) content. When a vehicle travels over a </w:t>
+      </w:r>
+      <w:r>
+        <w:t xml:space="preserve">harmonic </w:t>
+      </w:r>
+      <w:r>
+        <w:t xml:space="preserve">profile, the elevation change experience at the vehicle’s location </w:t>
+      </w:r>
+      <w:r>
+        <w:t xml:space="preserve">is harmonic according to the velocity of the vehicle. </w:t>
+      </w:r>
+      <w:r>
+        <w:t>A</w:t>
+      </w:r>
+      <w:r>
+        <w:t xml:space="preserve"> profile with a given spatial frequency will induce a force that acts on the vehicle with a frequency equal to the product of the spatial frequency and vehicle velocity. </w:t>
+      </w:r>
+      <w:r>
+        <w:t xml:space="preserve">Therefore, the effect of the profile spatial frequency content is dependent on the velocity of the vehicle. </w:t>
+      </w:r>
+    </w:p>
+    <w:p>
+      <w:r>
+        <w:rPr>
+          <w:b/>
+        </w:rPr>
+        <w:t xml:space="preserve">Several </w:t>
+      </w:r>
+      <w:r>
+        <w:rPr>
+          <w:b/>
+        </w:rPr>
+        <w:t>simulations with a 3D FE model were performed for a sinusoidal profile with 30 foot wavelength and ½ in. amplitude.</w:t>
+      </w:r>
+      <w:r>
+        <w:t xml:space="preserve"> The plot below shows the peak vehicle and bridge response at different vehicle speeds and the resulting forcing frequencies. It is no surprise that the peak responses occur at speeds that induce a forcing frequency that matches their respective natural frequency. </w:t>
+      </w:r>
+    </w:p>
+    <w:p>
+      <w:r>
+        <w:t xml:space="preserve">Additional simulation was performed with the simplified state-space model. Vehicle stiffness was varied to produce vehicle models with natural frequencies ranging from 1 to 5 Hz. Bridge stiffness was also varied to produce bridge </w:t>
+      </w:r>
+      <w:r>
+        <w:t>models with natural frequencies of the same range. Simulations were performed at several vehicle speeds to produce forcing frequencies also between 1 and 5 Hz. The following plot summarizes the results of this parametric study.</w:t>
+      </w:r>
+    </w:p>
+    <w:p>
+      <w:r>
+        <w:t xml:space="preserve">The above plot demonstrates the role of the profile </w:t>
+      </w:r>
+      <w:r>
+        <w:t xml:space="preserve">as well as other parameters </w:t>
+      </w:r>
+      <w:r>
+        <w:t xml:space="preserve">in vehicle-bridge interaction. The profile best excites the vehicle when its forcing frequency matches </w:t>
+      </w:r>
+      <w:r>
+        <w:t xml:space="preserve">that </w:t>
+      </w:r>
+      <w:r>
+        <w:lastRenderedPageBreak/>
+        <w:t>of</w:t>
+      </w:r>
+      <w:r>
+        <w:t xml:space="preserve"> </w:t>
+      </w:r>
+      <w:r>
+        <w:t xml:space="preserve">the </w:t>
+      </w:r>
+      <w:r>
+        <w:t>vehicle, and the bridge is most excited when the profile forcing frequency matches its own natural frequency and that of the vehicle.</w:t>
+      </w:r>
+    </w:p>
+    <w:p>
+      <w:r>
+        <w:t xml:space="preserve">However even </w:t>
+      </w:r>
+      <w:r>
+        <w:t>a</w:t>
+      </w:r>
+      <w:r>
+        <w:t xml:space="preserve"> harmonic profile cannot be entirely described by its frequency content. The distribution of phase angles for the different harmonic components have a large effect on the final form of the profile and how the vehicle-bridge system responds to that profile. The following plot compares bridge response for two profiles with identical frequency content but different phase angle distribution. </w:t>
+      </w:r>
+      <w:r>
+        <w:t>Similarly, the position of the profile can make a large difference in vehicle and bridge response. Simulations were performed with a single profile whose position was varied by 10 feet.</w:t>
+      </w:r>
+    </w:p>
+    <w:p>
+      <w:r>
+        <w:t>Furthermore, most real profile</w:t>
+      </w:r>
+      <w:r>
+        <w:t xml:space="preserve">s are not </w:t>
+      </w:r>
+      <w:proofErr w:type="gramStart"/>
+      <w:r>
+        <w:t>harmonic</w:t>
+      </w:r>
+      <w:proofErr w:type="gramEnd"/>
+      <w:r>
+        <w:t xml:space="preserve"> but rather have many transient features. </w:t>
+      </w:r>
+      <w:r>
+        <w:t>Profiles that contain features with large wavelengths that result in forcing frequencies similar to vehicles or the bridge should be avoided</w:t>
+      </w:r>
+      <w:r>
+        <w:t xml:space="preserve"> (</w:t>
+      </w:r>
+      <w:proofErr w:type="spellStart"/>
+      <w:r>
+        <w:t>e.g</w:t>
+      </w:r>
+      <w:proofErr w:type="spellEnd"/>
+      <w:r>
+        <w:t xml:space="preserve"> 5-50ft.).</w:t>
+      </w:r>
+      <w:r>
+        <w:t xml:space="preserve"> However</w:t>
+      </w:r>
+      <w:r>
+        <w:t xml:space="preserve">, the frequency content of the profile </w:t>
+      </w:r>
+      <w:r>
+        <w:t xml:space="preserve">alone </w:t>
+      </w:r>
+      <w:r>
+        <w:t xml:space="preserve">has no reliable correlation with dynamic </w:t>
+      </w:r>
+      <w:r>
+        <w:t xml:space="preserve">amplification and spatial information must be included in any dynamic amplification analysis. </w:t>
+      </w:r>
+    </w:p>
+    <w:p>
+      <w:r>
+        <w:t xml:space="preserve">Vehicle and bridge parameters therefore effect dynamic amplification based on </w:t>
+      </w:r>
+      <w:r>
+        <w:t>their influence on the</w:t>
+      </w:r>
+      <w:r>
+        <w:t xml:space="preserve"> dynamics of the system and </w:t>
+      </w:r>
+      <w:r>
+        <w:t xml:space="preserve">how those system dynamics relate to the </w:t>
+      </w:r>
+      <w:r>
+        <w:t xml:space="preserve">profile characteristics. </w:t>
+      </w:r>
+      <w:r>
+        <w:t>While parameter effect cannot be quantified they can still be generalized as follows:</w:t>
+      </w:r>
+    </w:p>
+    <w:p>
+      <w:pPr>
+        <w:pStyle w:val="ListParagraph"/>
+        <w:numPr>
+          <w:ilvl w:val="0"/>
+          <w:numId w:val="6"/>
+        </w:numPr>
+      </w:pPr>
+      <w:r>
+        <w:t xml:space="preserve">Higher bridge mass, </w:t>
+      </w:r>
+      <w:r>
+        <w:t>stiffness</w:t>
+      </w:r>
+      <w:r>
+        <w:t xml:space="preserve"> and damping</w:t>
+      </w:r>
+      <w:r>
+        <w:t xml:space="preserve"> </w:t>
+      </w:r>
+      <w:r>
+        <w:t>generally serve</w:t>
+      </w:r>
+      <w:r>
+        <w:t xml:space="preserve"> to reduce dynamic amplification.</w:t>
+      </w:r>
+    </w:p>
+    <w:p>
+      <w:pPr>
+        <w:pStyle w:val="ListParagraph"/>
+        <w:numPr>
+          <w:ilvl w:val="0"/>
+          <w:numId w:val="6"/>
+        </w:numPr>
+      </w:pPr>
+      <w:r>
+        <w:t>Higher vehicle mass increases dynamic amplification while vehicle damping helps to reduce amplification</w:t>
+      </w:r>
+      <w:r>
+        <w:t>.</w:t>
+      </w:r>
+    </w:p>
+    <w:p>
+      <w:pPr>
+        <w:pStyle w:val="ListParagraph"/>
+        <w:numPr>
+          <w:ilvl w:val="0"/>
+          <w:numId w:val="6"/>
+        </w:numPr>
+      </w:pPr>
+      <w:r>
+        <w:t>Higher vehicle speed leads to increased dynamic amplification.</w:t>
+      </w:r>
+    </w:p>
+    <w:p>
+      <w:pPr>
+        <w:pStyle w:val="ListParagraph"/>
+        <w:numPr>
+          <w:ilvl w:val="0"/>
+          <w:numId w:val="6"/>
+        </w:numPr>
+      </w:pPr>
+      <w:r>
+        <w:t xml:space="preserve">Longer bridge length results in </w:t>
+      </w:r>
+      <w:r>
+        <w:t xml:space="preserve">a longer period of time for which the vehicle is present on the bridge and may therefore result in greater dynamic amplification. </w:t>
+      </w:r>
+    </w:p>
+    <w:p>
+      <w:r>
+        <w:lastRenderedPageBreak/>
+        <w:t xml:space="preserve">Anything further than these generalizations requires simulation of vehicle-bridge interaction with the specific profile or direct measurement by field experiment. </w:t>
       </w:r>
     </w:p>
     <w:p>
@@ -3401,145 +3978,436 @@
       <w:bookmarkEnd w:id="16"/>
     </w:p>
     <w:p>
-      <w:pPr>
-        <w:pStyle w:val="Heading2"/>
-      </w:pPr>
-      <w:r>
-        <w:t>Computation of amplification factor</w:t>
-      </w:r>
-    </w:p>
-    <w:p>
-      <w:r>
-        <w:t>There are two widely used factors for expressing dynamic amplification. They are</w:t>
-      </w:r>
-      <w:r>
-        <w:t xml:space="preserve"> referre</w:t>
-      </w:r>
-      <w:r>
-        <w:t xml:space="preserve">d to as impact factor (IM) and </w:t>
-      </w:r>
-      <w:r>
-        <w:t>dynamic amplification factor (DAF</w:t>
-      </w:r>
-      <w:r>
-        <w:t>) and are defined by the following equations</w:t>
-      </w:r>
-      <w:r>
-        <w:t>:</w:t>
-      </w:r>
-    </w:p>
+      <w:r>
+        <w:t>There are two widely used factors for expressing dynamic amplification. They are referred to as impact factor (IM) and dynamic amplification factor (DAF) and are defined by the following equations:</w:t>
+      </w:r>
+    </w:p>
+    <w:tbl>
+      <w:tblPr>
+        <w:tblStyle w:val="TableGrid"/>
+        <w:tblW w:w="0" w:type="auto"/>
+        <w:tblLook w:val="04A0" w:firstRow="1" w:lastRow="0" w:firstColumn="1" w:lastColumn="0" w:noHBand="0" w:noVBand="1"/>
+      </w:tblPr>
+      <w:tblGrid>
+        <w:gridCol w:w="7938"/>
+        <w:gridCol w:w="918"/>
+      </w:tblGrid>
+      <w:tr>
+        <w:tc>
+          <w:tcPr>
+            <w:tcW w:w="7938" w:type="dxa"/>
+            <w:vAlign w:val="center"/>
+          </w:tcPr>
+          <w:p>
+            <w:pPr>
+              <w:keepNext/>
+              <w:jc w:val="center"/>
+            </w:pPr>
+            <m:oMathPara>
+              <m:oMath>
+                <m:r>
+                  <w:rPr>
+                    <w:rFonts w:ascii="Cambria Math" w:hAnsi="Cambria Math"/>
+                  </w:rPr>
+                  <m:t>IM=</m:t>
+                </m:r>
+                <m:f>
+                  <m:fPr>
+                    <m:ctrlPr>
+                      <w:rPr>
+                        <w:rFonts w:ascii="Cambria Math" w:hAnsi="Cambria Math"/>
+                        <w:i/>
+                      </w:rPr>
+                    </m:ctrlPr>
+                  </m:fPr>
+                  <m:num>
+                    <m:r>
+                      <w:rPr>
+                        <w:rFonts w:ascii="Cambria Math" w:hAnsi="Cambria Math"/>
+                      </w:rPr>
+                      <m:t>Dynamic Response-Static Response</m:t>
+                    </m:r>
+                  </m:num>
+                  <m:den>
+                    <m:r>
+                      <w:rPr>
+                        <w:rFonts w:ascii="Cambria Math" w:hAnsi="Cambria Math"/>
+                      </w:rPr>
+                      <m:t>Static Response</m:t>
+                    </m:r>
+                  </m:den>
+                </m:f>
+              </m:oMath>
+            </m:oMathPara>
+          </w:p>
+        </w:tc>
+        <w:tc>
+          <w:tcPr>
+            <w:tcW w:w="918" w:type="dxa"/>
+            <w:vAlign w:val="center"/>
+          </w:tcPr>
+          <w:p>
+            <w:pPr>
+              <w:pStyle w:val="EquationCaptions"/>
+            </w:pPr>
+            <w:r>
+              <w:t>(</w:t>
+            </w:r>
+            <w:r>
+              <w:fldChar w:fldCharType="begin"/>
+            </w:r>
+            <w:r>
+              <w:instrText xml:space="preserve"> SEQ Equation \* ARABIC </w:instrText>
+            </w:r>
+            <w:r>
+              <w:fldChar w:fldCharType="separate"/>
+            </w:r>
+            <w:r>
+              <w:rPr>
+                <w:noProof/>
+              </w:rPr>
+              <w:t>1</w:t>
+            </w:r>
+            <w:r>
+              <w:fldChar w:fldCharType="end"/>
+            </w:r>
+            <w:r>
+              <w:t>)</w:t>
+            </w:r>
+          </w:p>
+        </w:tc>
+      </w:tr>
+      <w:tr>
+        <w:tc>
+          <w:tcPr>
+            <w:tcW w:w="7938" w:type="dxa"/>
+            <w:vAlign w:val="center"/>
+          </w:tcPr>
+          <w:p>
+            <w:pPr>
+              <w:keepNext/>
+              <w:jc w:val="center"/>
+              <w:rPr>
+                <w:rFonts w:ascii="Calibri" w:eastAsia="Calibri" w:hAnsi="Calibri" w:cs="Times New Roman"/>
+              </w:rPr>
+            </w:pPr>
+            <m:oMathPara>
+              <m:oMath>
+                <m:r>
+                  <w:rPr>
+                    <w:rFonts w:ascii="Cambria Math" w:hAnsi="Cambria Math"/>
+                  </w:rPr>
+                  <m:t>DAF=</m:t>
+                </m:r>
+                <m:f>
+                  <m:fPr>
+                    <m:ctrlPr>
+                      <w:rPr>
+                        <w:rFonts w:ascii="Cambria Math" w:hAnsi="Cambria Math"/>
+                        <w:i/>
+                      </w:rPr>
+                    </m:ctrlPr>
+                  </m:fPr>
+                  <m:num>
+                    <m:r>
+                      <w:rPr>
+                        <w:rFonts w:ascii="Cambria Math" w:hAnsi="Cambria Math"/>
+                      </w:rPr>
+                      <m:t>Dynamic Response</m:t>
+                    </m:r>
+                  </m:num>
+                  <m:den>
+                    <m:r>
+                      <w:rPr>
+                        <w:rFonts w:ascii="Cambria Math" w:hAnsi="Cambria Math"/>
+                      </w:rPr>
+                      <m:t>Static Response</m:t>
+                    </m:r>
+                  </m:den>
+                </m:f>
+              </m:oMath>
+            </m:oMathPara>
+          </w:p>
+        </w:tc>
+        <w:tc>
+          <w:tcPr>
+            <w:tcW w:w="918" w:type="dxa"/>
+            <w:vAlign w:val="center"/>
+          </w:tcPr>
+          <w:p>
+            <w:pPr>
+              <w:jc w:val="right"/>
+              <w:rPr>
+                <w:rFonts w:ascii="Calibri" w:eastAsia="Calibri" w:hAnsi="Calibri" w:cs="Times New Roman"/>
+                <w:sz w:val="24"/>
+                <w:szCs w:val="24"/>
+              </w:rPr>
+            </w:pPr>
+            <w:r>
+              <w:rPr>
+                <w:rFonts w:ascii="Calibri" w:eastAsia="Calibri" w:hAnsi="Calibri" w:cs="Times New Roman"/>
+                <w:sz w:val="24"/>
+                <w:szCs w:val="24"/>
+              </w:rPr>
+              <w:t>(</w:t>
+            </w:r>
+            <w:r>
+              <w:rPr>
+                <w:rFonts w:ascii="Calibri" w:eastAsia="Calibri" w:hAnsi="Calibri" w:cs="Times New Roman"/>
+                <w:sz w:val="24"/>
+                <w:szCs w:val="24"/>
+              </w:rPr>
+              <w:fldChar w:fldCharType="begin"/>
+            </w:r>
+            <w:r>
+              <w:rPr>
+                <w:rFonts w:ascii="Calibri" w:eastAsia="Calibri" w:hAnsi="Calibri" w:cs="Times New Roman"/>
+                <w:sz w:val="24"/>
+                <w:szCs w:val="24"/>
+              </w:rPr>
+              <w:instrText xml:space="preserve"> SEQ Equation \* ARABIC </w:instrText>
+            </w:r>
+            <w:r>
+              <w:rPr>
+                <w:rFonts w:ascii="Calibri" w:eastAsia="Calibri" w:hAnsi="Calibri" w:cs="Times New Roman"/>
+                <w:sz w:val="24"/>
+                <w:szCs w:val="24"/>
+              </w:rPr>
+              <w:fldChar w:fldCharType="separate"/>
+            </w:r>
+            <w:r>
+              <w:rPr>
+                <w:rFonts w:ascii="Calibri" w:eastAsia="Calibri" w:hAnsi="Calibri" w:cs="Times New Roman"/>
+                <w:noProof/>
+                <w:sz w:val="24"/>
+                <w:szCs w:val="24"/>
+              </w:rPr>
+              <w:t>2</w:t>
+            </w:r>
+            <w:r>
+              <w:rPr>
+                <w:rFonts w:ascii="Calibri" w:eastAsia="Calibri" w:hAnsi="Calibri" w:cs="Times New Roman"/>
+                <w:sz w:val="24"/>
+                <w:szCs w:val="24"/>
+              </w:rPr>
+              <w:fldChar w:fldCharType="end"/>
+            </w:r>
+            <w:r>
+              <w:rPr>
+                <w:rFonts w:ascii="Calibri" w:eastAsia="Calibri" w:hAnsi="Calibri" w:cs="Times New Roman"/>
+                <w:sz w:val="24"/>
+                <w:szCs w:val="24"/>
+              </w:rPr>
+              <w:t>)</w:t>
+            </w:r>
+          </w:p>
+        </w:tc>
+      </w:tr>
+    </w:tbl>
     <w:p>
       <w:pPr>
         <w:rPr>
           <w:rFonts w:eastAsiaTheme="minorEastAsia"/>
         </w:rPr>
       </w:pPr>
-      <m:oMathPara>
-        <m:oMath>
-          <m:r>
-            <w:rPr>
-              <w:rFonts w:ascii="Cambria Math" w:hAnsi="Cambria Math"/>
-            </w:rPr>
-            <m:t>IM=</m:t>
-          </m:r>
-          <m:f>
-            <m:fPr>
-              <m:ctrlPr>
-                <w:rPr>
-                  <w:rFonts w:ascii="Cambria Math" w:hAnsi="Cambria Math"/>
-                  <w:i/>
-                </w:rPr>
-              </m:ctrlPr>
-            </m:fPr>
-            <m:num>
+      <w:r>
+        <w:rPr>
+          <w:rFonts w:eastAsiaTheme="minorEastAsia"/>
+        </w:rPr>
+        <w:t xml:space="preserve">Therefore, the IM is </w:t>
+      </w:r>
+      <w:proofErr w:type="gramStart"/>
+      <w:r>
+        <w:rPr>
+          <w:rFonts w:eastAsiaTheme="minorEastAsia"/>
+        </w:rPr>
+        <w:t xml:space="preserve">just </w:t>
+      </w:r>
+      <w:proofErr w:type="gramEnd"/>
+      <m:oMath>
+        <m:r>
+          <w:rPr>
+            <w:rFonts w:ascii="Cambria Math" w:eastAsiaTheme="minorEastAsia" w:hAnsi="Cambria Math"/>
+          </w:rPr>
+          <m:t>DAF-1</m:t>
+        </m:r>
+      </m:oMath>
+      <w:r>
+        <w:rPr>
+          <w:rFonts w:eastAsiaTheme="minorEastAsia"/>
+        </w:rPr>
+        <w:t>. The total live load response can be computed by the following:</w:t>
+      </w:r>
+    </w:p>
+    <w:tbl>
+      <w:tblPr>
+        <w:tblStyle w:val="TableGrid"/>
+        <w:tblW w:w="0" w:type="auto"/>
+        <w:tblLook w:val="04A0" w:firstRow="1" w:lastRow="0" w:firstColumn="1" w:lastColumn="0" w:noHBand="0" w:noVBand="1"/>
+      </w:tblPr>
+      <w:tblGrid>
+        <w:gridCol w:w="7938"/>
+        <w:gridCol w:w="918"/>
+      </w:tblGrid>
+      <w:tr>
+        <w:tc>
+          <w:tcPr>
+            <w:tcW w:w="7938" w:type="dxa"/>
+          </w:tcPr>
+          <w:p>
+            <w:pPr>
+              <w:keepNext/>
+              <w:jc w:val="center"/>
+              <w:rPr>
+                <w:rFonts w:ascii="Cambria Math" w:hAnsi="Cambria Math"/>
+                <w:i/>
+              </w:rPr>
+            </w:pPr>
+            <m:oMath>
               <m:r>
                 <w:rPr>
                   <w:rFonts w:ascii="Cambria Math" w:hAnsi="Cambria Math"/>
                 </w:rPr>
-                <m:t>Dynamic Response-Static Response</m:t>
+                <m:t>LL=</m:t>
               </m:r>
-            </m:num>
-            <m:den>
+              <m:d>
+                <m:dPr>
+                  <m:ctrlPr>
+                    <w:rPr>
+                      <w:rFonts w:ascii="Cambria Math" w:hAnsi="Cambria Math"/>
+                      <w:i/>
+                    </w:rPr>
+                  </m:ctrlPr>
+                </m:dPr>
+                <m:e>
+                  <m:r>
+                    <w:rPr>
+                      <w:rFonts w:ascii="Cambria Math" w:hAnsi="Cambria Math"/>
+                    </w:rPr>
+                    <m:t>1+IM</m:t>
+                  </m:r>
+                </m:e>
+              </m:d>
               <m:r>
                 <w:rPr>
                   <w:rFonts w:ascii="Cambria Math" w:hAnsi="Cambria Math"/>
                 </w:rPr>
-                <m:t>Static Response</m:t>
+                <m:t>*</m:t>
               </m:r>
-            </m:den>
-          </m:f>
-        </m:oMath>
-      </m:oMathPara>
-    </w:p>
-    <w:p>
-      <w:pPr>
-        <w:rPr>
-          <w:rFonts w:eastAsiaTheme="minorEastAsia"/>
-        </w:rPr>
-      </w:pPr>
-      <m:oMathPara>
-        <m:oMath>
-          <m:r>
-            <w:rPr>
-              <w:rFonts w:ascii="Cambria Math" w:hAnsi="Cambria Math"/>
-            </w:rPr>
-            <m:t>DAF=</m:t>
-          </m:r>
-          <m:f>
-            <m:fPr>
-              <m:ctrlPr>
-                <w:rPr>
-                  <w:rFonts w:ascii="Cambria Math" w:hAnsi="Cambria Math"/>
-                  <w:i/>
-                </w:rPr>
-              </m:ctrlPr>
-            </m:fPr>
-            <m:num>
+              <m:sSub>
+                <m:sSubPr>
+                  <m:ctrlPr>
+                    <w:rPr>
+                      <w:rFonts w:ascii="Cambria Math" w:hAnsi="Cambria Math"/>
+                      <w:i/>
+                    </w:rPr>
+                  </m:ctrlPr>
+                </m:sSubPr>
+                <m:e>
+                  <m:r>
+                    <w:rPr>
+                      <w:rFonts w:ascii="Cambria Math" w:hAnsi="Cambria Math"/>
+                    </w:rPr>
+                    <m:t>R</m:t>
+                  </m:r>
+                </m:e>
+                <m:sub>
+                  <m:r>
+                    <w:rPr>
+                      <w:rFonts w:ascii="Cambria Math" w:hAnsi="Cambria Math"/>
+                    </w:rPr>
+                    <m:t>sta</m:t>
+                  </m:r>
+                </m:sub>
+              </m:sSub>
+            </m:oMath>
+            <w:r>
+              <w:rPr>
+                <w:rFonts w:ascii="Cambria Math" w:hAnsi="Cambria Math"/>
+                <w:i/>
+              </w:rPr>
+              <w:tab/>
+              <w:t xml:space="preserve">   or   </w:t>
+            </w:r>
+            <m:oMath>
               <m:r>
                 <w:rPr>
                   <w:rFonts w:ascii="Cambria Math" w:hAnsi="Cambria Math"/>
                 </w:rPr>
-                <m:t>Dynamic Response</m:t>
+                <m:t>LL=DAF*</m:t>
               </m:r>
-            </m:num>
-            <m:den>
-              <m:r>
-                <w:rPr>
-                  <w:rFonts w:ascii="Cambria Math" w:hAnsi="Cambria Math"/>
-                </w:rPr>
-                <m:t>Static Response</m:t>
-              </m:r>
-            </m:den>
-          </m:f>
-        </m:oMath>
-      </m:oMathPara>
-    </w:p>
+              <m:sSub>
+                <m:sSubPr>
+                  <m:ctrlPr>
+                    <w:rPr>
+                      <w:rFonts w:ascii="Cambria Math" w:hAnsi="Cambria Math"/>
+                      <w:i/>
+                    </w:rPr>
+                  </m:ctrlPr>
+                </m:sSubPr>
+                <m:e>
+                  <m:r>
+                    <w:rPr>
+                      <w:rFonts w:ascii="Cambria Math" w:hAnsi="Cambria Math"/>
+                    </w:rPr>
+                    <m:t>R</m:t>
+                  </m:r>
+                </m:e>
+                <m:sub>
+                  <m:r>
+                    <w:rPr>
+                      <w:rFonts w:ascii="Cambria Math" w:hAnsi="Cambria Math"/>
+                    </w:rPr>
+                    <m:t>sta</m:t>
+                  </m:r>
+                </m:sub>
+              </m:sSub>
+            </m:oMath>
+          </w:p>
+        </w:tc>
+        <w:tc>
+          <w:tcPr>
+            <w:tcW w:w="918" w:type="dxa"/>
+            <w:vAlign w:val="center"/>
+          </w:tcPr>
+          <w:p>
+            <w:pPr>
+              <w:pStyle w:val="EquationCaptions"/>
+            </w:pPr>
+            <w:r>
+              <w:t>(</w:t>
+            </w:r>
+            <w:r>
+              <w:fldChar w:fldCharType="begin"/>
+            </w:r>
+            <w:r>
+              <w:instrText xml:space="preserve"> SEQ Equation \* ARABIC </w:instrText>
+            </w:r>
+            <w:r>
+              <w:fldChar w:fldCharType="separate"/>
+            </w:r>
+            <w:r>
+              <w:rPr>
+                <w:noProof/>
+              </w:rPr>
+              <w:t>3</w:t>
+            </w:r>
+            <w:r>
+              <w:fldChar w:fldCharType="end"/>
+            </w:r>
+            <w:r>
+              <w:t>)</w:t>
+            </w:r>
+          </w:p>
+        </w:tc>
+      </w:tr>
+    </w:tbl>
     <w:p>
       <w:pPr>
         <w:rPr>
           <w:rFonts w:eastAsiaTheme="minorEastAsia"/>
         </w:rPr>
       </w:pPr>
-      <w:r>
-        <w:rPr>
-          <w:rFonts w:eastAsiaTheme="minorEastAsia"/>
-        </w:rPr>
-        <w:t xml:space="preserve">Therefore, the IM is just </w:t>
-      </w:r>
-      <m:oMath>
-        <m:r>
-          <w:rPr>
-            <w:rFonts w:ascii="Cambria Math" w:eastAsiaTheme="minorEastAsia" w:hAnsi="Cambria Math"/>
-          </w:rPr>
-          <m:t>DAF-1</m:t>
-        </m:r>
-      </m:oMath>
-      <w:r>
-        <w:rPr>
-          <w:rFonts w:eastAsiaTheme="minorEastAsia"/>
-        </w:rPr>
-        <w:t>. The total live load response can be computed by the following:</w:t>
-      </w:r>
     </w:p>
     <w:p>
       <w:pPr>
@@ -3548,117 +4416,26 @@
           <w:rFonts w:eastAsiaTheme="minorEastAsia"/>
         </w:rPr>
       </w:pPr>
-      <m:oMath>
-        <m:r>
-          <w:rPr>
-            <w:rFonts w:ascii="Cambria Math" w:hAnsi="Cambria Math"/>
-          </w:rPr>
-          <m:t>LL=</m:t>
-        </m:r>
-        <m:d>
-          <m:dPr>
-            <m:ctrlPr>
-              <w:rPr>
-                <w:rFonts w:ascii="Cambria Math" w:hAnsi="Cambria Math"/>
-                <w:i/>
-              </w:rPr>
-            </m:ctrlPr>
-          </m:dPr>
-          <m:e>
-            <m:r>
-              <w:rPr>
-                <w:rFonts w:ascii="Cambria Math" w:hAnsi="Cambria Math"/>
-              </w:rPr>
-              <m:t>1+IM</m:t>
-            </m:r>
-          </m:e>
-        </m:d>
-        <m:r>
-          <w:rPr>
-            <w:rFonts w:ascii="Cambria Math" w:hAnsi="Cambria Math"/>
-          </w:rPr>
-          <m:t>*</m:t>
-        </m:r>
-        <m:sSub>
-          <m:sSubPr>
-            <m:ctrlPr>
-              <w:rPr>
-                <w:rFonts w:ascii="Cambria Math" w:hAnsi="Cambria Math"/>
-                <w:i/>
-              </w:rPr>
-            </m:ctrlPr>
-          </m:sSubPr>
-          <m:e>
-            <m:r>
-              <w:rPr>
-                <w:rFonts w:ascii="Cambria Math" w:hAnsi="Cambria Math"/>
-              </w:rPr>
-              <m:t>R</m:t>
-            </m:r>
-          </m:e>
-          <m:sub>
-            <m:r>
-              <w:rPr>
-                <w:rFonts w:ascii="Cambria Math" w:hAnsi="Cambria Math"/>
-              </w:rPr>
-              <m:t>sta</m:t>
-            </m:r>
-          </m:sub>
-        </m:sSub>
-      </m:oMath>
-      <w:r>
+    </w:p>
+    <w:p>
+      <w:pPr>
         <w:rPr>
           <w:rFonts w:eastAsiaTheme="minorEastAsia"/>
         </w:rPr>
-        <w:tab/>
-        <w:t xml:space="preserve">   or   </w:t>
-      </w:r>
-      <m:oMath>
-        <m:r>
-          <w:rPr>
-            <w:rFonts w:ascii="Cambria Math" w:eastAsiaTheme="minorEastAsia" w:hAnsi="Cambria Math"/>
-          </w:rPr>
-          <m:t>LL=DAF*</m:t>
-        </m:r>
-        <m:sSub>
-          <m:sSubPr>
-            <m:ctrlPr>
-              <w:rPr>
-                <w:rFonts w:ascii="Cambria Math" w:eastAsiaTheme="minorEastAsia" w:hAnsi="Cambria Math"/>
-                <w:i/>
-              </w:rPr>
-            </m:ctrlPr>
-          </m:sSubPr>
-          <m:e>
-            <m:r>
-              <w:rPr>
-                <w:rFonts w:ascii="Cambria Math" w:eastAsiaTheme="minorEastAsia" w:hAnsi="Cambria Math"/>
-              </w:rPr>
-              <m:t>R</m:t>
-            </m:r>
-          </m:e>
-          <m:sub>
-            <m:r>
-              <w:rPr>
-                <w:rFonts w:ascii="Cambria Math" w:eastAsiaTheme="minorEastAsia" w:hAnsi="Cambria Math"/>
-              </w:rPr>
-              <m:t>sta</m:t>
-            </m:r>
-          </m:sub>
-        </m:sSub>
-      </m:oMath>
-    </w:p>
-    <w:p>
-      <w:pPr>
+      </w:pPr>
+      <w:proofErr w:type="gramStart"/>
+      <w:r>
         <w:rPr>
           <w:rFonts w:eastAsiaTheme="minorEastAsia"/>
         </w:rPr>
-      </w:pPr>
+        <w:t xml:space="preserve">Where </w:t>
+      </w:r>
+      <w:proofErr w:type="spellStart"/>
       <w:r>
         <w:rPr>
           <w:rFonts w:eastAsiaTheme="minorEastAsia"/>
         </w:rPr>
-        <w:t>Where R</w:t>
+        <w:t>R</w:t>
       </w:r>
       <w:r>
         <w:rPr>
@@ -3667,12 +4444,14 @@
         </w:rPr>
         <w:t>sta</w:t>
       </w:r>
+      <w:proofErr w:type="spellEnd"/>
       <w:r>
         <w:rPr>
           <w:rFonts w:eastAsiaTheme="minorEastAsia"/>
         </w:rPr>
         <w:t xml:space="preserve"> is the static load effect which is amplified by (1 + IM) or the DAF.</w:t>
       </w:r>
+      <w:proofErr w:type="gramEnd"/>
     </w:p>
     <w:p>
       <w:r>
@@ -3692,14 +4471,14 @@
         <w:rPr>
           <w:rFonts w:eastAsiaTheme="minorEastAsia"/>
         </w:rPr>
-        <w:t xml:space="preserve">. The responses used in computing the factor may be any structural response, experimentally recorded or obtained though analysis. Experimentally determined amplification factors often use either strain or displacement. Amplification factors determined with displacement will be greater than those determined from strain (or stress or moment) due to the distribution of load </w:t>
+        <w:t xml:space="preserve">. The responses used in computing the factor may be any structural response, experimentally recorded or obtained though analysis. Experimentally determined amplification factors often use either strain or displacement. Amplification factors determined with displacement will be greater than those determined from strain (or stress or moment) due to the distribution of load from the mass loading that is ignored in static analysis. A computational proof of this is provided in the appendix. Therefore, experimentally determined displacement amplification factors will </w:t>
       </w:r>
       <w:r>
         <w:rPr>
           <w:rFonts w:eastAsiaTheme="minorEastAsia"/>
         </w:rPr>
         <w:lastRenderedPageBreak/>
-        <w:t xml:space="preserve">from the mass loading that is ignored in static analysis. A computational proof of this is provided in the appendix. Therefore, experimentally determined displacement amplification factors will be a more conservative measure of dynamic amplification, but strain amplification factors remain adequate as strain responses more directly measure the stress experienced by the bridge. </w:t>
+        <w:t xml:space="preserve">be a more conservative measure of dynamic amplification, but strain amplification factors remain adequate as strain responses more directly measure the stress experienced by the bridge. </w:t>
       </w:r>
     </w:p>
     <w:p>
@@ -4006,13 +4785,29 @@
         <w:t xml:space="preserve">wheel lines. </w:t>
       </w:r>
       <w:r>
-        <w:t>The spatial resolution should be set small enough to capture all features of interest. Bridge motion is most effected by profile features with a length of several feet and more</w:t>
+        <w:t xml:space="preserve">The spatial resolution should be set small enough to capture all features of interest. Bridge motion is most </w:t>
+      </w:r>
+      <w:proofErr w:type="gramStart"/>
+      <w:r>
+        <w:t>effected</w:t>
+      </w:r>
+      <w:proofErr w:type="gramEnd"/>
+      <w:r>
+        <w:t xml:space="preserve"> by profile features with a length of several feet and more</w:t>
       </w:r>
       <w:r>
         <w:t>. C</w:t>
       </w:r>
       <w:r>
-        <w:t xml:space="preserve">ommercial profilographs have sampling intervals on the order of one inch and thus can be expected to produce perfectly adequate profile measurements. </w:t>
+        <w:t xml:space="preserve">ommercial </w:t>
+      </w:r>
+      <w:proofErr w:type="spellStart"/>
+      <w:r>
+        <w:t>profilographs</w:t>
+      </w:r>
+      <w:proofErr w:type="spellEnd"/>
+      <w:r>
+        <w:t xml:space="preserve"> have sampling intervals on the order of one inch and thus can be expected to produce perfectly adequate profile measurements. </w:t>
       </w:r>
     </w:p>
     <w:p>
@@ -4163,7 +4958,7 @@
                     <pic:cNvPicPr/>
                   </pic:nvPicPr>
                   <pic:blipFill>
-                    <a:blip r:embed="rId14"/>
+                    <a:blip r:embed="rId21"/>
                     <a:stretch>
                       <a:fillRect/>
                     </a:stretch>
@@ -4368,8 +5163,13 @@
         <w:t>stiffness</w:t>
       </w:r>
       <w:r>
-        <w:t xml:space="preserve"> of the bridge to a point load at midspan</w:t>
-      </w:r>
+        <w:t xml:space="preserve"> of the bridge to a point load at </w:t>
+      </w:r>
+      <w:proofErr w:type="spellStart"/>
+      <w:r>
+        <w:t>midspan</w:t>
+      </w:r>
+      <w:proofErr w:type="spellEnd"/>
       <w:r>
         <w:t xml:space="preserve"> along the path of travel</w:t>
       </w:r>
@@ -4613,7 +5413,15 @@
         <w:t>Several vehicles were defined with parameters that resulted in body-bounce natural frequencies equal to th</w:t>
       </w:r>
       <w:r>
-        <w:t xml:space="preserve">e first natural frequencies reported by the FE models. The mass of all vehicles was set to 200 slinches (77.2 kips). Three vehicle models were assigned damping ratios of 10%; one was </w:t>
+        <w:t xml:space="preserve">e first natural frequencies reported by the FE models. The mass of all vehicles was set to 200 </w:t>
+      </w:r>
+      <w:proofErr w:type="spellStart"/>
+      <w:r>
+        <w:t>slinches</w:t>
+      </w:r>
+      <w:proofErr w:type="spellEnd"/>
+      <w:r>
+        <w:t xml:space="preserve"> (77.2 kips). Three vehicle models were assigned damping ratios of 10%; one was </w:t>
       </w:r>
       <w:r>
         <w:lastRenderedPageBreak/>
@@ -4650,7 +5458,7 @@
             <wp:cNvGraphicFramePr/>
             <a:graphic xmlns:a="http://schemas.openxmlformats.org/drawingml/2006/main">
               <a:graphicData uri="http://schemas.openxmlformats.org/drawingml/2006/chart">
-                <c:chart xmlns:c="http://schemas.openxmlformats.org/drawingml/2006/chart" xmlns:r="http://schemas.openxmlformats.org/officeDocument/2006/relationships" r:id="rId15"/>
+                <c:chart xmlns:c="http://schemas.openxmlformats.org/drawingml/2006/chart" xmlns:r="http://schemas.openxmlformats.org/officeDocument/2006/relationships" r:id="rId22"/>
               </a:graphicData>
             </a:graphic>
           </wp:inline>
@@ -4668,7 +5476,7 @@
             <wp:cNvGraphicFramePr/>
             <a:graphic xmlns:a="http://schemas.openxmlformats.org/drawingml/2006/main">
               <a:graphicData uri="http://schemas.openxmlformats.org/drawingml/2006/chart">
-                <c:chart xmlns:c="http://schemas.openxmlformats.org/drawingml/2006/chart" xmlns:r="http://schemas.openxmlformats.org/officeDocument/2006/relationships" r:id="rId16"/>
+                <c:chart xmlns:c="http://schemas.openxmlformats.org/drawingml/2006/chart" xmlns:r="http://schemas.openxmlformats.org/officeDocument/2006/relationships" r:id="rId23"/>
               </a:graphicData>
             </a:graphic>
           </wp:inline>
@@ -4850,7 +5658,15 @@
         </w:numPr>
       </w:pPr>
       <w:r>
-        <w:t xml:space="preserve">A 3D FE model is capable of simulating vehicle-bridge interaction and is recommended for predicting dynamic amplification for structures with complex geometry or that are otherwise ill-suited to the state-space models. </w:t>
+        <w:t xml:space="preserve">A 3D FE model is capable of simulating vehicle-bridge interaction and is recommended for predicting dynamic amplification for structures with complex geometry or </w:t>
+      </w:r>
+      <w:proofErr w:type="gramStart"/>
+      <w:r>
+        <w:t>that are</w:t>
+      </w:r>
+      <w:proofErr w:type="gramEnd"/>
+      <w:r>
+        <w:t xml:space="preserve"> otherwise ill-suited to the state-space models. </w:t>
       </w:r>
     </w:p>
     <w:p>
@@ -4930,7 +5746,15 @@
     </w:p>
     <w:p>
       <w:r>
-        <w:t xml:space="preserve">The IRI which is widely used as a smoothness criterion by providing upper limits, has already been shown to influence dynamic amplification. The IRI is a measure of vehicle response and can therefore only be implemented as a performance metric. As such it provides no methods for specifying or monitoring of smoothness during construction or grinding and will not be presented in this section. However, if a deck profile is shown to have a high IRI, intervention should be considered. </w:t>
+        <w:t xml:space="preserve">The IRI which is widely used as a smoothness criterion by providing upper </w:t>
+      </w:r>
+      <w:proofErr w:type="gramStart"/>
+      <w:r>
+        <w:t>limits,</w:t>
+      </w:r>
+      <w:proofErr w:type="gramEnd"/>
+      <w:r>
+        <w:t xml:space="preserve"> has already been shown to influence dynamic amplification. The IRI is a measure of vehicle response and can therefore only be implemented as a performance metric. As such it provides no methods for specifying or monitoring of smoothness during construction or grinding and will not be presented in this section. However, if a deck profile is shown to have a high IRI, intervention should be considered. </w:t>
       </w:r>
     </w:p>
     <w:p>
@@ -5046,7 +5870,7 @@
 </file>
 
 <file path=word/endnotes.xml><?xml version="1.0" encoding="utf-8"?>
-<w:endnotes xmlns:wpc="http://schemas.microsoft.com/office/word/2010/wordprocessingCanvas" xmlns:cx="http://schemas.microsoft.com/office/drawing/2014/chartex" xmlns:cx1="http://schemas.microsoft.com/office/drawing/2015/9/8/chartex" xmlns:cx2="http://schemas.microsoft.com/office/drawing/2015/10/21/chartex" xmlns:cx3="http://schemas.microsoft.com/office/drawing/2016/5/9/chartex" xmlns:cx4="http://schemas.microsoft.com/office/drawing/2016/5/10/chartex" xmlns:cx5="http://schemas.microsoft.com/office/drawing/2016/5/11/chartex" xmlns:cx6="http://schemas.microsoft.com/office/drawing/2016/5/12/chartex" xmlns:cx7="http://schemas.microsoft.com/office/drawing/2016/5/13/chartex" xmlns:cx8="http://schemas.microsoft.com/office/drawing/2016/5/14/chartex" xmlns:mc="http://schemas.openxmlformats.org/markup-compatibility/2006" xmlns:aink="http://schemas.microsoft.com/office/drawing/2016/ink" xmlns:am3d="http://schemas.microsoft.com/office/drawing/2017/model3d" xmlns:o="urn:schemas-microsoft-com:office:office" xmlns:r="http://schemas.openxmlformats.org/officeDocument/2006/relationships" xmlns:m="http://schemas.openxmlformats.org/officeDocument/2006/math" xmlns:v="urn:schemas-microsoft-com:vml" xmlns:wp14="http://schemas.microsoft.com/office/word/2010/wordprocessingDrawing" xmlns:wp="http://schemas.openxmlformats.org/drawingml/2006/wordprocessingDrawing" xmlns:w10="urn:schemas-microsoft-com:office:word" xmlns:w="http://schemas.openxmlformats.org/wordprocessingml/2006/main" xmlns:w14="http://schemas.microsoft.com/office/word/2010/wordml" xmlns:w15="http://schemas.microsoft.com/office/word/2012/wordml" xmlns:w16cid="http://schemas.microsoft.com/office/word/2016/wordml/cid" xmlns:w16se="http://schemas.microsoft.com/office/word/2015/wordml/symex" xmlns:wpg="http://schemas.microsoft.com/office/word/2010/wordprocessingGroup" xmlns:wpi="http://schemas.microsoft.com/office/word/2010/wordprocessingInk" xmlns:wne="http://schemas.microsoft.com/office/word/2006/wordml" xmlns:wps="http://schemas.microsoft.com/office/word/2010/wordprocessingShape" mc:Ignorable="w14 w15 w16se w16cid wp14">
+<w:endnotes xmlns:wpc="http://schemas.microsoft.com/office/word/2010/wordprocessingCanvas" xmlns:mc="http://schemas.openxmlformats.org/markup-compatibility/2006" xmlns:o="urn:schemas-microsoft-com:office:office" xmlns:r="http://schemas.openxmlformats.org/officeDocument/2006/relationships" xmlns:m="http://schemas.openxmlformats.org/officeDocument/2006/math" xmlns:v="urn:schemas-microsoft-com:vml" xmlns:wp14="http://schemas.microsoft.com/office/word/2010/wordprocessingDrawing" xmlns:wp="http://schemas.openxmlformats.org/drawingml/2006/wordprocessingDrawing" xmlns:w10="urn:schemas-microsoft-com:office:word" xmlns:w="http://schemas.openxmlformats.org/wordprocessingml/2006/main" xmlns:w14="http://schemas.microsoft.com/office/word/2010/wordml" xmlns:wpg="http://schemas.microsoft.com/office/word/2010/wordprocessingGroup" xmlns:wpi="http://schemas.microsoft.com/office/word/2010/wordprocessingInk" xmlns:wne="http://schemas.microsoft.com/office/word/2006/wordml" xmlns:wps="http://schemas.microsoft.com/office/word/2010/wordprocessingShape" mc:Ignorable="w14 wp14">
   <w:endnote w:type="separator" w:id="-1">
     <w:p>
       <w:pPr>
@@ -5071,7 +5895,7 @@
 </file>
 
 <file path=word/footer1.xml><?xml version="1.0" encoding="utf-8"?>
-<w:ftr xmlns:wpc="http://schemas.microsoft.com/office/word/2010/wordprocessingCanvas" xmlns:cx="http://schemas.microsoft.com/office/drawing/2014/chartex" xmlns:cx1="http://schemas.microsoft.com/office/drawing/2015/9/8/chartex" xmlns:cx2="http://schemas.microsoft.com/office/drawing/2015/10/21/chartex" xmlns:cx3="http://schemas.microsoft.com/office/drawing/2016/5/9/chartex" xmlns:cx4="http://schemas.microsoft.com/office/drawing/2016/5/10/chartex" xmlns:cx5="http://schemas.microsoft.com/office/drawing/2016/5/11/chartex" xmlns:cx6="http://schemas.microsoft.com/office/drawing/2016/5/12/chartex" xmlns:cx7="http://schemas.microsoft.com/office/drawing/2016/5/13/chartex" xmlns:cx8="http://schemas.microsoft.com/office/drawing/2016/5/14/chartex" xmlns:mc="http://schemas.openxmlformats.org/markup-compatibility/2006" xmlns:aink="http://schemas.microsoft.com/office/drawing/2016/ink" xmlns:am3d="http://schemas.microsoft.com/office/drawing/2017/model3d" xmlns:o="urn:schemas-microsoft-com:office:office" xmlns:r="http://schemas.openxmlformats.org/officeDocument/2006/relationships" xmlns:m="http://schemas.openxmlformats.org/officeDocument/2006/math" xmlns:v="urn:schemas-microsoft-com:vml" xmlns:wp14="http://schemas.microsoft.com/office/word/2010/wordprocessingDrawing" xmlns:wp="http://schemas.openxmlformats.org/drawingml/2006/wordprocessingDrawing" xmlns:w10="urn:schemas-microsoft-com:office:word" xmlns:w="http://schemas.openxmlformats.org/wordprocessingml/2006/main" xmlns:w14="http://schemas.microsoft.com/office/word/2010/wordml" xmlns:w15="http://schemas.microsoft.com/office/word/2012/wordml" xmlns:w16cid="http://schemas.microsoft.com/office/word/2016/wordml/cid" xmlns:w16se="http://schemas.microsoft.com/office/word/2015/wordml/symex" xmlns:wpg="http://schemas.microsoft.com/office/word/2010/wordprocessingGroup" xmlns:wpi="http://schemas.microsoft.com/office/word/2010/wordprocessingInk" xmlns:wne="http://schemas.microsoft.com/office/word/2006/wordml" xmlns:wps="http://schemas.microsoft.com/office/word/2010/wordprocessingShape" mc:Ignorable="w14 w15 w16se w16cid wp14">
+<w:ftr xmlns:wpc="http://schemas.microsoft.com/office/word/2010/wordprocessingCanvas" xmlns:mc="http://schemas.openxmlformats.org/markup-compatibility/2006" xmlns:o="urn:schemas-microsoft-com:office:office" xmlns:r="http://schemas.openxmlformats.org/officeDocument/2006/relationships" xmlns:m="http://schemas.openxmlformats.org/officeDocument/2006/math" xmlns:v="urn:schemas-microsoft-com:vml" xmlns:wp14="http://schemas.microsoft.com/office/word/2010/wordprocessingDrawing" xmlns:wp="http://schemas.openxmlformats.org/drawingml/2006/wordprocessingDrawing" xmlns:w10="urn:schemas-microsoft-com:office:word" xmlns:w="http://schemas.openxmlformats.org/wordprocessingml/2006/main" xmlns:w14="http://schemas.microsoft.com/office/word/2010/wordml" xmlns:wpg="http://schemas.microsoft.com/office/word/2010/wordprocessingGroup" xmlns:wpi="http://schemas.microsoft.com/office/word/2010/wordprocessingInk" xmlns:wne="http://schemas.microsoft.com/office/word/2006/wordml" xmlns:wps="http://schemas.microsoft.com/office/word/2010/wordprocessingShape" mc:Ignorable="w14 wp14">
   <w:p>
     <w:pPr>
       <w:pStyle w:val="Footer"/>
@@ -5087,7 +5911,7 @@
 </file>
 
 <file path=word/footnotes.xml><?xml version="1.0" encoding="utf-8"?>
-<w:footnotes xmlns:wpc="http://schemas.microsoft.com/office/word/2010/wordprocessingCanvas" xmlns:cx="http://schemas.microsoft.com/office/drawing/2014/chartex" xmlns:cx1="http://schemas.microsoft.com/office/drawing/2015/9/8/chartex" xmlns:cx2="http://schemas.microsoft.com/office/drawing/2015/10/21/chartex" xmlns:cx3="http://schemas.microsoft.com/office/drawing/2016/5/9/chartex" xmlns:cx4="http://schemas.microsoft.com/office/drawing/2016/5/10/chartex" xmlns:cx5="http://schemas.microsoft.com/office/drawing/2016/5/11/chartex" xmlns:cx6="http://schemas.microsoft.com/office/drawing/2016/5/12/chartex" xmlns:cx7="http://schemas.microsoft.com/office/drawing/2016/5/13/chartex" xmlns:cx8="http://schemas.microsoft.com/office/drawing/2016/5/14/chartex" xmlns:mc="http://schemas.openxmlformats.org/markup-compatibility/2006" xmlns:aink="http://schemas.microsoft.com/office/drawing/2016/ink" xmlns:am3d="http://schemas.microsoft.com/office/drawing/2017/model3d" xmlns:o="urn:schemas-microsoft-com:office:office" xmlns:r="http://schemas.openxmlformats.org/officeDocument/2006/relationships" xmlns:m="http://schemas.openxmlformats.org/officeDocument/2006/math" xmlns:v="urn:schemas-microsoft-com:vml" xmlns:wp14="http://schemas.microsoft.com/office/word/2010/wordprocessingDrawing" xmlns:wp="http://schemas.openxmlformats.org/drawingml/2006/wordprocessingDrawing" xmlns:w10="urn:schemas-microsoft-com:office:word" xmlns:w="http://schemas.openxmlformats.org/wordprocessingml/2006/main" xmlns:w14="http://schemas.microsoft.com/office/word/2010/wordml" xmlns:w15="http://schemas.microsoft.com/office/word/2012/wordml" xmlns:w16cid="http://schemas.microsoft.com/office/word/2016/wordml/cid" xmlns:w16se="http://schemas.microsoft.com/office/word/2015/wordml/symex" xmlns:wpg="http://schemas.microsoft.com/office/word/2010/wordprocessingGroup" xmlns:wpi="http://schemas.microsoft.com/office/word/2010/wordprocessingInk" xmlns:wne="http://schemas.microsoft.com/office/word/2006/wordml" xmlns:wps="http://schemas.microsoft.com/office/word/2010/wordprocessingShape" mc:Ignorable="w14 w15 w16se w16cid wp14">
+<w:footnotes xmlns:wpc="http://schemas.microsoft.com/office/word/2010/wordprocessingCanvas" xmlns:mc="http://schemas.openxmlformats.org/markup-compatibility/2006" xmlns:o="urn:schemas-microsoft-com:office:office" xmlns:r="http://schemas.openxmlformats.org/officeDocument/2006/relationships" xmlns:m="http://schemas.openxmlformats.org/officeDocument/2006/math" xmlns:v="urn:schemas-microsoft-com:vml" xmlns:wp14="http://schemas.microsoft.com/office/word/2010/wordprocessingDrawing" xmlns:wp="http://schemas.openxmlformats.org/drawingml/2006/wordprocessingDrawing" xmlns:w10="urn:schemas-microsoft-com:office:word" xmlns:w="http://schemas.openxmlformats.org/wordprocessingml/2006/main" xmlns:w14="http://schemas.microsoft.com/office/word/2010/wordml" xmlns:wpg="http://schemas.microsoft.com/office/word/2010/wordprocessingGroup" xmlns:wpi="http://schemas.microsoft.com/office/word/2010/wordprocessingInk" xmlns:wne="http://schemas.microsoft.com/office/word/2006/wordml" xmlns:wps="http://schemas.microsoft.com/office/word/2010/wordprocessingShape" mc:Ignorable="w14 wp14">
   <w:footnote w:type="separator" w:id="-1">
     <w:p>
       <w:pPr>
@@ -5112,7 +5936,7 @@
 </file>
 
 <file path=word/header1.xml><?xml version="1.0" encoding="utf-8"?>
-<w:hdr xmlns:wpc="http://schemas.microsoft.com/office/word/2010/wordprocessingCanvas" xmlns:cx="http://schemas.microsoft.com/office/drawing/2014/chartex" xmlns:cx1="http://schemas.microsoft.com/office/drawing/2015/9/8/chartex" xmlns:cx2="http://schemas.microsoft.com/office/drawing/2015/10/21/chartex" xmlns:cx3="http://schemas.microsoft.com/office/drawing/2016/5/9/chartex" xmlns:cx4="http://schemas.microsoft.com/office/drawing/2016/5/10/chartex" xmlns:cx5="http://schemas.microsoft.com/office/drawing/2016/5/11/chartex" xmlns:cx6="http://schemas.microsoft.com/office/drawing/2016/5/12/chartex" xmlns:cx7="http://schemas.microsoft.com/office/drawing/2016/5/13/chartex" xmlns:cx8="http://schemas.microsoft.com/office/drawing/2016/5/14/chartex" xmlns:mc="http://schemas.openxmlformats.org/markup-compatibility/2006" xmlns:aink="http://schemas.microsoft.com/office/drawing/2016/ink" xmlns:am3d="http://schemas.microsoft.com/office/drawing/2017/model3d" xmlns:o="urn:schemas-microsoft-com:office:office" xmlns:r="http://schemas.openxmlformats.org/officeDocument/2006/relationships" xmlns:m="http://schemas.openxmlformats.org/officeDocument/2006/math" xmlns:v="urn:schemas-microsoft-com:vml" xmlns:wp14="http://schemas.microsoft.com/office/word/2010/wordprocessingDrawing" xmlns:wp="http://schemas.openxmlformats.org/drawingml/2006/wordprocessingDrawing" xmlns:w10="urn:schemas-microsoft-com:office:word" xmlns:w="http://schemas.openxmlformats.org/wordprocessingml/2006/main" xmlns:w14="http://schemas.microsoft.com/office/word/2010/wordml" xmlns:w15="http://schemas.microsoft.com/office/word/2012/wordml" xmlns:w16cid="http://schemas.microsoft.com/office/word/2016/wordml/cid" xmlns:w16se="http://schemas.microsoft.com/office/word/2015/wordml/symex" xmlns:wpg="http://schemas.microsoft.com/office/word/2010/wordprocessingGroup" xmlns:wpi="http://schemas.microsoft.com/office/word/2010/wordprocessingInk" xmlns:wne="http://schemas.microsoft.com/office/word/2006/wordml" xmlns:wps="http://schemas.microsoft.com/office/word/2010/wordprocessingShape" mc:Ignorable="w14 w15 w16se w16cid wp14">
+<w:hdr xmlns:wpc="http://schemas.microsoft.com/office/word/2010/wordprocessingCanvas" xmlns:mc="http://schemas.openxmlformats.org/markup-compatibility/2006" xmlns:o="urn:schemas-microsoft-com:office:office" xmlns:r="http://schemas.openxmlformats.org/officeDocument/2006/relationships" xmlns:m="http://schemas.openxmlformats.org/officeDocument/2006/math" xmlns:v="urn:schemas-microsoft-com:vml" xmlns:wp14="http://schemas.microsoft.com/office/word/2010/wordprocessingDrawing" xmlns:wp="http://schemas.openxmlformats.org/drawingml/2006/wordprocessingDrawing" xmlns:w10="urn:schemas-microsoft-com:office:word" xmlns:w="http://schemas.openxmlformats.org/wordprocessingml/2006/main" xmlns:w14="http://schemas.microsoft.com/office/word/2010/wordml" xmlns:wpg="http://schemas.microsoft.com/office/word/2010/wordprocessingGroup" xmlns:wpi="http://schemas.microsoft.com/office/word/2010/wordprocessingInk" xmlns:wne="http://schemas.microsoft.com/office/word/2006/wordml" xmlns:wps="http://schemas.microsoft.com/office/word/2010/wordprocessingShape" mc:Ignorable="w14 wp14">
   <w:sdt>
     <w:sdtPr>
       <w:id w:val="2128581034"/>
@@ -5145,7 +5969,7 @@
           <w:rPr>
             <w:noProof/>
           </w:rPr>
-          <w:t>7</w:t>
+          <w:t>11</w:t>
         </w:r>
         <w:r>
           <w:rPr>
@@ -5165,97 +5989,11 @@
 </file>
 
 <file path=word/numbering.xml><?xml version="1.0" encoding="utf-8"?>
-<w:numbering xmlns:wpc="http://schemas.microsoft.com/office/word/2010/wordprocessingCanvas" xmlns:cx="http://schemas.microsoft.com/office/drawing/2014/chartex" xmlns:cx1="http://schemas.microsoft.com/office/drawing/2015/9/8/chartex" xmlns:cx2="http://schemas.microsoft.com/office/drawing/2015/10/21/chartex" xmlns:cx3="http://schemas.microsoft.com/office/drawing/2016/5/9/chartex" xmlns:cx4="http://schemas.microsoft.com/office/drawing/2016/5/10/chartex" xmlns:cx5="http://schemas.microsoft.com/office/drawing/2016/5/11/chartex" xmlns:cx6="http://schemas.microsoft.com/office/drawing/2016/5/12/chartex" xmlns:cx7="http://schemas.microsoft.com/office/drawing/2016/5/13/chartex" xmlns:cx8="http://schemas.microsoft.com/office/drawing/2016/5/14/chartex" xmlns:mc="http://schemas.openxmlformats.org/markup-compatibility/2006" xmlns:aink="http://schemas.microsoft.com/office/drawing/2016/ink" xmlns:am3d="http://schemas.microsoft.com/office/drawing/2017/model3d" xmlns:o="urn:schemas-microsoft-com:office:office" xmlns:r="http://schemas.openxmlformats.org/officeDocument/2006/relationships" xmlns:m="http://schemas.openxmlformats.org/officeDocument/2006/math" xmlns:v="urn:schemas-microsoft-com:vml" xmlns:wp14="http://schemas.microsoft.com/office/word/2010/wordprocessingDrawing" xmlns:wp="http://schemas.openxmlformats.org/drawingml/2006/wordprocessingDrawing" xmlns:w10="urn:schemas-microsoft-com:office:word" xmlns:w="http://schemas.openxmlformats.org/wordprocessingml/2006/main" xmlns:w14="http://schemas.microsoft.com/office/word/2010/wordml" xmlns:w15="http://schemas.microsoft.com/office/word/2012/wordml" xmlns:w16cid="http://schemas.microsoft.com/office/word/2016/wordml/cid" xmlns:w16se="http://schemas.microsoft.com/office/word/2015/wordml/symex" xmlns:wpg="http://schemas.microsoft.com/office/word/2010/wordprocessingGroup" xmlns:wpi="http://schemas.microsoft.com/office/word/2010/wordprocessingInk" xmlns:wne="http://schemas.microsoft.com/office/word/2006/wordml" xmlns:wps="http://schemas.microsoft.com/office/word/2010/wordprocessingShape" mc:Ignorable="w14 w15 w16se w16cid wp14">
-  <w:abstractNum w:abstractNumId="0" w15:restartNumberingAfterBreak="0">
-    <w:nsid w:val="43705F26"/>
+<w:numbering xmlns:wpc="http://schemas.microsoft.com/office/word/2010/wordprocessingCanvas" xmlns:mc="http://schemas.openxmlformats.org/markup-compatibility/2006" xmlns:o="urn:schemas-microsoft-com:office:office" xmlns:r="http://schemas.openxmlformats.org/officeDocument/2006/relationships" xmlns:m="http://schemas.openxmlformats.org/officeDocument/2006/math" xmlns:v="urn:schemas-microsoft-com:vml" xmlns:wp14="http://schemas.microsoft.com/office/word/2010/wordprocessingDrawing" xmlns:wp="http://schemas.openxmlformats.org/drawingml/2006/wordprocessingDrawing" xmlns:w10="urn:schemas-microsoft-com:office:word" xmlns:w="http://schemas.openxmlformats.org/wordprocessingml/2006/main" xmlns:w14="http://schemas.microsoft.com/office/word/2010/wordml" xmlns:wpg="http://schemas.microsoft.com/office/word/2010/wordprocessingGroup" xmlns:wpi="http://schemas.microsoft.com/office/word/2010/wordprocessingInk" xmlns:wne="http://schemas.microsoft.com/office/word/2006/wordml" xmlns:wps="http://schemas.microsoft.com/office/word/2010/wordprocessingShape" mc:Ignorable="w14 wp14">
+  <w:abstractNum w:abstractNumId="0">
+    <w:nsid w:val="2D6124D8"/>
     <w:multiLevelType w:val="hybridMultilevel"/>
-    <w:tmpl w:val="F558F1DA"/>
-    <w:lvl w:ilvl="0" w:tplc="0409000F">
-      <w:start w:val="1"/>
-      <w:numFmt w:val="decimal"/>
-      <w:lvlText w:val="%1."/>
-      <w:lvlJc w:val="left"/>
-      <w:pPr>
-        <w:ind w:left="720" w:hanging="360"/>
-      </w:pPr>
-    </w:lvl>
-    <w:lvl w:ilvl="1" w:tplc="04090019">
-      <w:start w:val="1"/>
-      <w:numFmt w:val="lowerLetter"/>
-      <w:lvlText w:val="%2."/>
-      <w:lvlJc w:val="left"/>
-      <w:pPr>
-        <w:ind w:left="1440" w:hanging="360"/>
-      </w:pPr>
-    </w:lvl>
-    <w:lvl w:ilvl="2" w:tplc="0409001B">
-      <w:start w:val="1"/>
-      <w:numFmt w:val="lowerRoman"/>
-      <w:lvlText w:val="%3."/>
-      <w:lvlJc w:val="right"/>
-      <w:pPr>
-        <w:ind w:left="2160" w:hanging="180"/>
-      </w:pPr>
-    </w:lvl>
-    <w:lvl w:ilvl="3" w:tplc="0409000F" w:tentative="1">
-      <w:start w:val="1"/>
-      <w:numFmt w:val="decimal"/>
-      <w:lvlText w:val="%4."/>
-      <w:lvlJc w:val="left"/>
-      <w:pPr>
-        <w:ind w:left="2880" w:hanging="360"/>
-      </w:pPr>
-    </w:lvl>
-    <w:lvl w:ilvl="4" w:tplc="04090019" w:tentative="1">
-      <w:start w:val="1"/>
-      <w:numFmt w:val="lowerLetter"/>
-      <w:lvlText w:val="%5."/>
-      <w:lvlJc w:val="left"/>
-      <w:pPr>
-        <w:ind w:left="3600" w:hanging="360"/>
-      </w:pPr>
-    </w:lvl>
-    <w:lvl w:ilvl="5" w:tplc="0409001B" w:tentative="1">
-      <w:start w:val="1"/>
-      <w:numFmt w:val="lowerRoman"/>
-      <w:lvlText w:val="%6."/>
-      <w:lvlJc w:val="right"/>
-      <w:pPr>
-        <w:ind w:left="4320" w:hanging="180"/>
-      </w:pPr>
-    </w:lvl>
-    <w:lvl w:ilvl="6" w:tplc="0409000F" w:tentative="1">
-      <w:start w:val="1"/>
-      <w:numFmt w:val="decimal"/>
-      <w:lvlText w:val="%7."/>
-      <w:lvlJc w:val="left"/>
-      <w:pPr>
-        <w:ind w:left="5040" w:hanging="360"/>
-      </w:pPr>
-    </w:lvl>
-    <w:lvl w:ilvl="7" w:tplc="04090019" w:tentative="1">
-      <w:start w:val="1"/>
-      <w:numFmt w:val="lowerLetter"/>
-      <w:lvlText w:val="%8."/>
-      <w:lvlJc w:val="left"/>
-      <w:pPr>
-        <w:ind w:left="5760" w:hanging="360"/>
-      </w:pPr>
-    </w:lvl>
-    <w:lvl w:ilvl="8" w:tplc="0409001B" w:tentative="1">
-      <w:start w:val="1"/>
-      <w:numFmt w:val="lowerRoman"/>
-      <w:lvlText w:val="%9."/>
-      <w:lvlJc w:val="right"/>
-      <w:pPr>
-        <w:ind w:left="6480" w:hanging="180"/>
-      </w:pPr>
-    </w:lvl>
-  </w:abstractNum>
-  <w:abstractNum w:abstractNumId="1" w15:restartNumberingAfterBreak="0">
-    <w:nsid w:val="4C8C55C8"/>
-    <w:multiLevelType w:val="hybridMultilevel"/>
-    <w:tmpl w:val="54467286"/>
+    <w:tmpl w:val="5F16672C"/>
     <w:lvl w:ilvl="0" w:tplc="04090001">
       <w:start w:val="1"/>
       <w:numFmt w:val="bullet"/>
@@ -5365,10 +6103,96 @@
       </w:rPr>
     </w:lvl>
   </w:abstractNum>
-  <w:abstractNum w:abstractNumId="2" w15:restartNumberingAfterBreak="0">
-    <w:nsid w:val="6FB416B6"/>
+  <w:abstractNum w:abstractNumId="1">
+    <w:nsid w:val="43705F26"/>
     <w:multiLevelType w:val="hybridMultilevel"/>
-    <w:tmpl w:val="F50C88C4"/>
+    <w:tmpl w:val="F558F1DA"/>
+    <w:lvl w:ilvl="0" w:tplc="0409000F">
+      <w:start w:val="1"/>
+      <w:numFmt w:val="decimal"/>
+      <w:lvlText w:val="%1."/>
+      <w:lvlJc w:val="left"/>
+      <w:pPr>
+        <w:ind w:left="720" w:hanging="360"/>
+      </w:pPr>
+    </w:lvl>
+    <w:lvl w:ilvl="1" w:tplc="04090019">
+      <w:start w:val="1"/>
+      <w:numFmt w:val="lowerLetter"/>
+      <w:lvlText w:val="%2."/>
+      <w:lvlJc w:val="left"/>
+      <w:pPr>
+        <w:ind w:left="1440" w:hanging="360"/>
+      </w:pPr>
+    </w:lvl>
+    <w:lvl w:ilvl="2" w:tplc="0409001B">
+      <w:start w:val="1"/>
+      <w:numFmt w:val="lowerRoman"/>
+      <w:lvlText w:val="%3."/>
+      <w:lvlJc w:val="right"/>
+      <w:pPr>
+        <w:ind w:left="2160" w:hanging="180"/>
+      </w:pPr>
+    </w:lvl>
+    <w:lvl w:ilvl="3" w:tplc="0409000F" w:tentative="1">
+      <w:start w:val="1"/>
+      <w:numFmt w:val="decimal"/>
+      <w:lvlText w:val="%4."/>
+      <w:lvlJc w:val="left"/>
+      <w:pPr>
+        <w:ind w:left="2880" w:hanging="360"/>
+      </w:pPr>
+    </w:lvl>
+    <w:lvl w:ilvl="4" w:tplc="04090019" w:tentative="1">
+      <w:start w:val="1"/>
+      <w:numFmt w:val="lowerLetter"/>
+      <w:lvlText w:val="%5."/>
+      <w:lvlJc w:val="left"/>
+      <w:pPr>
+        <w:ind w:left="3600" w:hanging="360"/>
+      </w:pPr>
+    </w:lvl>
+    <w:lvl w:ilvl="5" w:tplc="0409001B" w:tentative="1">
+      <w:start w:val="1"/>
+      <w:numFmt w:val="lowerRoman"/>
+      <w:lvlText w:val="%6."/>
+      <w:lvlJc w:val="right"/>
+      <w:pPr>
+        <w:ind w:left="4320" w:hanging="180"/>
+      </w:pPr>
+    </w:lvl>
+    <w:lvl w:ilvl="6" w:tplc="0409000F" w:tentative="1">
+      <w:start w:val="1"/>
+      <w:numFmt w:val="decimal"/>
+      <w:lvlText w:val="%7."/>
+      <w:lvlJc w:val="left"/>
+      <w:pPr>
+        <w:ind w:left="5040" w:hanging="360"/>
+      </w:pPr>
+    </w:lvl>
+    <w:lvl w:ilvl="7" w:tplc="04090019" w:tentative="1">
+      <w:start w:val="1"/>
+      <w:numFmt w:val="lowerLetter"/>
+      <w:lvlText w:val="%8."/>
+      <w:lvlJc w:val="left"/>
+      <w:pPr>
+        <w:ind w:left="5760" w:hanging="360"/>
+      </w:pPr>
+    </w:lvl>
+    <w:lvl w:ilvl="8" w:tplc="0409001B" w:tentative="1">
+      <w:start w:val="1"/>
+      <w:numFmt w:val="lowerRoman"/>
+      <w:lvlText w:val="%9."/>
+      <w:lvlJc w:val="right"/>
+      <w:pPr>
+        <w:ind w:left="6480" w:hanging="180"/>
+      </w:pPr>
+    </w:lvl>
+  </w:abstractNum>
+  <w:abstractNum w:abstractNumId="2">
+    <w:nsid w:val="4C8C55C8"/>
+    <w:multiLevelType w:val="hybridMultilevel"/>
+    <w:tmpl w:val="54467286"/>
     <w:lvl w:ilvl="0" w:tplc="04090001">
       <w:start w:val="1"/>
       <w:numFmt w:val="bullet"/>
@@ -5478,10 +6302,10 @@
       </w:rPr>
     </w:lvl>
   </w:abstractNum>
-  <w:abstractNum w:abstractNumId="3" w15:restartNumberingAfterBreak="0">
-    <w:nsid w:val="7A9216F1"/>
+  <w:abstractNum w:abstractNumId="3">
+    <w:nsid w:val="6EC55855"/>
     <w:multiLevelType w:val="hybridMultilevel"/>
-    <w:tmpl w:val="9AF88D56"/>
+    <w:tmpl w:val="0A20B164"/>
     <w:lvl w:ilvl="0" w:tplc="04090001">
       <w:start w:val="1"/>
       <w:numFmt w:val="bullet"/>
@@ -5591,23 +6415,255 @@
       </w:rPr>
     </w:lvl>
   </w:abstractNum>
+  <w:abstractNum w:abstractNumId="4">
+    <w:nsid w:val="6FB416B6"/>
+    <w:multiLevelType w:val="hybridMultilevel"/>
+    <w:tmpl w:val="F50C88C4"/>
+    <w:lvl w:ilvl="0" w:tplc="04090001">
+      <w:start w:val="1"/>
+      <w:numFmt w:val="bullet"/>
+      <w:lvlText w:val=""/>
+      <w:lvlJc w:val="left"/>
+      <w:pPr>
+        <w:ind w:left="720" w:hanging="360"/>
+      </w:pPr>
+      <w:rPr>
+        <w:rFonts w:ascii="Symbol" w:hAnsi="Symbol" w:hint="default"/>
+      </w:rPr>
+    </w:lvl>
+    <w:lvl w:ilvl="1" w:tplc="04090003" w:tentative="1">
+      <w:start w:val="1"/>
+      <w:numFmt w:val="bullet"/>
+      <w:lvlText w:val="o"/>
+      <w:lvlJc w:val="left"/>
+      <w:pPr>
+        <w:ind w:left="1440" w:hanging="360"/>
+      </w:pPr>
+      <w:rPr>
+        <w:rFonts w:ascii="Courier New" w:hAnsi="Courier New" w:cs="Courier New" w:hint="default"/>
+      </w:rPr>
+    </w:lvl>
+    <w:lvl w:ilvl="2" w:tplc="04090005" w:tentative="1">
+      <w:start w:val="1"/>
+      <w:numFmt w:val="bullet"/>
+      <w:lvlText w:val=""/>
+      <w:lvlJc w:val="left"/>
+      <w:pPr>
+        <w:ind w:left="2160" w:hanging="360"/>
+      </w:pPr>
+      <w:rPr>
+        <w:rFonts w:ascii="Wingdings" w:hAnsi="Wingdings" w:hint="default"/>
+      </w:rPr>
+    </w:lvl>
+    <w:lvl w:ilvl="3" w:tplc="04090001" w:tentative="1">
+      <w:start w:val="1"/>
+      <w:numFmt w:val="bullet"/>
+      <w:lvlText w:val=""/>
+      <w:lvlJc w:val="left"/>
+      <w:pPr>
+        <w:ind w:left="2880" w:hanging="360"/>
+      </w:pPr>
+      <w:rPr>
+        <w:rFonts w:ascii="Symbol" w:hAnsi="Symbol" w:hint="default"/>
+      </w:rPr>
+    </w:lvl>
+    <w:lvl w:ilvl="4" w:tplc="04090003" w:tentative="1">
+      <w:start w:val="1"/>
+      <w:numFmt w:val="bullet"/>
+      <w:lvlText w:val="o"/>
+      <w:lvlJc w:val="left"/>
+      <w:pPr>
+        <w:ind w:left="3600" w:hanging="360"/>
+      </w:pPr>
+      <w:rPr>
+        <w:rFonts w:ascii="Courier New" w:hAnsi="Courier New" w:cs="Courier New" w:hint="default"/>
+      </w:rPr>
+    </w:lvl>
+    <w:lvl w:ilvl="5" w:tplc="04090005" w:tentative="1">
+      <w:start w:val="1"/>
+      <w:numFmt w:val="bullet"/>
+      <w:lvlText w:val=""/>
+      <w:lvlJc w:val="left"/>
+      <w:pPr>
+        <w:ind w:left="4320" w:hanging="360"/>
+      </w:pPr>
+      <w:rPr>
+        <w:rFonts w:ascii="Wingdings" w:hAnsi="Wingdings" w:hint="default"/>
+      </w:rPr>
+    </w:lvl>
+    <w:lvl w:ilvl="6" w:tplc="04090001" w:tentative="1">
+      <w:start w:val="1"/>
+      <w:numFmt w:val="bullet"/>
+      <w:lvlText w:val=""/>
+      <w:lvlJc w:val="left"/>
+      <w:pPr>
+        <w:ind w:left="5040" w:hanging="360"/>
+      </w:pPr>
+      <w:rPr>
+        <w:rFonts w:ascii="Symbol" w:hAnsi="Symbol" w:hint="default"/>
+      </w:rPr>
+    </w:lvl>
+    <w:lvl w:ilvl="7" w:tplc="04090003" w:tentative="1">
+      <w:start w:val="1"/>
+      <w:numFmt w:val="bullet"/>
+      <w:lvlText w:val="o"/>
+      <w:lvlJc w:val="left"/>
+      <w:pPr>
+        <w:ind w:left="5760" w:hanging="360"/>
+      </w:pPr>
+      <w:rPr>
+        <w:rFonts w:ascii="Courier New" w:hAnsi="Courier New" w:cs="Courier New" w:hint="default"/>
+      </w:rPr>
+    </w:lvl>
+    <w:lvl w:ilvl="8" w:tplc="04090005" w:tentative="1">
+      <w:start w:val="1"/>
+      <w:numFmt w:val="bullet"/>
+      <w:lvlText w:val=""/>
+      <w:lvlJc w:val="left"/>
+      <w:pPr>
+        <w:ind w:left="6480" w:hanging="360"/>
+      </w:pPr>
+      <w:rPr>
+        <w:rFonts w:ascii="Wingdings" w:hAnsi="Wingdings" w:hint="default"/>
+      </w:rPr>
+    </w:lvl>
+  </w:abstractNum>
+  <w:abstractNum w:abstractNumId="5">
+    <w:nsid w:val="7A9216F1"/>
+    <w:multiLevelType w:val="hybridMultilevel"/>
+    <w:tmpl w:val="9AF88D56"/>
+    <w:lvl w:ilvl="0" w:tplc="04090001">
+      <w:start w:val="1"/>
+      <w:numFmt w:val="bullet"/>
+      <w:lvlText w:val=""/>
+      <w:lvlJc w:val="left"/>
+      <w:pPr>
+        <w:ind w:left="720" w:hanging="360"/>
+      </w:pPr>
+      <w:rPr>
+        <w:rFonts w:ascii="Symbol" w:hAnsi="Symbol" w:hint="default"/>
+      </w:rPr>
+    </w:lvl>
+    <w:lvl w:ilvl="1" w:tplc="04090003" w:tentative="1">
+      <w:start w:val="1"/>
+      <w:numFmt w:val="bullet"/>
+      <w:lvlText w:val="o"/>
+      <w:lvlJc w:val="left"/>
+      <w:pPr>
+        <w:ind w:left="1440" w:hanging="360"/>
+      </w:pPr>
+      <w:rPr>
+        <w:rFonts w:ascii="Courier New" w:hAnsi="Courier New" w:cs="Courier New" w:hint="default"/>
+      </w:rPr>
+    </w:lvl>
+    <w:lvl w:ilvl="2" w:tplc="04090005" w:tentative="1">
+      <w:start w:val="1"/>
+      <w:numFmt w:val="bullet"/>
+      <w:lvlText w:val=""/>
+      <w:lvlJc w:val="left"/>
+      <w:pPr>
+        <w:ind w:left="2160" w:hanging="360"/>
+      </w:pPr>
+      <w:rPr>
+        <w:rFonts w:ascii="Wingdings" w:hAnsi="Wingdings" w:hint="default"/>
+      </w:rPr>
+    </w:lvl>
+    <w:lvl w:ilvl="3" w:tplc="04090001" w:tentative="1">
+      <w:start w:val="1"/>
+      <w:numFmt w:val="bullet"/>
+      <w:lvlText w:val=""/>
+      <w:lvlJc w:val="left"/>
+      <w:pPr>
+        <w:ind w:left="2880" w:hanging="360"/>
+      </w:pPr>
+      <w:rPr>
+        <w:rFonts w:ascii="Symbol" w:hAnsi="Symbol" w:hint="default"/>
+      </w:rPr>
+    </w:lvl>
+    <w:lvl w:ilvl="4" w:tplc="04090003" w:tentative="1">
+      <w:start w:val="1"/>
+      <w:numFmt w:val="bullet"/>
+      <w:lvlText w:val="o"/>
+      <w:lvlJc w:val="left"/>
+      <w:pPr>
+        <w:ind w:left="3600" w:hanging="360"/>
+      </w:pPr>
+      <w:rPr>
+        <w:rFonts w:ascii="Courier New" w:hAnsi="Courier New" w:cs="Courier New" w:hint="default"/>
+      </w:rPr>
+    </w:lvl>
+    <w:lvl w:ilvl="5" w:tplc="04090005" w:tentative="1">
+      <w:start w:val="1"/>
+      <w:numFmt w:val="bullet"/>
+      <w:lvlText w:val=""/>
+      <w:lvlJc w:val="left"/>
+      <w:pPr>
+        <w:ind w:left="4320" w:hanging="360"/>
+      </w:pPr>
+      <w:rPr>
+        <w:rFonts w:ascii="Wingdings" w:hAnsi="Wingdings" w:hint="default"/>
+      </w:rPr>
+    </w:lvl>
+    <w:lvl w:ilvl="6" w:tplc="04090001" w:tentative="1">
+      <w:start w:val="1"/>
+      <w:numFmt w:val="bullet"/>
+      <w:lvlText w:val=""/>
+      <w:lvlJc w:val="left"/>
+      <w:pPr>
+        <w:ind w:left="5040" w:hanging="360"/>
+      </w:pPr>
+      <w:rPr>
+        <w:rFonts w:ascii="Symbol" w:hAnsi="Symbol" w:hint="default"/>
+      </w:rPr>
+    </w:lvl>
+    <w:lvl w:ilvl="7" w:tplc="04090003" w:tentative="1">
+      <w:start w:val="1"/>
+      <w:numFmt w:val="bullet"/>
+      <w:lvlText w:val="o"/>
+      <w:lvlJc w:val="left"/>
+      <w:pPr>
+        <w:ind w:left="5760" w:hanging="360"/>
+      </w:pPr>
+      <w:rPr>
+        <w:rFonts w:ascii="Courier New" w:hAnsi="Courier New" w:cs="Courier New" w:hint="default"/>
+      </w:rPr>
+    </w:lvl>
+    <w:lvl w:ilvl="8" w:tplc="04090005" w:tentative="1">
+      <w:start w:val="1"/>
+      <w:numFmt w:val="bullet"/>
+      <w:lvlText w:val=""/>
+      <w:lvlJc w:val="left"/>
+      <w:pPr>
+        <w:ind w:left="6480" w:hanging="360"/>
+      </w:pPr>
+      <w:rPr>
+        <w:rFonts w:ascii="Wingdings" w:hAnsi="Wingdings" w:hint="default"/>
+      </w:rPr>
+    </w:lvl>
+  </w:abstractNum>
   <w:num w:numId="1">
+    <w:abstractNumId w:val="1"/>
+  </w:num>
+  <w:num w:numId="2">
+    <w:abstractNumId w:val="4"/>
+  </w:num>
+  <w:num w:numId="3">
+    <w:abstractNumId w:val="5"/>
+  </w:num>
+  <w:num w:numId="4">
+    <w:abstractNumId w:val="2"/>
+  </w:num>
+  <w:num w:numId="5">
     <w:abstractNumId w:val="0"/>
   </w:num>
-  <w:num w:numId="2">
-    <w:abstractNumId w:val="2"/>
-  </w:num>
-  <w:num w:numId="3">
+  <w:num w:numId="6">
     <w:abstractNumId w:val="3"/>
-  </w:num>
-  <w:num w:numId="4">
-    <w:abstractNumId w:val="1"/>
   </w:num>
 </w:numbering>
 </file>
 
 <file path=word/styles.xml><?xml version="1.0" encoding="utf-8"?>
-<w:styles xmlns:mc="http://schemas.openxmlformats.org/markup-compatibility/2006" xmlns:r="http://schemas.openxmlformats.org/officeDocument/2006/relationships" xmlns:w="http://schemas.openxmlformats.org/wordprocessingml/2006/main" xmlns:w14="http://schemas.microsoft.com/office/word/2010/wordml" xmlns:w15="http://schemas.microsoft.com/office/word/2012/wordml" xmlns:w16cid="http://schemas.microsoft.com/office/word/2016/wordml/cid" xmlns:w16se="http://schemas.microsoft.com/office/word/2015/wordml/symex" mc:Ignorable="w14 w15 w16se w16cid">
+<w:styles xmlns:mc="http://schemas.openxmlformats.org/markup-compatibility/2006" xmlns:r="http://schemas.openxmlformats.org/officeDocument/2006/relationships" xmlns:w="http://schemas.openxmlformats.org/wordprocessingml/2006/main" xmlns:w14="http://schemas.microsoft.com/office/word/2010/wordml" mc:Ignorable="w14">
   <w:docDefaults>
     <w:rPrDefault>
       <w:rPr>
@@ -5623,382 +6679,144 @@
       </w:pPr>
     </w:pPrDefault>
   </w:docDefaults>
-  <w:latentStyles w:defLockedState="0" w:defUIPriority="99" w:defSemiHidden="0" w:defUnhideWhenUsed="0" w:defQFormat="0" w:count="375">
-    <w:lsdException w:name="Normal" w:uiPriority="0" w:qFormat="1"/>
-    <w:lsdException w:name="heading 1" w:uiPriority="9" w:qFormat="1"/>
-    <w:lsdException w:name="heading 2" w:semiHidden="1" w:uiPriority="9" w:unhideWhenUsed="1" w:qFormat="1"/>
-    <w:lsdException w:name="heading 3" w:uiPriority="9" w:qFormat="1"/>
-    <w:lsdException w:name="heading 4" w:uiPriority="9" w:qFormat="1"/>
-    <w:lsdException w:name="heading 5" w:semiHidden="1" w:uiPriority="9" w:unhideWhenUsed="1" w:qFormat="1"/>
-    <w:lsdException w:name="heading 6" w:semiHidden="1" w:uiPriority="9" w:unhideWhenUsed="1" w:qFormat="1"/>
-    <w:lsdException w:name="heading 7" w:semiHidden="1" w:uiPriority="9" w:unhideWhenUsed="1" w:qFormat="1"/>
-    <w:lsdException w:name="heading 8" w:semiHidden="1" w:uiPriority="9" w:unhideWhenUsed="1" w:qFormat="1"/>
-    <w:lsdException w:name="heading 9" w:semiHidden="1" w:uiPriority="9" w:unhideWhenUsed="1" w:qFormat="1"/>
-    <w:lsdException w:name="index 1" w:semiHidden="1" w:unhideWhenUsed="1"/>
-    <w:lsdException w:name="index 2" w:semiHidden="1" w:unhideWhenUsed="1"/>
-    <w:lsdException w:name="index 3" w:semiHidden="1" w:unhideWhenUsed="1"/>
-    <w:lsdException w:name="index 4" w:semiHidden="1" w:unhideWhenUsed="1"/>
-    <w:lsdException w:name="index 5" w:semiHidden="1" w:unhideWhenUsed="1"/>
-    <w:lsdException w:name="index 6" w:semiHidden="1" w:unhideWhenUsed="1"/>
-    <w:lsdException w:name="index 7" w:semiHidden="1" w:unhideWhenUsed="1"/>
-    <w:lsdException w:name="index 8" w:semiHidden="1" w:unhideWhenUsed="1"/>
-    <w:lsdException w:name="index 9" w:semiHidden="1" w:unhideWhenUsed="1"/>
-    <w:lsdException w:name="toc 1" w:semiHidden="1" w:uiPriority="39" w:unhideWhenUsed="1"/>
-    <w:lsdException w:name="toc 2" w:semiHidden="1" w:uiPriority="39" w:unhideWhenUsed="1"/>
-    <w:lsdException w:name="toc 3" w:semiHidden="1" w:uiPriority="39" w:unhideWhenUsed="1"/>
-    <w:lsdException w:name="toc 4" w:semiHidden="1" w:uiPriority="39" w:unhideWhenUsed="1"/>
-    <w:lsdException w:name="toc 5" w:semiHidden="1" w:uiPriority="39" w:unhideWhenUsed="1"/>
-    <w:lsdException w:name="toc 6" w:semiHidden="1" w:uiPriority="39" w:unhideWhenUsed="1"/>
-    <w:lsdException w:name="toc 7" w:semiHidden="1" w:uiPriority="39" w:unhideWhenUsed="1"/>
-    <w:lsdException w:name="toc 8" w:semiHidden="1" w:uiPriority="39" w:unhideWhenUsed="1"/>
-    <w:lsdException w:name="toc 9" w:semiHidden="1" w:uiPriority="39" w:unhideWhenUsed="1"/>
-    <w:lsdException w:name="Normal Indent" w:semiHidden="1" w:unhideWhenUsed="1"/>
-    <w:lsdException w:name="footnote text" w:semiHidden="1" w:unhideWhenUsed="1"/>
-    <w:lsdException w:name="annotation text" w:semiHidden="1" w:unhideWhenUsed="1"/>
-    <w:lsdException w:name="header" w:semiHidden="1" w:unhideWhenUsed="1"/>
-    <w:lsdException w:name="footer" w:semiHidden="1" w:unhideWhenUsed="1"/>
-    <w:lsdException w:name="index heading" w:semiHidden="1" w:unhideWhenUsed="1"/>
-    <w:lsdException w:name="caption" w:uiPriority="35" w:qFormat="1"/>
-    <w:lsdException w:name="table of figures" w:semiHidden="1" w:unhideWhenUsed="1"/>
-    <w:lsdException w:name="envelope address" w:semiHidden="1" w:unhideWhenUsed="1"/>
-    <w:lsdException w:name="envelope return" w:semiHidden="1" w:unhideWhenUsed="1"/>
-    <w:lsdException w:name="footnote reference" w:semiHidden="1" w:unhideWhenUsed="1"/>
-    <w:lsdException w:name="annotation reference" w:semiHidden="1" w:unhideWhenUsed="1"/>
-    <w:lsdException w:name="line number" w:semiHidden="1" w:unhideWhenUsed="1"/>
-    <w:lsdException w:name="page number" w:semiHidden="1" w:unhideWhenUsed="1"/>
-    <w:lsdException w:name="endnote reference" w:semiHidden="1" w:unhideWhenUsed="1"/>
-    <w:lsdException w:name="endnote text" w:semiHidden="1" w:unhideWhenUsed="1"/>
-    <w:lsdException w:name="table of authorities" w:semiHidden="1" w:unhideWhenUsed="1"/>
-    <w:lsdException w:name="macro" w:semiHidden="1" w:unhideWhenUsed="1"/>
-    <w:lsdException w:name="toa heading" w:semiHidden="1" w:unhideWhenUsed="1"/>
-    <w:lsdException w:name="List" w:semiHidden="1" w:unhideWhenUsed="1"/>
-    <w:lsdException w:name="List Bullet" w:semiHidden="1" w:unhideWhenUsed="1"/>
-    <w:lsdException w:name="List Number" w:semiHidden="1" w:unhideWhenUsed="1"/>
-    <w:lsdException w:name="List 2" w:semiHidden="1" w:unhideWhenUsed="1"/>
-    <w:lsdException w:name="List 3" w:semiHidden="1" w:unhideWhenUsed="1"/>
-    <w:lsdException w:name="List 4" w:semiHidden="1" w:unhideWhenUsed="1"/>
-    <w:lsdException w:name="List 5" w:semiHidden="1" w:unhideWhenUsed="1"/>
-    <w:lsdException w:name="List Bullet 2" w:semiHidden="1" w:unhideWhenUsed="1"/>
-    <w:lsdException w:name="List Bullet 3" w:semiHidden="1" w:unhideWhenUsed="1"/>
-    <w:lsdException w:name="List Bullet 4" w:semiHidden="1" w:unhideWhenUsed="1"/>
-    <w:lsdException w:name="List Bullet 5" w:semiHidden="1" w:unhideWhenUsed="1"/>
-    <w:lsdException w:name="List Number 2" w:semiHidden="1" w:unhideWhenUsed="1"/>
-    <w:lsdException w:name="List Number 3" w:semiHidden="1" w:unhideWhenUsed="1"/>
-    <w:lsdException w:name="List Number 4" w:semiHidden="1" w:unhideWhenUsed="1"/>
-    <w:lsdException w:name="List Number 5" w:semiHidden="1" w:unhideWhenUsed="1"/>
-    <w:lsdException w:name="Title" w:uiPriority="10" w:qFormat="1"/>
-    <w:lsdException w:name="Closing" w:semiHidden="1" w:unhideWhenUsed="1"/>
-    <w:lsdException w:name="Signature" w:semiHidden="1" w:unhideWhenUsed="1"/>
-    <w:lsdException w:name="Default Paragraph Font" w:semiHidden="1" w:uiPriority="1" w:unhideWhenUsed="1"/>
-    <w:lsdException w:name="Body Text" w:semiHidden="1" w:unhideWhenUsed="1"/>
-    <w:lsdException w:name="Body Text Indent" w:semiHidden="1" w:unhideWhenUsed="1"/>
-    <w:lsdException w:name="List Continue" w:semiHidden="1" w:unhideWhenUsed="1"/>
-    <w:lsdException w:name="List Continue 2" w:semiHidden="1" w:unhideWhenUsed="1"/>
-    <w:lsdException w:name="List Continue 3" w:semiHidden="1" w:unhideWhenUsed="1"/>
-    <w:lsdException w:name="List Continue 4" w:semiHidden="1" w:unhideWhenUsed="1"/>
-    <w:lsdException w:name="List Continue 5" w:semiHidden="1" w:unhideWhenUsed="1"/>
-    <w:lsdException w:name="Message Header" w:semiHidden="1" w:unhideWhenUsed="1"/>
-    <w:lsdException w:name="Subtitle" w:uiPriority="11" w:qFormat="1"/>
-    <w:lsdException w:name="Salutation" w:semiHidden="1" w:unhideWhenUsed="1"/>
-    <w:lsdException w:name="Date" w:semiHidden="1" w:unhideWhenUsed="1"/>
-    <w:lsdException w:name="Body Text First Indent" w:semiHidden="1" w:unhideWhenUsed="1"/>
-    <w:lsdException w:name="Body Text First Indent 2" w:semiHidden="1" w:unhideWhenUsed="1"/>
-    <w:lsdException w:name="Note Heading" w:semiHidden="1" w:unhideWhenUsed="1"/>
-    <w:lsdException w:name="Body Text 2" w:semiHidden="1" w:unhideWhenUsed="1"/>
-    <w:lsdException w:name="Body Text 3" w:semiHidden="1" w:unhideWhenUsed="1"/>
-    <w:lsdException w:name="Body Text Indent 2" w:semiHidden="1" w:unhideWhenUsed="1"/>
-    <w:lsdException w:name="Body Text Indent 3" w:semiHidden="1" w:unhideWhenUsed="1"/>
-    <w:lsdException w:name="Block Text" w:semiHidden="1" w:unhideWhenUsed="1"/>
-    <w:lsdException w:name="Hyperlink" w:semiHidden="1" w:unhideWhenUsed="1"/>
-    <w:lsdException w:name="FollowedHyperlink" w:semiHidden="1" w:unhideWhenUsed="1"/>
-    <w:lsdException w:name="Strong" w:uiPriority="22" w:qFormat="1"/>
-    <w:lsdException w:name="Emphasis" w:uiPriority="20" w:qFormat="1"/>
-    <w:lsdException w:name="Document Map" w:semiHidden="1" w:unhideWhenUsed="1"/>
-    <w:lsdException w:name="Plain Text" w:semiHidden="1" w:unhideWhenUsed="1"/>
-    <w:lsdException w:name="E-mail Signature" w:semiHidden="1" w:unhideWhenUsed="1"/>
-    <w:lsdException w:name="HTML Top of Form" w:semiHidden="1" w:unhideWhenUsed="1"/>
-    <w:lsdException w:name="HTML Bottom of Form" w:semiHidden="1" w:unhideWhenUsed="1"/>
-    <w:lsdException w:name="Normal (Web)" w:semiHidden="1" w:unhideWhenUsed="1"/>
-    <w:lsdException w:name="HTML Acronym" w:semiHidden="1" w:unhideWhenUsed="1"/>
-    <w:lsdException w:name="HTML Address" w:semiHidden="1" w:unhideWhenUsed="1"/>
-    <w:lsdException w:name="HTML Cite" w:semiHidden="1" w:unhideWhenUsed="1"/>
-    <w:lsdException w:name="HTML Code" w:semiHidden="1" w:unhideWhenUsed="1"/>
-    <w:lsdException w:name="HTML Definition" w:semiHidden="1" w:unhideWhenUsed="1"/>
-    <w:lsdException w:name="HTML Keyboard" w:semiHidden="1" w:unhideWhenUsed="1"/>
-    <w:lsdException w:name="HTML Preformatted" w:semiHidden="1" w:unhideWhenUsed="1"/>
-    <w:lsdException w:name="HTML Sample" w:semiHidden="1" w:unhideWhenUsed="1"/>
-    <w:lsdException w:name="HTML Typewriter" w:semiHidden="1" w:unhideWhenUsed="1"/>
-    <w:lsdException w:name="HTML Variable" w:semiHidden="1" w:unhideWhenUsed="1"/>
-    <w:lsdException w:name="Normal Table" w:semiHidden="1" w:unhideWhenUsed="1"/>
-    <w:lsdException w:name="annotation subject" w:semiHidden="1" w:unhideWhenUsed="1"/>
-    <w:lsdException w:name="No List" w:semiHidden="1" w:unhideWhenUsed="1"/>
-    <w:lsdException w:name="Outline List 1" w:semiHidden="1" w:unhideWhenUsed="1"/>
-    <w:lsdException w:name="Outline List 2" w:semiHidden="1" w:unhideWhenUsed="1"/>
-    <w:lsdException w:name="Outline List 3" w:semiHidden="1" w:unhideWhenUsed="1"/>
-    <w:lsdException w:name="Table Simple 1" w:semiHidden="1" w:unhideWhenUsed="1"/>
-    <w:lsdException w:name="Table Simple 2" w:semiHidden="1" w:unhideWhenUsed="1"/>
-    <w:lsdException w:name="Table Simple 3" w:semiHidden="1" w:unhideWhenUsed="1"/>
-    <w:lsdException w:name="Table Classic 1" w:semiHidden="1" w:unhideWhenUsed="1"/>
-    <w:lsdException w:name="Table Classic 2" w:semiHidden="1" w:unhideWhenUsed="1"/>
-    <w:lsdException w:name="Table Classic 3" w:semiHidden="1" w:unhideWhenUsed="1"/>
-    <w:lsdException w:name="Table Classic 4" w:semiHidden="1" w:unhideWhenUsed="1"/>
-    <w:lsdException w:name="Table Colorful 1" w:semiHidden="1" w:unhideWhenUsed="1"/>
-    <w:lsdException w:name="Table Colorful 2" w:semiHidden="1" w:unhideWhenUsed="1"/>
-    <w:lsdException w:name="Table Colorful 3" w:semiHidden="1" w:unhideWhenUsed="1"/>
-    <w:lsdException w:name="Table Columns 1" w:semiHidden="1" w:unhideWhenUsed="1"/>
-    <w:lsdException w:name="Table Columns 2" w:semiHidden="1" w:unhideWhenUsed="1"/>
-    <w:lsdException w:name="Table Columns 3" w:semiHidden="1" w:unhideWhenUsed="1"/>
-    <w:lsdException w:name="Table Columns 4" w:semiHidden="1" w:unhideWhenUsed="1"/>
-    <w:lsdException w:name="Table Columns 5" w:semiHidden="1" w:unhideWhenUsed="1"/>
-    <w:lsdException w:name="Table Grid 1" w:semiHidden="1" w:unhideWhenUsed="1"/>
-    <w:lsdException w:name="Table Grid 2" w:semiHidden="1" w:unhideWhenUsed="1"/>
-    <w:lsdException w:name="Table Grid 3" w:semiHidden="1" w:unhideWhenUsed="1"/>
-    <w:lsdException w:name="Table Grid 4" w:semiHidden="1" w:unhideWhenUsed="1"/>
-    <w:lsdException w:name="Table Grid 5" w:semiHidden="1" w:unhideWhenUsed="1"/>
-    <w:lsdException w:name="Table Grid 6" w:semiHidden="1" w:unhideWhenUsed="1"/>
-    <w:lsdException w:name="Table Grid 7" w:semiHidden="1" w:unhideWhenUsed="1"/>
-    <w:lsdException w:name="Table Grid 8" w:semiHidden="1" w:unhideWhenUsed="1"/>
-    <w:lsdException w:name="Table List 1" w:semiHidden="1" w:unhideWhenUsed="1"/>
-    <w:lsdException w:name="Table List 2" w:semiHidden="1" w:unhideWhenUsed="1"/>
-    <w:lsdException w:name="Table List 3" w:semiHidden="1" w:unhideWhenUsed="1"/>
-    <w:lsdException w:name="Table List 4" w:semiHidden="1" w:unhideWhenUsed="1"/>
-    <w:lsdException w:name="Table List 5" w:semiHidden="1" w:unhideWhenUsed="1"/>
-    <w:lsdException w:name="Table List 6" w:semiHidden="1" w:unhideWhenUsed="1"/>
-    <w:lsdException w:name="Table List 7" w:semiHidden="1" w:unhideWhenUsed="1"/>
-    <w:lsdException w:name="Table List 8" w:semiHidden="1" w:unhideWhenUsed="1"/>
-    <w:lsdException w:name="Table 3D effects 1" w:semiHidden="1" w:unhideWhenUsed="1"/>
-    <w:lsdException w:name="Table 3D effects 2" w:semiHidden="1" w:unhideWhenUsed="1"/>
-    <w:lsdException w:name="Table 3D effects 3" w:semiHidden="1" w:unhideWhenUsed="1"/>
-    <w:lsdException w:name="Table Contemporary" w:semiHidden="1" w:unhideWhenUsed="1"/>
-    <w:lsdException w:name="Table Elegant" w:semiHidden="1" w:unhideWhenUsed="1"/>
-    <w:lsdException w:name="Table Professional" w:semiHidden="1" w:unhideWhenUsed="1"/>
-    <w:lsdException w:name="Table Subtle 1" w:semiHidden="1" w:unhideWhenUsed="1"/>
-    <w:lsdException w:name="Table Subtle 2" w:semiHidden="1" w:unhideWhenUsed="1"/>
-    <w:lsdException w:name="Table Web 1" w:semiHidden="1" w:unhideWhenUsed="1"/>
-    <w:lsdException w:name="Table Web 2" w:semiHidden="1" w:unhideWhenUsed="1"/>
-    <w:lsdException w:name="Table Web 3" w:semiHidden="1" w:unhideWhenUsed="1"/>
-    <w:lsdException w:name="Balloon Text" w:semiHidden="1" w:unhideWhenUsed="1"/>
-    <w:lsdException w:name="Table Grid" w:semiHidden="1" w:uiPriority="59" w:unhideWhenUsed="1"/>
-    <w:lsdException w:name="Table Theme" w:semiHidden="1" w:unhideWhenUsed="1"/>
-    <w:lsdException w:name="Placeholder Text" w:semiHidden="1"/>
-    <w:lsdException w:name="No Spacing" w:uiPriority="1" w:qFormat="1"/>
-    <w:lsdException w:name="Light Shading" w:uiPriority="60"/>
-    <w:lsdException w:name="Light List" w:uiPriority="61"/>
-    <w:lsdException w:name="Light Grid" w:uiPriority="62"/>
-    <w:lsdException w:name="Medium Shading 1" w:uiPriority="63"/>
-    <w:lsdException w:name="Medium Shading 2" w:uiPriority="64"/>
-    <w:lsdException w:name="Medium List 1" w:uiPriority="65"/>
-    <w:lsdException w:name="Medium List 2" w:uiPriority="66"/>
-    <w:lsdException w:name="Medium Grid 1" w:uiPriority="67"/>
-    <w:lsdException w:name="Medium Grid 2" w:uiPriority="68"/>
-    <w:lsdException w:name="Medium Grid 3" w:uiPriority="69"/>
-    <w:lsdException w:name="Dark List" w:uiPriority="70"/>
-    <w:lsdException w:name="Colorful Shading" w:uiPriority="71"/>
-    <w:lsdException w:name="Colorful List" w:uiPriority="72"/>
-    <w:lsdException w:name="Colorful Grid" w:uiPriority="73"/>
-    <w:lsdException w:name="Light Shading Accent 1" w:uiPriority="60"/>
-    <w:lsdException w:name="Light List Accent 1" w:uiPriority="61"/>
-    <w:lsdException w:name="Light Grid Accent 1" w:uiPriority="62"/>
-    <w:lsdException w:name="Medium Shading 1 Accent 1" w:uiPriority="63"/>
-    <w:lsdException w:name="Medium Shading 2 Accent 1" w:uiPriority="64"/>
-    <w:lsdException w:name="Medium List 1 Accent 1" w:uiPriority="65"/>
-    <w:lsdException w:name="Revision" w:semiHidden="1"/>
-    <w:lsdException w:name="List Paragraph" w:uiPriority="34" w:qFormat="1"/>
-    <w:lsdException w:name="Quote" w:uiPriority="29" w:qFormat="1"/>
-    <w:lsdException w:name="Intense Quote" w:uiPriority="30" w:qFormat="1"/>
-    <w:lsdException w:name="Medium List 2 Accent 1" w:uiPriority="66"/>
-    <w:lsdException w:name="Medium Grid 1 Accent 1" w:uiPriority="67"/>
-    <w:lsdException w:name="Medium Grid 2 Accent 1" w:uiPriority="68"/>
-    <w:lsdException w:name="Medium Grid 3 Accent 1" w:uiPriority="69"/>
-    <w:lsdException w:name="Dark List Accent 1" w:uiPriority="70"/>
-    <w:lsdException w:name="Colorful Shading Accent 1" w:uiPriority="71"/>
-    <w:lsdException w:name="Colorful List Accent 1" w:uiPriority="72"/>
-    <w:lsdException w:name="Colorful Grid Accent 1" w:uiPriority="73"/>
-    <w:lsdException w:name="Light Shading Accent 2" w:uiPriority="60"/>
-    <w:lsdException w:name="Light List Accent 2" w:uiPriority="61"/>
-    <w:lsdException w:name="Light Grid Accent 2" w:uiPriority="62"/>
-    <w:lsdException w:name="Medium Shading 1 Accent 2" w:uiPriority="63"/>
-    <w:lsdException w:name="Medium Shading 2 Accent 2" w:uiPriority="64"/>
-    <w:lsdException w:name="Medium List 1 Accent 2" w:uiPriority="65"/>
-    <w:lsdException w:name="Medium List 2 Accent 2" w:uiPriority="66"/>
-    <w:lsdException w:name="Medium Grid 1 Accent 2" w:uiPriority="67"/>
-    <w:lsdException w:name="Medium Grid 2 Accent 2" w:uiPriority="68"/>
-    <w:lsdException w:name="Medium Grid 3 Accent 2" w:uiPriority="69"/>
-    <w:lsdException w:name="Dark List Accent 2" w:uiPriority="70"/>
-    <w:lsdException w:name="Colorful Shading Accent 2" w:uiPriority="71"/>
-    <w:lsdException w:name="Colorful List Accent 2" w:uiPriority="72"/>
-    <w:lsdException w:name="Colorful Grid Accent 2" w:uiPriority="73"/>
-    <w:lsdException w:name="Light Shading Accent 3" w:uiPriority="60"/>
-    <w:lsdException w:name="Light List Accent 3" w:uiPriority="61"/>
-    <w:lsdException w:name="Light Grid Accent 3" w:uiPriority="62"/>
-    <w:lsdException w:name="Medium Shading 1 Accent 3" w:uiPriority="63"/>
-    <w:lsdException w:name="Medium Shading 2 Accent 3" w:uiPriority="64"/>
-    <w:lsdException w:name="Medium List 1 Accent 3" w:uiPriority="65"/>
-    <w:lsdException w:name="Medium List 2 Accent 3" w:uiPriority="66"/>
-    <w:lsdException w:name="Medium Grid 1 Accent 3" w:uiPriority="67"/>
-    <w:lsdException w:name="Medium Grid 2 Accent 3" w:uiPriority="68"/>
-    <w:lsdException w:name="Medium Grid 3 Accent 3" w:uiPriority="69"/>
-    <w:lsdException w:name="Dark List Accent 3" w:uiPriority="70"/>
-    <w:lsdException w:name="Colorful Shading Accent 3" w:uiPriority="71"/>
-    <w:lsdException w:name="Colorful List Accent 3" w:uiPriority="72"/>
-    <w:lsdException w:name="Colorful Grid Accent 3" w:uiPriority="73"/>
-    <w:lsdException w:name="Light Shading Accent 4" w:uiPriority="60"/>
-    <w:lsdException w:name="Light List Accent 4" w:uiPriority="61"/>
-    <w:lsdException w:name="Light Grid Accent 4" w:uiPriority="62"/>
-    <w:lsdException w:name="Medium Shading 1 Accent 4" w:uiPriority="63"/>
-    <w:lsdException w:name="Medium Shading 2 Accent 4" w:uiPriority="64"/>
-    <w:lsdException w:name="Medium List 1 Accent 4" w:uiPriority="65"/>
-    <w:lsdException w:name="Medium List 2 Accent 4" w:uiPriority="66"/>
-    <w:lsdException w:name="Medium Grid 1 Accent 4" w:uiPriority="67"/>
-    <w:lsdException w:name="Medium Grid 2 Accent 4" w:uiPriority="68"/>
-    <w:lsdException w:name="Medium Grid 3 Accent 4" w:uiPriority="69"/>
-    <w:lsdException w:name="Dark List Accent 4" w:uiPriority="70"/>
-    <w:lsdException w:name="Colorful Shading Accent 4" w:uiPriority="71"/>
-    <w:lsdException w:name="Colorful List Accent 4" w:uiPriority="72"/>
-    <w:lsdException w:name="Colorful Grid Accent 4" w:uiPriority="73"/>
-    <w:lsdException w:name="Light Shading Accent 5" w:uiPriority="60"/>
-    <w:lsdException w:name="Light List Accent 5" w:uiPriority="61"/>
-    <w:lsdException w:name="Light Grid Accent 5" w:uiPriority="62"/>
-    <w:lsdException w:name="Medium Shading 1 Accent 5" w:uiPriority="63"/>
-    <w:lsdException w:name="Medium Shading 2 Accent 5" w:uiPriority="64"/>
-    <w:lsdException w:name="Medium List 1 Accent 5" w:uiPriority="65"/>
-    <w:lsdException w:name="Medium List 2 Accent 5" w:uiPriority="66"/>
-    <w:lsdException w:name="Medium Grid 1 Accent 5" w:uiPriority="67"/>
-    <w:lsdException w:name="Medium Grid 2 Accent 5" w:uiPriority="68"/>
-    <w:lsdException w:name="Medium Grid 3 Accent 5" w:uiPriority="69"/>
-    <w:lsdException w:name="Dark List Accent 5" w:uiPriority="70"/>
-    <w:lsdException w:name="Colorful Shading Accent 5" w:uiPriority="71"/>
-    <w:lsdException w:name="Colorful List Accent 5" w:uiPriority="72"/>
-    <w:lsdException w:name="Colorful Grid Accent 5" w:uiPriority="73"/>
-    <w:lsdException w:name="Light Shading Accent 6" w:uiPriority="60"/>
-    <w:lsdException w:name="Light List Accent 6" w:uiPriority="61"/>
-    <w:lsdException w:name="Light Grid Accent 6" w:uiPriority="62"/>
-    <w:lsdException w:name="Medium Shading 1 Accent 6" w:uiPriority="63"/>
-    <w:lsdException w:name="Medium Shading 2 Accent 6" w:uiPriority="64"/>
-    <w:lsdException w:name="Medium List 1 Accent 6" w:uiPriority="65"/>
-    <w:lsdException w:name="Medium List 2 Accent 6" w:uiPriority="66"/>
-    <w:lsdException w:name="Medium Grid 1 Accent 6" w:uiPriority="67"/>
-    <w:lsdException w:name="Medium Grid 2 Accent 6" w:uiPriority="68"/>
-    <w:lsdException w:name="Medium Grid 3 Accent 6" w:uiPriority="69"/>
-    <w:lsdException w:name="Dark List Accent 6" w:uiPriority="70"/>
-    <w:lsdException w:name="Colorful Shading Accent 6" w:uiPriority="71"/>
-    <w:lsdException w:name="Colorful List Accent 6" w:uiPriority="72"/>
-    <w:lsdException w:name="Colorful Grid Accent 6" w:uiPriority="73"/>
-    <w:lsdException w:name="Subtle Emphasis" w:uiPriority="19" w:qFormat="1"/>
-    <w:lsdException w:name="Intense Emphasis" w:uiPriority="21" w:qFormat="1"/>
-    <w:lsdException w:name="Subtle Reference" w:uiPriority="31" w:qFormat="1"/>
-    <w:lsdException w:name="Intense Reference" w:uiPriority="32" w:qFormat="1"/>
-    <w:lsdException w:name="Book Title" w:uiPriority="33" w:qFormat="1"/>
-    <w:lsdException w:name="Bibliography" w:semiHidden="1" w:uiPriority="37" w:unhideWhenUsed="1"/>
-    <w:lsdException w:name="TOC Heading" w:semiHidden="1" w:uiPriority="39" w:unhideWhenUsed="1" w:qFormat="1"/>
-    <w:lsdException w:name="Plain Table 1" w:uiPriority="41"/>
-    <w:lsdException w:name="Plain Table 2" w:uiPriority="42"/>
-    <w:lsdException w:name="Plain Table 3" w:uiPriority="43"/>
-    <w:lsdException w:name="Plain Table 4" w:uiPriority="44"/>
-    <w:lsdException w:name="Plain Table 5" w:uiPriority="45"/>
-    <w:lsdException w:name="Grid Table Light" w:uiPriority="40"/>
-    <w:lsdException w:name="Grid Table 1 Light" w:uiPriority="46"/>
-    <w:lsdException w:name="Grid Table 2" w:uiPriority="47"/>
-    <w:lsdException w:name="Grid Table 3" w:uiPriority="48"/>
-    <w:lsdException w:name="Grid Table 4" w:uiPriority="49"/>
-    <w:lsdException w:name="Grid Table 5 Dark" w:uiPriority="50"/>
-    <w:lsdException w:name="Grid Table 6 Colorful" w:uiPriority="51"/>
-    <w:lsdException w:name="Grid Table 7 Colorful" w:uiPriority="52"/>
-    <w:lsdException w:name="Grid Table 1 Light Accent 1" w:uiPriority="46"/>
-    <w:lsdException w:name="Grid Table 2 Accent 1" w:uiPriority="47"/>
-    <w:lsdException w:name="Grid Table 3 Accent 1" w:uiPriority="48"/>
-    <w:lsdException w:name="Grid Table 4 Accent 1" w:uiPriority="49"/>
-    <w:lsdException w:name="Grid Table 5 Dark Accent 1" w:uiPriority="50"/>
-    <w:lsdException w:name="Grid Table 6 Colorful Accent 1" w:uiPriority="51"/>
-    <w:lsdException w:name="Grid Table 7 Colorful Accent 1" w:uiPriority="52"/>
-    <w:lsdException w:name="Grid Table 1 Light Accent 2" w:uiPriority="46"/>
-    <w:lsdException w:name="Grid Table 2 Accent 2" w:uiPriority="47"/>
-    <w:lsdException w:name="Grid Table 3 Accent 2" w:uiPriority="48"/>
-    <w:lsdException w:name="Grid Table 4 Accent 2" w:uiPriority="49"/>
-    <w:lsdException w:name="Grid Table 5 Dark Accent 2" w:uiPriority="50"/>
-    <w:lsdException w:name="Grid Table 6 Colorful Accent 2" w:uiPriority="51"/>
-    <w:lsdException w:name="Grid Table 7 Colorful Accent 2" w:uiPriority="52"/>
-    <w:lsdException w:name="Grid Table 1 Light Accent 3" w:uiPriority="46"/>
-    <w:lsdException w:name="Grid Table 2 Accent 3" w:uiPriority="47"/>
-    <w:lsdException w:name="Grid Table 3 Accent 3" w:uiPriority="48"/>
-    <w:lsdException w:name="Grid Table 4 Accent 3" w:uiPriority="49"/>
-    <w:lsdException w:name="Grid Table 5 Dark Accent 3" w:uiPriority="50"/>
-    <w:lsdException w:name="Grid Table 6 Colorful Accent 3" w:uiPriority="51"/>
-    <w:lsdException w:name="Grid Table 7 Colorful Accent 3" w:uiPriority="52"/>
-    <w:lsdException w:name="Grid Table 1 Light Accent 4" w:uiPriority="46"/>
-    <w:lsdException w:name="Grid Table 2 Accent 4" w:uiPriority="47"/>
-    <w:lsdException w:name="Grid Table 3 Accent 4" w:uiPriority="48"/>
-    <w:lsdException w:name="Grid Table 4 Accent 4" w:uiPriority="49"/>
-    <w:lsdException w:name="Grid Table 5 Dark Accent 4" w:uiPriority="50"/>
-    <w:lsdException w:name="Grid Table 6 Colorful Accent 4" w:uiPriority="51"/>
-    <w:lsdException w:name="Grid Table 7 Colorful Accent 4" w:uiPriority="52"/>
-    <w:lsdException w:name="Grid Table 1 Light Accent 5" w:uiPriority="46"/>
-    <w:lsdException w:name="Grid Table 2 Accent 5" w:uiPriority="47"/>
-    <w:lsdException w:name="Grid Table 3 Accent 5" w:uiPriority="48"/>
-    <w:lsdException w:name="Grid Table 4 Accent 5" w:uiPriority="49"/>
-    <w:lsdException w:name="Grid Table 5 Dark Accent 5" w:uiPriority="50"/>
-    <w:lsdException w:name="Grid Table 6 Colorful Accent 5" w:uiPriority="51"/>
-    <w:lsdException w:name="Grid Table 7 Colorful Accent 5" w:uiPriority="52"/>
-    <w:lsdException w:name="Grid Table 1 Light Accent 6" w:uiPriority="46"/>
-    <w:lsdException w:name="Grid Table 2 Accent 6" w:uiPriority="47"/>
-    <w:lsdException w:name="Grid Table 3 Accent 6" w:uiPriority="48"/>
-    <w:lsdException w:name="Grid Table 4 Accent 6" w:uiPriority="49"/>
-    <w:lsdException w:name="Grid Table 5 Dark Accent 6" w:uiPriority="50"/>
-    <w:lsdException w:name="Grid Table 6 Colorful Accent 6" w:uiPriority="51"/>
-    <w:lsdException w:name="Grid Table 7 Colorful Accent 6" w:uiPriority="52"/>
-    <w:lsdException w:name="List Table 1 Light" w:uiPriority="46"/>
-    <w:lsdException w:name="List Table 2" w:uiPriority="47"/>
-    <w:lsdException w:name="List Table 3" w:uiPriority="48"/>
-    <w:lsdException w:name="List Table 4" w:uiPriority="49"/>
-    <w:lsdException w:name="List Table 5 Dark" w:uiPriority="50"/>
-    <w:lsdException w:name="List Table 6 Colorful" w:uiPriority="51"/>
-    <w:lsdException w:name="List Table 7 Colorful" w:uiPriority="52"/>
-    <w:lsdException w:name="List Table 1 Light Accent 1" w:uiPriority="46"/>
-    <w:lsdException w:name="List Table 2 Accent 1" w:uiPriority="47"/>
-    <w:lsdException w:name="List Table 3 Accent 1" w:uiPriority="48"/>
-    <w:lsdException w:name="List Table 4 Accent 1" w:uiPriority="49"/>
-    <w:lsdException w:name="List Table 5 Dark Accent 1" w:uiPriority="50"/>
-    <w:lsdException w:name="List Table 6 Colorful Accent 1" w:uiPriority="51"/>
-    <w:lsdException w:name="List Table 7 Colorful Accent 1" w:uiPriority="52"/>
-    <w:lsdException w:name="List Table 1 Light Accent 2" w:uiPriority="46"/>
-    <w:lsdException w:name="List Table 2 Accent 2" w:uiPriority="47"/>
-    <w:lsdException w:name="List Table 3 Accent 2" w:uiPriority="48"/>
-    <w:lsdException w:name="List Table 4 Accent 2" w:uiPriority="49"/>
-    <w:lsdException w:name="List Table 5 Dark Accent 2" w:uiPriority="50"/>
-    <w:lsdException w:name="List Table 6 Colorful Accent 2" w:uiPriority="51"/>
-    <w:lsdException w:name="List Table 7 Colorful Accent 2" w:uiPriority="52"/>
-    <w:lsdException w:name="List Table 1 Light Accent 3" w:uiPriority="46"/>
-    <w:lsdException w:name="List Table 2 Accent 3" w:uiPriority="47"/>
-    <w:lsdException w:name="List Table 3 Accent 3" w:uiPriority="48"/>
-    <w:lsdException w:name="List Table 4 Accent 3" w:uiPriority="49"/>
-    <w:lsdException w:name="List Table 5 Dark Accent 3" w:uiPriority="50"/>
-    <w:lsdException w:name="List Table 6 Colorful Accent 3" w:uiPriority="51"/>
-    <w:lsdException w:name="List Table 7 Colorful Accent 3" w:uiPriority="52"/>
-    <w:lsdException w:name="List Table 1 Light Accent 4" w:uiPriority="46"/>
-    <w:lsdException w:name="List Table 2 Accent 4" w:uiPriority="47"/>
-    <w:lsdException w:name="List Table 3 Accent 4" w:uiPriority="48"/>
-    <w:lsdException w:name="List Table 4 Accent 4" w:uiPriority="49"/>
-    <w:lsdException w:name="List Table 5 Dark Accent 4" w:uiPriority="50"/>
-    <w:lsdException w:name="List Table 6 Colorful Accent 4" w:uiPriority="51"/>
-    <w:lsdException w:name="List Table 7 Colorful Accent 4" w:uiPriority="52"/>
-    <w:lsdException w:name="List Table 1 Light Accent 5" w:uiPriority="46"/>
-    <w:lsdException w:name="List Table 2 Accent 5" w:uiPriority="47"/>
-    <w:lsdException w:name="List Table 3 Accent 5" w:uiPriority="48"/>
-    <w:lsdException w:name="List Table 4 Accent 5" w:uiPriority="49"/>
-    <w:lsdException w:name="List Table 5 Dark Accent 5" w:uiPriority="50"/>
-    <w:lsdException w:name="List Table 6 Colorful Accent 5" w:uiPriority="51"/>
-    <w:lsdException w:name="List Table 7 Colorful Accent 5" w:uiPriority="52"/>
-    <w:lsdException w:name="List Table 1 Light Accent 6" w:uiPriority="46"/>
-    <w:lsdException w:name="List Table 2 Accent 6" w:uiPriority="47"/>
-    <w:lsdException w:name="List Table 3 Accent 6" w:uiPriority="48"/>
-    <w:lsdException w:name="List Table 4 Accent 6" w:uiPriority="49"/>
-    <w:lsdException w:name="List Table 5 Dark Accent 6" w:uiPriority="50"/>
-    <w:lsdException w:name="List Table 6 Colorful Accent 6" w:uiPriority="51"/>
-    <w:lsdException w:name="List Table 7 Colorful Accent 6" w:uiPriority="52"/>
-    <w:lsdException w:name="Mention" w:semiHidden="1" w:unhideWhenUsed="1"/>
-    <w:lsdException w:name="Smart Hyperlink" w:semiHidden="1" w:unhideWhenUsed="1"/>
-    <w:lsdException w:name="Hashtag" w:semiHidden="1" w:unhideWhenUsed="1"/>
-    <w:lsdException w:name="Unresolved Mention" w:semiHidden="1" w:unhideWhenUsed="1"/>
+  <w:latentStyles w:defLockedState="0" w:defUIPriority="99" w:defSemiHidden="1" w:defUnhideWhenUsed="1" w:defQFormat="0" w:count="267">
+    <w:lsdException w:name="Normal" w:semiHidden="0" w:uiPriority="0" w:unhideWhenUsed="0" w:qFormat="1"/>
+    <w:lsdException w:name="heading 1" w:semiHidden="0" w:uiPriority="9" w:unhideWhenUsed="0" w:qFormat="1"/>
+    <w:lsdException w:name="heading 2" w:uiPriority="9" w:qFormat="1"/>
+    <w:lsdException w:name="heading 3" w:semiHidden="0" w:uiPriority="9" w:unhideWhenUsed="0" w:qFormat="1"/>
+    <w:lsdException w:name="heading 4" w:semiHidden="0" w:uiPriority="9" w:unhideWhenUsed="0" w:qFormat="1"/>
+    <w:lsdException w:name="heading 5" w:uiPriority="9" w:qFormat="1"/>
+    <w:lsdException w:name="heading 6" w:uiPriority="9" w:qFormat="1"/>
+    <w:lsdException w:name="heading 7" w:uiPriority="9" w:qFormat="1"/>
+    <w:lsdException w:name="heading 8" w:uiPriority="9" w:qFormat="1"/>
+    <w:lsdException w:name="heading 9" w:uiPriority="9" w:qFormat="1"/>
+    <w:lsdException w:name="toc 1" w:uiPriority="39"/>
+    <w:lsdException w:name="toc 2" w:uiPriority="39"/>
+    <w:lsdException w:name="toc 3" w:uiPriority="39"/>
+    <w:lsdException w:name="toc 4" w:uiPriority="39"/>
+    <w:lsdException w:name="toc 5" w:uiPriority="39"/>
+    <w:lsdException w:name="toc 6" w:uiPriority="39"/>
+    <w:lsdException w:name="toc 7" w:uiPriority="39"/>
+    <w:lsdException w:name="toc 8" w:uiPriority="39"/>
+    <w:lsdException w:name="toc 9" w:uiPriority="39"/>
+    <w:lsdException w:name="caption" w:semiHidden="0" w:uiPriority="35" w:unhideWhenUsed="0" w:qFormat="1"/>
+    <w:lsdException w:name="Title" w:semiHidden="0" w:uiPriority="10" w:unhideWhenUsed="0" w:qFormat="1"/>
+    <w:lsdException w:name="Default Paragraph Font" w:uiPriority="1"/>
+    <w:lsdException w:name="Subtitle" w:semiHidden="0" w:uiPriority="11" w:unhideWhenUsed="0" w:qFormat="1"/>
+    <w:lsdException w:name="Strong" w:semiHidden="0" w:uiPriority="22" w:unhideWhenUsed="0" w:qFormat="1"/>
+    <w:lsdException w:name="Emphasis" w:semiHidden="0" w:uiPriority="20" w:unhideWhenUsed="0" w:qFormat="1"/>
+    <w:lsdException w:name="Table Grid" w:uiPriority="59"/>
+    <w:lsdException w:name="Placeholder Text" w:unhideWhenUsed="0"/>
+    <w:lsdException w:name="No Spacing" w:semiHidden="0" w:uiPriority="1" w:unhideWhenUsed="0" w:qFormat="1"/>
+    <w:lsdException w:name="Light Shading" w:semiHidden="0" w:uiPriority="60" w:unhideWhenUsed="0"/>
+    <w:lsdException w:name="Light List" w:semiHidden="0" w:uiPriority="61" w:unhideWhenUsed="0"/>
+    <w:lsdException w:name="Light Grid" w:semiHidden="0" w:uiPriority="62" w:unhideWhenUsed="0"/>
+    <w:lsdException w:name="Medium Shading 1" w:semiHidden="0" w:uiPriority="63" w:unhideWhenUsed="0"/>
+    <w:lsdException w:name="Medium Shading 2" w:semiHidden="0" w:uiPriority="64" w:unhideWhenUsed="0"/>
+    <w:lsdException w:name="Medium List 1" w:semiHidden="0" w:uiPriority="65" w:unhideWhenUsed="0"/>
+    <w:lsdException w:name="Medium List 2" w:semiHidden="0" w:uiPriority="66" w:unhideWhenUsed="0"/>
+    <w:lsdException w:name="Medium Grid 1" w:semiHidden="0" w:uiPriority="67" w:unhideWhenUsed="0"/>
+    <w:lsdException w:name="Medium Grid 2" w:semiHidden="0" w:uiPriority="68" w:unhideWhenUsed="0"/>
+    <w:lsdException w:name="Medium Grid 3" w:semiHidden="0" w:uiPriority="69" w:unhideWhenUsed="0"/>
+    <w:lsdException w:name="Dark List" w:semiHidden="0" w:uiPriority="70" w:unhideWhenUsed="0"/>
+    <w:lsdException w:name="Colorful Shading" w:semiHidden="0" w:uiPriority="71" w:unhideWhenUsed="0"/>
+    <w:lsdException w:name="Colorful List" w:semiHidden="0" w:uiPriority="72" w:unhideWhenUsed="0"/>
+    <w:lsdException w:name="Colorful Grid" w:semiHidden="0" w:uiPriority="73" w:unhideWhenUsed="0"/>
+    <w:lsdException w:name="Light Shading Accent 1" w:semiHidden="0" w:uiPriority="60" w:unhideWhenUsed="0"/>
+    <w:lsdException w:name="Light List Accent 1" w:semiHidden="0" w:uiPriority="61" w:unhideWhenUsed="0"/>
+    <w:lsdException w:name="Light Grid Accent 1" w:semiHidden="0" w:uiPriority="62" w:unhideWhenUsed="0"/>
+    <w:lsdException w:name="Medium Shading 1 Accent 1" w:semiHidden="0" w:uiPriority="63" w:unhideWhenUsed="0"/>
+    <w:lsdException w:name="Medium Shading 2 Accent 1" w:semiHidden="0" w:uiPriority="64" w:unhideWhenUsed="0"/>
+    <w:lsdException w:name="Medium List 1 Accent 1" w:semiHidden="0" w:uiPriority="65" w:unhideWhenUsed="0"/>
+    <w:lsdException w:name="Revision" w:unhideWhenUsed="0"/>
+    <w:lsdException w:name="List Paragraph" w:semiHidden="0" w:uiPriority="34" w:unhideWhenUsed="0" w:qFormat="1"/>
+    <w:lsdException w:name="Quote" w:semiHidden="0" w:uiPriority="29" w:unhideWhenUsed="0" w:qFormat="1"/>
+    <w:lsdException w:name="Intense Quote" w:semiHidden="0" w:uiPriority="30" w:unhideWhenUsed="0" w:qFormat="1"/>
+    <w:lsdException w:name="Medium List 2 Accent 1" w:semiHidden="0" w:uiPriority="66" w:unhideWhenUsed="0"/>
+    <w:lsdException w:name="Medium Grid 1 Accent 1" w:semiHidden="0" w:uiPriority="67" w:unhideWhenUsed="0"/>
+    <w:lsdException w:name="Medium Grid 2 Accent 1" w:semiHidden="0" w:uiPriority="68" w:unhideWhenUsed="0"/>
+    <w:lsdException w:name="Medium Grid 3 Accent 1" w:semiHidden="0" w:uiPriority="69" w:unhideWhenUsed="0"/>
+    <w:lsdException w:name="Dark List Accent 1" w:semiHidden="0" w:uiPriority="70" w:unhideWhenUsed="0"/>
+    <w:lsdException w:name="Colorful Shading Accent 1" w:semiHidden="0" w:uiPriority="71" w:unhideWhenUsed="0"/>
+    <w:lsdException w:name="Colorful List Accent 1" w:semiHidden="0" w:uiPriority="72" w:unhideWhenUsed="0"/>
+    <w:lsdException w:name="Colorful Grid Accent 1" w:semiHidden="0" w:uiPriority="73" w:unhideWhenUsed="0"/>
+    <w:lsdException w:name="Light Shading Accent 2" w:semiHidden="0" w:uiPriority="60" w:unhideWhenUsed="0"/>
+    <w:lsdException w:name="Light List Accent 2" w:semiHidden="0" w:uiPriority="61" w:unhideWhenUsed="0"/>
+    <w:lsdException w:name="Light Grid Accent 2" w:semiHidden="0" w:uiPriority="62" w:unhideWhenUsed="0"/>
+    <w:lsdException w:name="Medium Shading 1 Accent 2" w:semiHidden="0" w:uiPriority="63" w:unhideWhenUsed="0"/>
+    <w:lsdException w:name="Medium Shading 2 Accent 2" w:semiHidden="0" w:uiPriority="64" w:unhideWhenUsed="0"/>
+    <w:lsdException w:name="Medium List 1 Accent 2" w:semiHidden="0" w:uiPriority="65" w:unhideWhenUsed="0"/>
+    <w:lsdException w:name="Medium List 2 Accent 2" w:semiHidden="0" w:uiPriority="66" w:unhideWhenUsed="0"/>
+    <w:lsdException w:name="Medium Grid 1 Accent 2" w:semiHidden="0" w:uiPriority="67" w:unhideWhenUsed="0"/>
+    <w:lsdException w:name="Medium Grid 2 Accent 2" w:semiHidden="0" w:uiPriority="68" w:unhideWhenUsed="0"/>
+    <w:lsdException w:name="Medium Grid 3 Accent 2" w:semiHidden="0" w:uiPriority="69" w:unhideWhenUsed="0"/>
+    <w:lsdException w:name="Dark List Accent 2" w:semiHidden="0" w:uiPriority="70" w:unhideWhenUsed="0"/>
+    <w:lsdException w:name="Colorful Shading Accent 2" w:semiHidden="0" w:uiPriority="71" w:unhideWhenUsed="0"/>
+    <w:lsdException w:name="Colorful List Accent 2" w:semiHidden="0" w:uiPriority="72" w:unhideWhenUsed="0"/>
+    <w:lsdException w:name="Colorful Grid Accent 2" w:semiHidden="0" w:uiPriority="73" w:unhideWhenUsed="0"/>
+    <w:lsdException w:name="Light Shading Accent 3" w:semiHidden="0" w:uiPriority="60" w:unhideWhenUsed="0"/>
+    <w:lsdException w:name="Light List Accent 3" w:semiHidden="0" w:uiPriority="61" w:unhideWhenUsed="0"/>
+    <w:lsdException w:name="Light Grid Accent 3" w:semiHidden="0" w:uiPriority="62" w:unhideWhenUsed="0"/>
+    <w:lsdException w:name="Medium Shading 1 Accent 3" w:semiHidden="0" w:uiPriority="63" w:unhideWhenUsed="0"/>
+    <w:lsdException w:name="Medium Shading 2 Accent 3" w:semiHidden="0" w:uiPriority="64" w:unhideWhenUsed="0"/>
+    <w:lsdException w:name="Medium List 1 Accent 3" w:semiHidden="0" w:uiPriority="65" w:unhideWhenUsed="0"/>
+    <w:lsdException w:name="Medium List 2 Accent 3" w:semiHidden="0" w:uiPriority="66" w:unhideWhenUsed="0"/>
+    <w:lsdException w:name="Medium Grid 1 Accent 3" w:semiHidden="0" w:uiPriority="67" w:unhideWhenUsed="0"/>
+    <w:lsdException w:name="Medium Grid 2 Accent 3" w:semiHidden="0" w:uiPriority="68" w:unhideWhenUsed="0"/>
+    <w:lsdException w:name="Medium Grid 3 Accent 3" w:semiHidden="0" w:uiPriority="69" w:unhideWhenUsed="0"/>
+    <w:lsdException w:name="Dark List Accent 3" w:semiHidden="0" w:uiPriority="70" w:unhideWhenUsed="0"/>
+    <w:lsdException w:name="Colorful Shading Accent 3" w:semiHidden="0" w:uiPriority="71" w:unhideWhenUsed="0"/>
+    <w:lsdException w:name="Colorful List Accent 3" w:semiHidden="0" w:uiPriority="72" w:unhideWhenUsed="0"/>
+    <w:lsdException w:name="Colorful Grid Accent 3" w:semiHidden="0" w:uiPriority="73" w:unhideWhenUsed="0"/>
+    <w:lsdException w:name="Light Shading Accent 4" w:semiHidden="0" w:uiPriority="60" w:unhideWhenUsed="0"/>
+    <w:lsdException w:name="Light List Accent 4" w:semiHidden="0" w:uiPriority="61" w:unhideWhenUsed="0"/>
+    <w:lsdException w:name="Light Grid Accent 4" w:semiHidden="0" w:uiPriority="62" w:unhideWhenUsed="0"/>
+    <w:lsdException w:name="Medium Shading 1 Accent 4" w:semiHidden="0" w:uiPriority="63" w:unhideWhenUsed="0"/>
+    <w:lsdException w:name="Medium Shading 2 Accent 4" w:semiHidden="0" w:uiPriority="64" w:unhideWhenUsed="0"/>
+    <w:lsdException w:name="Medium List 1 Accent 4" w:semiHidden="0" w:uiPriority="65" w:unhideWhenUsed="0"/>
+    <w:lsdException w:name="Medium List 2 Accent 4" w:semiHidden="0" w:uiPriority="66" w:unhideWhenUsed="0"/>
+    <w:lsdException w:name="Medium Grid 1 Accent 4" w:semiHidden="0" w:uiPriority="67" w:unhideWhenUsed="0"/>
+    <w:lsdException w:name="Medium Grid 2 Accent 4" w:semiHidden="0" w:uiPriority="68" w:unhideWhenUsed="0"/>
+    <w:lsdException w:name="Medium Grid 3 Accent 4" w:semiHidden="0" w:uiPriority="69" w:unhideWhenUsed="0"/>
+    <w:lsdException w:name="Dark List Accent 4" w:semiHidden="0" w:uiPriority="70" w:unhideWhenUsed="0"/>
+    <w:lsdException w:name="Colorful Shading Accent 4" w:semiHidden="0" w:uiPriority="71" w:unhideWhenUsed="0"/>
+    <w:lsdException w:name="Colorful List Accent 4" w:semiHidden="0" w:uiPriority="72" w:unhideWhenUsed="0"/>
+    <w:lsdException w:name="Colorful Grid Accent 4" w:semiHidden="0" w:uiPriority="73" w:unhideWhenUsed="0"/>
+    <w:lsdException w:name="Light Shading Accent 5" w:semiHidden="0" w:uiPriority="60" w:unhideWhenUsed="0"/>
+    <w:lsdException w:name="Light List Accent 5" w:semiHidden="0" w:uiPriority="61" w:unhideWhenUsed="0"/>
+    <w:lsdException w:name="Light Grid Accent 5" w:semiHidden="0" w:uiPriority="62" w:unhideWhenUsed="0"/>
+    <w:lsdException w:name="Medium Shading 1 Accent 5" w:semiHidden="0" w:uiPriority="63" w:unhideWhenUsed="0"/>
+    <w:lsdException w:name="Medium Shading 2 Accent 5" w:semiHidden="0" w:uiPriority="64" w:unhideWhenUsed="0"/>
+    <w:lsdException w:name="Medium List 1 Accent 5" w:semiHidden="0" w:uiPriority="65" w:unhideWhenUsed="0"/>
+    <w:lsdException w:name="Medium List 2 Accent 5" w:semiHidden="0" w:uiPriority="66" w:unhideWhenUsed="0"/>
+    <w:lsdException w:name="Medium Grid 1 Accent 5" w:semiHidden="0" w:uiPriority="67" w:unhideWhenUsed="0"/>
+    <w:lsdException w:name="Medium Grid 2 Accent 5" w:semiHidden="0" w:uiPriority="68" w:unhideWhenUsed="0"/>
+    <w:lsdException w:name="Medium Grid 3 Accent 5" w:semiHidden="0" w:uiPriority="69" w:unhideWhenUsed="0"/>
+    <w:lsdException w:name="Dark List Accent 5" w:semiHidden="0" w:uiPriority="70" w:unhideWhenUsed="0"/>
+    <w:lsdException w:name="Colorful Shading Accent 5" w:semiHidden="0" w:uiPriority="71" w:unhideWhenUsed="0"/>
+    <w:lsdException w:name="Colorful List Accent 5" w:semiHidden="0" w:uiPriority="72" w:unhideWhenUsed="0"/>
+    <w:lsdException w:name="Colorful Grid Accent 5" w:semiHidden="0" w:uiPriority="73" w:unhideWhenUsed="0"/>
+    <w:lsdException w:name="Light Shading Accent 6" w:semiHidden="0" w:uiPriority="60" w:unhideWhenUsed="0"/>
+    <w:lsdException w:name="Light List Accent 6" w:semiHidden="0" w:uiPriority="61" w:unhideWhenUsed="0"/>
+    <w:lsdException w:name="Light Grid Accent 6" w:semiHidden="0" w:uiPriority="62" w:unhideWhenUsed="0"/>
+    <w:lsdException w:name="Medium Shading 1 Accent 6" w:semiHidden="0" w:uiPriority="63" w:unhideWhenUsed="0"/>
+    <w:lsdException w:name="Medium Shading 2 Accent 6" w:semiHidden="0" w:uiPriority="64" w:unhideWhenUsed="0"/>
+    <w:lsdException w:name="Medium List 1 Accent 6" w:semiHidden="0" w:uiPriority="65" w:unhideWhenUsed="0"/>
+    <w:lsdException w:name="Medium List 2 Accent 6" w:semiHidden="0" w:uiPriority="66" w:unhideWhenUsed="0"/>
+    <w:lsdException w:name="Medium Grid 1 Accent 6" w:semiHidden="0" w:uiPriority="67" w:unhideWhenUsed="0"/>
+    <w:lsdException w:name="Medium Grid 2 Accent 6" w:semiHidden="0" w:uiPriority="68" w:unhideWhenUsed="0"/>
+    <w:lsdException w:name="Medium Grid 3 Accent 6" w:semiHidden="0" w:uiPriority="69" w:unhideWhenUsed="0"/>
+    <w:lsdException w:name="Dark List Accent 6" w:semiHidden="0" w:uiPriority="70" w:unhideWhenUsed="0"/>
+    <w:lsdException w:name="Colorful Shading Accent 6" w:semiHidden="0" w:uiPriority="71" w:unhideWhenUsed="0"/>
+    <w:lsdException w:name="Colorful List Accent 6" w:semiHidden="0" w:uiPriority="72" w:unhideWhenUsed="0"/>
+    <w:lsdException w:name="Colorful Grid Accent 6" w:semiHidden="0" w:uiPriority="73" w:unhideWhenUsed="0"/>
+    <w:lsdException w:name="Subtle Emphasis" w:semiHidden="0" w:uiPriority="19" w:unhideWhenUsed="0" w:qFormat="1"/>
+    <w:lsdException w:name="Intense Emphasis" w:semiHidden="0" w:uiPriority="21" w:unhideWhenUsed="0" w:qFormat="1"/>
+    <w:lsdException w:name="Subtle Reference" w:semiHidden="0" w:uiPriority="31" w:unhideWhenUsed="0" w:qFormat="1"/>
+    <w:lsdException w:name="Intense Reference" w:semiHidden="0" w:uiPriority="32" w:unhideWhenUsed="0" w:qFormat="1"/>
+    <w:lsdException w:name="Book Title" w:semiHidden="0" w:uiPriority="33" w:unhideWhenUsed="0" w:qFormat="1"/>
+    <w:lsdException w:name="Bibliography" w:uiPriority="37"/>
+    <w:lsdException w:name="TOC Heading" w:uiPriority="39" w:qFormat="1"/>
   </w:latentStyles>
   <w:style w:type="paragraph" w:default="1" w:styleId="Normal">
     <w:name w:val="Normal"/>
@@ -6095,10 +6913,29 @@
       <w:iCs/>
     </w:rPr>
   </w:style>
+  <w:style w:type="paragraph" w:styleId="Heading5">
+    <w:name w:val="heading 5"/>
+    <w:basedOn w:val="Normal"/>
+    <w:next w:val="Normal"/>
+    <w:link w:val="Heading5Char"/>
+    <w:uiPriority w:val="9"/>
+    <w:unhideWhenUsed/>
+    <w:qFormat/>
+    <w:rsid w:val="00C274C6"/>
+    <w:pPr>
+      <w:keepNext/>
+      <w:keepLines/>
+      <w:spacing w:before="200"/>
+      <w:outlineLvl w:val="4"/>
+    </w:pPr>
+    <w:rPr>
+      <w:rFonts w:asciiTheme="majorHAnsi" w:eastAsiaTheme="majorEastAsia" w:hAnsiTheme="majorHAnsi" w:cstheme="majorBidi"/>
+      <w:color w:val="243F60" w:themeColor="accent1" w:themeShade="7F"/>
+    </w:rPr>
+  </w:style>
   <w:style w:type="character" w:default="1" w:styleId="DefaultParagraphFont">
     <w:name w:val="Default Paragraph Font"/>
     <w:uiPriority w:val="1"/>
-    <w:semiHidden/>
     <w:unhideWhenUsed/>
   </w:style>
   <w:style w:type="table" w:default="1" w:styleId="TableNormal">
@@ -6225,6 +7062,7 @@
     <w:name w:val="caption"/>
     <w:basedOn w:val="Normal"/>
     <w:next w:val="Normal"/>
+    <w:link w:val="CaptionChar"/>
     <w:uiPriority w:val="35"/>
     <w:qFormat/>
     <w:rsid w:val="00121D48"/>
@@ -6351,11 +7189,683 @@
       <w:color w:val="808080"/>
     </w:rPr>
   </w:style>
+  <w:style w:type="table" w:styleId="TableGrid">
+    <w:name w:val="Table Grid"/>
+    <w:basedOn w:val="TableNormal"/>
+    <w:uiPriority w:val="59"/>
+    <w:unhideWhenUsed/>
+    <w:rsid w:val="00CB0CF3"/>
+    <w:pPr>
+      <w:spacing w:after="0" w:line="240" w:lineRule="auto"/>
+    </w:pPr>
+    <w:tblPr>
+      <w:tblBorders>
+        <w:top w:val="single" w:sz="4" w:space="0" w:color="auto"/>
+        <w:left w:val="single" w:sz="4" w:space="0" w:color="auto"/>
+        <w:bottom w:val="single" w:sz="4" w:space="0" w:color="auto"/>
+        <w:right w:val="single" w:sz="4" w:space="0" w:color="auto"/>
+        <w:insideH w:val="single" w:sz="4" w:space="0" w:color="auto"/>
+        <w:insideV w:val="single" w:sz="4" w:space="0" w:color="auto"/>
+      </w:tblBorders>
+    </w:tblPr>
+  </w:style>
+  <w:style w:type="paragraph" w:customStyle="1" w:styleId="EquationCaptions">
+    <w:name w:val="Equation Captions"/>
+    <w:basedOn w:val="Caption"/>
+    <w:link w:val="EquationCaptionsChar"/>
+    <w:qFormat/>
+    <w:rsid w:val="00C274C6"/>
+    <w:pPr>
+      <w:jc w:val="right"/>
+    </w:pPr>
+    <w:rPr>
+      <w:b w:val="0"/>
+      <w:sz w:val="24"/>
+      <w:szCs w:val="24"/>
+    </w:rPr>
+  </w:style>
+  <w:style w:type="character" w:customStyle="1" w:styleId="Heading5Char">
+    <w:name w:val="Heading 5 Char"/>
+    <w:basedOn w:val="DefaultParagraphFont"/>
+    <w:link w:val="Heading5"/>
+    <w:uiPriority w:val="9"/>
+    <w:rsid w:val="00C274C6"/>
+    <w:rPr>
+      <w:rFonts w:asciiTheme="majorHAnsi" w:eastAsiaTheme="majorEastAsia" w:hAnsiTheme="majorHAnsi" w:cstheme="majorBidi"/>
+      <w:color w:val="243F60" w:themeColor="accent1" w:themeShade="7F"/>
+    </w:rPr>
+  </w:style>
+  <w:style w:type="character" w:customStyle="1" w:styleId="CaptionChar">
+    <w:name w:val="Caption Char"/>
+    <w:basedOn w:val="DefaultParagraphFont"/>
+    <w:link w:val="Caption"/>
+    <w:uiPriority w:val="35"/>
+    <w:rsid w:val="00C274C6"/>
+    <w:rPr>
+      <w:b/>
+      <w:bCs/>
+      <w:sz w:val="20"/>
+      <w:szCs w:val="18"/>
+    </w:rPr>
+  </w:style>
+  <w:style w:type="character" w:customStyle="1" w:styleId="EquationCaptionsChar">
+    <w:name w:val="Equation Captions Char"/>
+    <w:basedOn w:val="CaptionChar"/>
+    <w:link w:val="EquationCaptions"/>
+    <w:rsid w:val="00C274C6"/>
+    <w:rPr>
+      <w:b w:val="0"/>
+      <w:bCs/>
+      <w:sz w:val="24"/>
+      <w:szCs w:val="24"/>
+    </w:rPr>
+  </w:style>
+</w:styles>
+</file>
+
+<file path=word/stylesWithEffects.xml><?xml version="1.0" encoding="utf-8"?>
+<w:styles xmlns:wpc="http://schemas.microsoft.com/office/word/2010/wordprocessingCanvas" xmlns:mc="http://schemas.openxmlformats.org/markup-compatibility/2006" xmlns:o="urn:schemas-microsoft-com:office:office" xmlns:r="http://schemas.openxmlformats.org/officeDocument/2006/relationships" xmlns:m="http://schemas.openxmlformats.org/officeDocument/2006/math" xmlns:v="urn:schemas-microsoft-com:vml" xmlns:wp14="http://schemas.microsoft.com/office/word/2010/wordprocessingDrawing" xmlns:wp="http://schemas.openxmlformats.org/drawingml/2006/wordprocessingDrawing" xmlns:w10="urn:schemas-microsoft-com:office:word" xmlns:w="http://schemas.openxmlformats.org/wordprocessingml/2006/main" xmlns:w14="http://schemas.microsoft.com/office/word/2010/wordml" xmlns:wpg="http://schemas.microsoft.com/office/word/2010/wordprocessingGroup" xmlns:wpi="http://schemas.microsoft.com/office/word/2010/wordprocessingInk" xmlns:wne="http://schemas.microsoft.com/office/word/2006/wordml" xmlns:wps="http://schemas.microsoft.com/office/word/2010/wordprocessingShape" mc:Ignorable="w14 wp14">
+  <w:docDefaults>
+    <w:rPrDefault>
+      <w:rPr>
+        <w:rFonts w:asciiTheme="minorHAnsi" w:eastAsiaTheme="minorHAnsi" w:hAnsiTheme="minorHAnsi" w:cstheme="minorBidi"/>
+        <w:sz w:val="22"/>
+        <w:szCs w:val="22"/>
+        <w:lang w:val="en-US" w:eastAsia="en-US" w:bidi="ar-SA"/>
+      </w:rPr>
+    </w:rPrDefault>
+    <w:pPrDefault>
+      <w:pPr>
+        <w:spacing w:after="200" w:line="276" w:lineRule="auto"/>
+      </w:pPr>
+    </w:pPrDefault>
+  </w:docDefaults>
+  <w:latentStyles w:defLockedState="0" w:defUIPriority="99" w:defSemiHidden="1" w:defUnhideWhenUsed="1" w:defQFormat="0" w:count="267">
+    <w:lsdException w:name="Normal" w:semiHidden="0" w:uiPriority="0" w:unhideWhenUsed="0" w:qFormat="1"/>
+    <w:lsdException w:name="heading 1" w:semiHidden="0" w:uiPriority="9" w:unhideWhenUsed="0" w:qFormat="1"/>
+    <w:lsdException w:name="heading 2" w:uiPriority="9" w:qFormat="1"/>
+    <w:lsdException w:name="heading 3" w:semiHidden="0" w:uiPriority="9" w:unhideWhenUsed="0" w:qFormat="1"/>
+    <w:lsdException w:name="heading 4" w:semiHidden="0" w:uiPriority="9" w:unhideWhenUsed="0" w:qFormat="1"/>
+    <w:lsdException w:name="heading 5" w:uiPriority="9" w:qFormat="1"/>
+    <w:lsdException w:name="heading 6" w:uiPriority="9" w:qFormat="1"/>
+    <w:lsdException w:name="heading 7" w:uiPriority="9" w:qFormat="1"/>
+    <w:lsdException w:name="heading 8" w:uiPriority="9" w:qFormat="1"/>
+    <w:lsdException w:name="heading 9" w:uiPriority="9" w:qFormat="1"/>
+    <w:lsdException w:name="toc 1" w:uiPriority="39"/>
+    <w:lsdException w:name="toc 2" w:uiPriority="39"/>
+    <w:lsdException w:name="toc 3" w:uiPriority="39"/>
+    <w:lsdException w:name="toc 4" w:uiPriority="39"/>
+    <w:lsdException w:name="toc 5" w:uiPriority="39"/>
+    <w:lsdException w:name="toc 6" w:uiPriority="39"/>
+    <w:lsdException w:name="toc 7" w:uiPriority="39"/>
+    <w:lsdException w:name="toc 8" w:uiPriority="39"/>
+    <w:lsdException w:name="toc 9" w:uiPriority="39"/>
+    <w:lsdException w:name="caption" w:semiHidden="0" w:uiPriority="35" w:unhideWhenUsed="0" w:qFormat="1"/>
+    <w:lsdException w:name="Title" w:semiHidden="0" w:uiPriority="10" w:unhideWhenUsed="0" w:qFormat="1"/>
+    <w:lsdException w:name="Default Paragraph Font" w:uiPriority="1"/>
+    <w:lsdException w:name="Subtitle" w:semiHidden="0" w:uiPriority="11" w:unhideWhenUsed="0" w:qFormat="1"/>
+    <w:lsdException w:name="Strong" w:semiHidden="0" w:uiPriority="22" w:unhideWhenUsed="0" w:qFormat="1"/>
+    <w:lsdException w:name="Emphasis" w:semiHidden="0" w:uiPriority="20" w:unhideWhenUsed="0" w:qFormat="1"/>
+    <w:lsdException w:name="Table Grid" w:uiPriority="59"/>
+    <w:lsdException w:name="Placeholder Text" w:unhideWhenUsed="0"/>
+    <w:lsdException w:name="No Spacing" w:semiHidden="0" w:uiPriority="1" w:unhideWhenUsed="0" w:qFormat="1"/>
+    <w:lsdException w:name="Light Shading" w:semiHidden="0" w:uiPriority="60" w:unhideWhenUsed="0"/>
+    <w:lsdException w:name="Light List" w:semiHidden="0" w:uiPriority="61" w:unhideWhenUsed="0"/>
+    <w:lsdException w:name="Light Grid" w:semiHidden="0" w:uiPriority="62" w:unhideWhenUsed="0"/>
+    <w:lsdException w:name="Medium Shading 1" w:semiHidden="0" w:uiPriority="63" w:unhideWhenUsed="0"/>
+    <w:lsdException w:name="Medium Shading 2" w:semiHidden="0" w:uiPriority="64" w:unhideWhenUsed="0"/>
+    <w:lsdException w:name="Medium List 1" w:semiHidden="0" w:uiPriority="65" w:unhideWhenUsed="0"/>
+    <w:lsdException w:name="Medium List 2" w:semiHidden="0" w:uiPriority="66" w:unhideWhenUsed="0"/>
+    <w:lsdException w:name="Medium Grid 1" w:semiHidden="0" w:uiPriority="67" w:unhideWhenUsed="0"/>
+    <w:lsdException w:name="Medium Grid 2" w:semiHidden="0" w:uiPriority="68" w:unhideWhenUsed="0"/>
+    <w:lsdException w:name="Medium Grid 3" w:semiHidden="0" w:uiPriority="69" w:unhideWhenUsed="0"/>
+    <w:lsdException w:name="Dark List" w:semiHidden="0" w:uiPriority="70" w:unhideWhenUsed="0"/>
+    <w:lsdException w:name="Colorful Shading" w:semiHidden="0" w:uiPriority="71" w:unhideWhenUsed="0"/>
+    <w:lsdException w:name="Colorful List" w:semiHidden="0" w:uiPriority="72" w:unhideWhenUsed="0"/>
+    <w:lsdException w:name="Colorful Grid" w:semiHidden="0" w:uiPriority="73" w:unhideWhenUsed="0"/>
+    <w:lsdException w:name="Light Shading Accent 1" w:semiHidden="0" w:uiPriority="60" w:unhideWhenUsed="0"/>
+    <w:lsdException w:name="Light List Accent 1" w:semiHidden="0" w:uiPriority="61" w:unhideWhenUsed="0"/>
+    <w:lsdException w:name="Light Grid Accent 1" w:semiHidden="0" w:uiPriority="62" w:unhideWhenUsed="0"/>
+    <w:lsdException w:name="Medium Shading 1 Accent 1" w:semiHidden="0" w:uiPriority="63" w:unhideWhenUsed="0"/>
+    <w:lsdException w:name="Medium Shading 2 Accent 1" w:semiHidden="0" w:uiPriority="64" w:unhideWhenUsed="0"/>
+    <w:lsdException w:name="Medium List 1 Accent 1" w:semiHidden="0" w:uiPriority="65" w:unhideWhenUsed="0"/>
+    <w:lsdException w:name="Revision" w:unhideWhenUsed="0"/>
+    <w:lsdException w:name="List Paragraph" w:semiHidden="0" w:uiPriority="34" w:unhideWhenUsed="0" w:qFormat="1"/>
+    <w:lsdException w:name="Quote" w:semiHidden="0" w:uiPriority="29" w:unhideWhenUsed="0" w:qFormat="1"/>
+    <w:lsdException w:name="Intense Quote" w:semiHidden="0" w:uiPriority="30" w:unhideWhenUsed="0" w:qFormat="1"/>
+    <w:lsdException w:name="Medium List 2 Accent 1" w:semiHidden="0" w:uiPriority="66" w:unhideWhenUsed="0"/>
+    <w:lsdException w:name="Medium Grid 1 Accent 1" w:semiHidden="0" w:uiPriority="67" w:unhideWhenUsed="0"/>
+    <w:lsdException w:name="Medium Grid 2 Accent 1" w:semiHidden="0" w:uiPriority="68" w:unhideWhenUsed="0"/>
+    <w:lsdException w:name="Medium Grid 3 Accent 1" w:semiHidden="0" w:uiPriority="69" w:unhideWhenUsed="0"/>
+    <w:lsdException w:name="Dark List Accent 1" w:semiHidden="0" w:uiPriority="70" w:unhideWhenUsed="0"/>
+    <w:lsdException w:name="Colorful Shading Accent 1" w:semiHidden="0" w:uiPriority="71" w:unhideWhenUsed="0"/>
+    <w:lsdException w:name="Colorful List Accent 1" w:semiHidden="0" w:uiPriority="72" w:unhideWhenUsed="0"/>
+    <w:lsdException w:name="Colorful Grid Accent 1" w:semiHidden="0" w:uiPriority="73" w:unhideWhenUsed="0"/>
+    <w:lsdException w:name="Light Shading Accent 2" w:semiHidden="0" w:uiPriority="60" w:unhideWhenUsed="0"/>
+    <w:lsdException w:name="Light List Accent 2" w:semiHidden="0" w:uiPriority="61" w:unhideWhenUsed="0"/>
+    <w:lsdException w:name="Light Grid Accent 2" w:semiHidden="0" w:uiPriority="62" w:unhideWhenUsed="0"/>
+    <w:lsdException w:name="Medium Shading 1 Accent 2" w:semiHidden="0" w:uiPriority="63" w:unhideWhenUsed="0"/>
+    <w:lsdException w:name="Medium Shading 2 Accent 2" w:semiHidden="0" w:uiPriority="64" w:unhideWhenUsed="0"/>
+    <w:lsdException w:name="Medium List 1 Accent 2" w:semiHidden="0" w:uiPriority="65" w:unhideWhenUsed="0"/>
+    <w:lsdException w:name="Medium List 2 Accent 2" w:semiHidden="0" w:uiPriority="66" w:unhideWhenUsed="0"/>
+    <w:lsdException w:name="Medium Grid 1 Accent 2" w:semiHidden="0" w:uiPriority="67" w:unhideWhenUsed="0"/>
+    <w:lsdException w:name="Medium Grid 2 Accent 2" w:semiHidden="0" w:uiPriority="68" w:unhideWhenUsed="0"/>
+    <w:lsdException w:name="Medium Grid 3 Accent 2" w:semiHidden="0" w:uiPriority="69" w:unhideWhenUsed="0"/>
+    <w:lsdException w:name="Dark List Accent 2" w:semiHidden="0" w:uiPriority="70" w:unhideWhenUsed="0"/>
+    <w:lsdException w:name="Colorful Shading Accent 2" w:semiHidden="0" w:uiPriority="71" w:unhideWhenUsed="0"/>
+    <w:lsdException w:name="Colorful List Accent 2" w:semiHidden="0" w:uiPriority="72" w:unhideWhenUsed="0"/>
+    <w:lsdException w:name="Colorful Grid Accent 2" w:semiHidden="0" w:uiPriority="73" w:unhideWhenUsed="0"/>
+    <w:lsdException w:name="Light Shading Accent 3" w:semiHidden="0" w:uiPriority="60" w:unhideWhenUsed="0"/>
+    <w:lsdException w:name="Light List Accent 3" w:semiHidden="0" w:uiPriority="61" w:unhideWhenUsed="0"/>
+    <w:lsdException w:name="Light Grid Accent 3" w:semiHidden="0" w:uiPriority="62" w:unhideWhenUsed="0"/>
+    <w:lsdException w:name="Medium Shading 1 Accent 3" w:semiHidden="0" w:uiPriority="63" w:unhideWhenUsed="0"/>
+    <w:lsdException w:name="Medium Shading 2 Accent 3" w:semiHidden="0" w:uiPriority="64" w:unhideWhenUsed="0"/>
+    <w:lsdException w:name="Medium List 1 Accent 3" w:semiHidden="0" w:uiPriority="65" w:unhideWhenUsed="0"/>
+    <w:lsdException w:name="Medium List 2 Accent 3" w:semiHidden="0" w:uiPriority="66" w:unhideWhenUsed="0"/>
+    <w:lsdException w:name="Medium Grid 1 Accent 3" w:semiHidden="0" w:uiPriority="67" w:unhideWhenUsed="0"/>
+    <w:lsdException w:name="Medium Grid 2 Accent 3" w:semiHidden="0" w:uiPriority="68" w:unhideWhenUsed="0"/>
+    <w:lsdException w:name="Medium Grid 3 Accent 3" w:semiHidden="0" w:uiPriority="69" w:unhideWhenUsed="0"/>
+    <w:lsdException w:name="Dark List Accent 3" w:semiHidden="0" w:uiPriority="70" w:unhideWhenUsed="0"/>
+    <w:lsdException w:name="Colorful Shading Accent 3" w:semiHidden="0" w:uiPriority="71" w:unhideWhenUsed="0"/>
+    <w:lsdException w:name="Colorful List Accent 3" w:semiHidden="0" w:uiPriority="72" w:unhideWhenUsed="0"/>
+    <w:lsdException w:name="Colorful Grid Accent 3" w:semiHidden="0" w:uiPriority="73" w:unhideWhenUsed="0"/>
+    <w:lsdException w:name="Light Shading Accent 4" w:semiHidden="0" w:uiPriority="60" w:unhideWhenUsed="0"/>
+    <w:lsdException w:name="Light List Accent 4" w:semiHidden="0" w:uiPriority="61" w:unhideWhenUsed="0"/>
+    <w:lsdException w:name="Light Grid Accent 4" w:semiHidden="0" w:uiPriority="62" w:unhideWhenUsed="0"/>
+    <w:lsdException w:name="Medium Shading 1 Accent 4" w:semiHidden="0" w:uiPriority="63" w:unhideWhenUsed="0"/>
+    <w:lsdException w:name="Medium Shading 2 Accent 4" w:semiHidden="0" w:uiPriority="64" w:unhideWhenUsed="0"/>
+    <w:lsdException w:name="Medium List 1 Accent 4" w:semiHidden="0" w:uiPriority="65" w:unhideWhenUsed="0"/>
+    <w:lsdException w:name="Medium List 2 Accent 4" w:semiHidden="0" w:uiPriority="66" w:unhideWhenUsed="0"/>
+    <w:lsdException w:name="Medium Grid 1 Accent 4" w:semiHidden="0" w:uiPriority="67" w:unhideWhenUsed="0"/>
+    <w:lsdException w:name="Medium Grid 2 Accent 4" w:semiHidden="0" w:uiPriority="68" w:unhideWhenUsed="0"/>
+    <w:lsdException w:name="Medium Grid 3 Accent 4" w:semiHidden="0" w:uiPriority="69" w:unhideWhenUsed="0"/>
+    <w:lsdException w:name="Dark List Accent 4" w:semiHidden="0" w:uiPriority="70" w:unhideWhenUsed="0"/>
+    <w:lsdException w:name="Colorful Shading Accent 4" w:semiHidden="0" w:uiPriority="71" w:unhideWhenUsed="0"/>
+    <w:lsdException w:name="Colorful List Accent 4" w:semiHidden="0" w:uiPriority="72" w:unhideWhenUsed="0"/>
+    <w:lsdException w:name="Colorful Grid Accent 4" w:semiHidden="0" w:uiPriority="73" w:unhideWhenUsed="0"/>
+    <w:lsdException w:name="Light Shading Accent 5" w:semiHidden="0" w:uiPriority="60" w:unhideWhenUsed="0"/>
+    <w:lsdException w:name="Light List Accent 5" w:semiHidden="0" w:uiPriority="61" w:unhideWhenUsed="0"/>
+    <w:lsdException w:name="Light Grid Accent 5" w:semiHidden="0" w:uiPriority="62" w:unhideWhenUsed="0"/>
+    <w:lsdException w:name="Medium Shading 1 Accent 5" w:semiHidden="0" w:uiPriority="63" w:unhideWhenUsed="0"/>
+    <w:lsdException w:name="Medium Shading 2 Accent 5" w:semiHidden="0" w:uiPriority="64" w:unhideWhenUsed="0"/>
+    <w:lsdException w:name="Medium List 1 Accent 5" w:semiHidden="0" w:uiPriority="65" w:unhideWhenUsed="0"/>
+    <w:lsdException w:name="Medium List 2 Accent 5" w:semiHidden="0" w:uiPriority="66" w:unhideWhenUsed="0"/>
+    <w:lsdException w:name="Medium Grid 1 Accent 5" w:semiHidden="0" w:uiPriority="67" w:unhideWhenUsed="0"/>
+    <w:lsdException w:name="Medium Grid 2 Accent 5" w:semiHidden="0" w:uiPriority="68" w:unhideWhenUsed="0"/>
+    <w:lsdException w:name="Medium Grid 3 Accent 5" w:semiHidden="0" w:uiPriority="69" w:unhideWhenUsed="0"/>
+    <w:lsdException w:name="Dark List Accent 5" w:semiHidden="0" w:uiPriority="70" w:unhideWhenUsed="0"/>
+    <w:lsdException w:name="Colorful Shading Accent 5" w:semiHidden="0" w:uiPriority="71" w:unhideWhenUsed="0"/>
+    <w:lsdException w:name="Colorful List Accent 5" w:semiHidden="0" w:uiPriority="72" w:unhideWhenUsed="0"/>
+    <w:lsdException w:name="Colorful Grid Accent 5" w:semiHidden="0" w:uiPriority="73" w:unhideWhenUsed="0"/>
+    <w:lsdException w:name="Light Shading Accent 6" w:semiHidden="0" w:uiPriority="60" w:unhideWhenUsed="0"/>
+    <w:lsdException w:name="Light List Accent 6" w:semiHidden="0" w:uiPriority="61" w:unhideWhenUsed="0"/>
+    <w:lsdException w:name="Light Grid Accent 6" w:semiHidden="0" w:uiPriority="62" w:unhideWhenUsed="0"/>
+    <w:lsdException w:name="Medium Shading 1 Accent 6" w:semiHidden="0" w:uiPriority="63" w:unhideWhenUsed="0"/>
+    <w:lsdException w:name="Medium Shading 2 Accent 6" w:semiHidden="0" w:uiPriority="64" w:unhideWhenUsed="0"/>
+    <w:lsdException w:name="Medium List 1 Accent 6" w:semiHidden="0" w:uiPriority="65" w:unhideWhenUsed="0"/>
+    <w:lsdException w:name="Medium List 2 Accent 6" w:semiHidden="0" w:uiPriority="66" w:unhideWhenUsed="0"/>
+    <w:lsdException w:name="Medium Grid 1 Accent 6" w:semiHidden="0" w:uiPriority="67" w:unhideWhenUsed="0"/>
+    <w:lsdException w:name="Medium Grid 2 Accent 6" w:semiHidden="0" w:uiPriority="68" w:unhideWhenUsed="0"/>
+    <w:lsdException w:name="Medium Grid 3 Accent 6" w:semiHidden="0" w:uiPriority="69" w:unhideWhenUsed="0"/>
+    <w:lsdException w:name="Dark List Accent 6" w:semiHidden="0" w:uiPriority="70" w:unhideWhenUsed="0"/>
+    <w:lsdException w:name="Colorful Shading Accent 6" w:semiHidden="0" w:uiPriority="71" w:unhideWhenUsed="0"/>
+    <w:lsdException w:name="Colorful List Accent 6" w:semiHidden="0" w:uiPriority="72" w:unhideWhenUsed="0"/>
+    <w:lsdException w:name="Colorful Grid Accent 6" w:semiHidden="0" w:uiPriority="73" w:unhideWhenUsed="0"/>
+    <w:lsdException w:name="Subtle Emphasis" w:semiHidden="0" w:uiPriority="19" w:unhideWhenUsed="0" w:qFormat="1"/>
+    <w:lsdException w:name="Intense Emphasis" w:semiHidden="0" w:uiPriority="21" w:unhideWhenUsed="0" w:qFormat="1"/>
+    <w:lsdException w:name="Subtle Reference" w:semiHidden="0" w:uiPriority="31" w:unhideWhenUsed="0" w:qFormat="1"/>
+    <w:lsdException w:name="Intense Reference" w:semiHidden="0" w:uiPriority="32" w:unhideWhenUsed="0" w:qFormat="1"/>
+    <w:lsdException w:name="Book Title" w:semiHidden="0" w:uiPriority="33" w:unhideWhenUsed="0" w:qFormat="1"/>
+    <w:lsdException w:name="Bibliography" w:uiPriority="37"/>
+    <w:lsdException w:name="TOC Heading" w:uiPriority="39" w:qFormat="1"/>
+  </w:latentStyles>
+  <w:style w:type="paragraph" w:default="1" w:styleId="Normal">
+    <w:name w:val="Normal"/>
+    <w:qFormat/>
+    <w:rsid w:val="00121D48"/>
+    <w:pPr>
+      <w:spacing w:before="120" w:after="0" w:line="480" w:lineRule="auto"/>
+    </w:pPr>
+  </w:style>
+  <w:style w:type="paragraph" w:styleId="Heading1">
+    <w:name w:val="heading 1"/>
+    <w:basedOn w:val="Normal"/>
+    <w:next w:val="Normal"/>
+    <w:link w:val="Heading1Char"/>
+    <w:uiPriority w:val="9"/>
+    <w:qFormat/>
+    <w:rsid w:val="00594561"/>
+    <w:pPr>
+      <w:keepNext/>
+      <w:keepLines/>
+      <w:spacing w:after="360" w:line="240" w:lineRule="auto"/>
+      <w:outlineLvl w:val="0"/>
+    </w:pPr>
+    <w:rPr>
+      <w:rFonts w:asciiTheme="majorHAnsi" w:eastAsiaTheme="majorEastAsia" w:hAnsiTheme="majorHAnsi" w:cstheme="majorBidi"/>
+      <w:b/>
+      <w:bCs/>
+      <w:sz w:val="28"/>
+      <w:szCs w:val="28"/>
+    </w:rPr>
+  </w:style>
+  <w:style w:type="paragraph" w:styleId="Heading2">
+    <w:name w:val="heading 2"/>
+    <w:basedOn w:val="Normal"/>
+    <w:next w:val="Normal"/>
+    <w:link w:val="Heading2Char"/>
+    <w:uiPriority w:val="9"/>
+    <w:qFormat/>
+    <w:rsid w:val="00594561"/>
+    <w:pPr>
+      <w:keepNext/>
+      <w:keepLines/>
+      <w:spacing w:after="240" w:line="240" w:lineRule="auto"/>
+      <w:outlineLvl w:val="1"/>
+    </w:pPr>
+    <w:rPr>
+      <w:rFonts w:asciiTheme="majorHAnsi" w:eastAsiaTheme="majorEastAsia" w:hAnsiTheme="majorHAnsi" w:cstheme="majorBidi"/>
+      <w:b/>
+      <w:bCs/>
+      <w:sz w:val="26"/>
+      <w:szCs w:val="26"/>
+    </w:rPr>
+  </w:style>
+  <w:style w:type="paragraph" w:styleId="Heading3">
+    <w:name w:val="heading 3"/>
+    <w:basedOn w:val="Normal"/>
+    <w:next w:val="Normal"/>
+    <w:link w:val="Heading3Char"/>
+    <w:uiPriority w:val="9"/>
+    <w:qFormat/>
+    <w:rsid w:val="00594561"/>
+    <w:pPr>
+      <w:keepNext/>
+      <w:keepLines/>
+      <w:spacing w:after="240" w:line="240" w:lineRule="auto"/>
+      <w:outlineLvl w:val="2"/>
+    </w:pPr>
+    <w:rPr>
+      <w:rFonts w:asciiTheme="majorHAnsi" w:eastAsiaTheme="majorEastAsia" w:hAnsiTheme="majorHAnsi" w:cstheme="majorBidi"/>
+      <w:b/>
+      <w:bCs/>
+      <w:sz w:val="24"/>
+    </w:rPr>
+  </w:style>
+  <w:style w:type="paragraph" w:styleId="Heading4">
+    <w:name w:val="heading 4"/>
+    <w:basedOn w:val="Normal"/>
+    <w:next w:val="Normal"/>
+    <w:link w:val="Heading4Char"/>
+    <w:uiPriority w:val="9"/>
+    <w:qFormat/>
+    <w:rsid w:val="00594561"/>
+    <w:pPr>
+      <w:keepNext/>
+      <w:keepLines/>
+      <w:spacing w:after="120" w:line="240" w:lineRule="auto"/>
+      <w:outlineLvl w:val="3"/>
+    </w:pPr>
+    <w:rPr>
+      <w:rFonts w:asciiTheme="majorHAnsi" w:eastAsiaTheme="majorEastAsia" w:hAnsiTheme="majorHAnsi" w:cstheme="majorBidi"/>
+      <w:b/>
+      <w:bCs/>
+      <w:i/>
+      <w:iCs/>
+    </w:rPr>
+  </w:style>
+  <w:style w:type="paragraph" w:styleId="Heading5">
+    <w:name w:val="heading 5"/>
+    <w:basedOn w:val="Normal"/>
+    <w:next w:val="Normal"/>
+    <w:link w:val="Heading5Char"/>
+    <w:uiPriority w:val="9"/>
+    <w:unhideWhenUsed/>
+    <w:qFormat/>
+    <w:rsid w:val="00C274C6"/>
+    <w:pPr>
+      <w:keepNext/>
+      <w:keepLines/>
+      <w:spacing w:before="200"/>
+      <w:outlineLvl w:val="4"/>
+    </w:pPr>
+    <w:rPr>
+      <w:rFonts w:asciiTheme="majorHAnsi" w:eastAsiaTheme="majorEastAsia" w:hAnsiTheme="majorHAnsi" w:cstheme="majorBidi"/>
+      <w:color w:val="243F60" w:themeColor="accent1" w:themeShade="7F"/>
+    </w:rPr>
+  </w:style>
+  <w:style w:type="character" w:default="1" w:styleId="DefaultParagraphFont">
+    <w:name w:val="Default Paragraph Font"/>
+    <w:uiPriority w:val="1"/>
+    <w:unhideWhenUsed/>
+  </w:style>
+  <w:style w:type="table" w:default="1" w:styleId="TableNormal">
+    <w:name w:val="Normal Table"/>
+    <w:uiPriority w:val="99"/>
+    <w:semiHidden/>
+    <w:unhideWhenUsed/>
+    <w:tblPr>
+      <w:tblInd w:w="0" w:type="dxa"/>
+      <w:tblCellMar>
+        <w:top w:w="0" w:type="dxa"/>
+        <w:left w:w="108" w:type="dxa"/>
+        <w:bottom w:w="0" w:type="dxa"/>
+        <w:right w:w="108" w:type="dxa"/>
+      </w:tblCellMar>
+    </w:tblPr>
+  </w:style>
+  <w:style w:type="numbering" w:default="1" w:styleId="NoList">
+    <w:name w:val="No List"/>
+    <w:uiPriority w:val="99"/>
+    <w:semiHidden/>
+    <w:unhideWhenUsed/>
+  </w:style>
+  <w:style w:type="paragraph" w:styleId="Header">
+    <w:name w:val="header"/>
+    <w:basedOn w:val="Normal"/>
+    <w:link w:val="HeaderChar"/>
+    <w:uiPriority w:val="99"/>
+    <w:unhideWhenUsed/>
+    <w:rsid w:val="004C7F36"/>
+    <w:pPr>
+      <w:tabs>
+        <w:tab w:val="center" w:pos="4680"/>
+        <w:tab w:val="right" w:pos="9360"/>
+      </w:tabs>
+      <w:spacing w:line="240" w:lineRule="auto"/>
+    </w:pPr>
+  </w:style>
+  <w:style w:type="character" w:customStyle="1" w:styleId="HeaderChar">
+    <w:name w:val="Header Char"/>
+    <w:basedOn w:val="DefaultParagraphFont"/>
+    <w:link w:val="Header"/>
+    <w:uiPriority w:val="99"/>
+    <w:rsid w:val="004C7F36"/>
+  </w:style>
+  <w:style w:type="paragraph" w:styleId="Footer">
+    <w:name w:val="footer"/>
+    <w:basedOn w:val="Normal"/>
+    <w:link w:val="FooterChar"/>
+    <w:uiPriority w:val="99"/>
+    <w:unhideWhenUsed/>
+    <w:rsid w:val="004C7F36"/>
+    <w:pPr>
+      <w:tabs>
+        <w:tab w:val="center" w:pos="4680"/>
+        <w:tab w:val="right" w:pos="9360"/>
+      </w:tabs>
+      <w:spacing w:line="240" w:lineRule="auto"/>
+    </w:pPr>
+  </w:style>
+  <w:style w:type="character" w:customStyle="1" w:styleId="FooterChar">
+    <w:name w:val="Footer Char"/>
+    <w:basedOn w:val="DefaultParagraphFont"/>
+    <w:link w:val="Footer"/>
+    <w:uiPriority w:val="99"/>
+    <w:rsid w:val="004C7F36"/>
+  </w:style>
+  <w:style w:type="character" w:customStyle="1" w:styleId="Heading1Char">
+    <w:name w:val="Heading 1 Char"/>
+    <w:basedOn w:val="DefaultParagraphFont"/>
+    <w:link w:val="Heading1"/>
+    <w:uiPriority w:val="9"/>
+    <w:rsid w:val="00594561"/>
+    <w:rPr>
+      <w:rFonts w:asciiTheme="majorHAnsi" w:eastAsiaTheme="majorEastAsia" w:hAnsiTheme="majorHAnsi" w:cstheme="majorBidi"/>
+      <w:b/>
+      <w:bCs/>
+      <w:sz w:val="28"/>
+      <w:szCs w:val="28"/>
+    </w:rPr>
+  </w:style>
+  <w:style w:type="character" w:customStyle="1" w:styleId="Heading2Char">
+    <w:name w:val="Heading 2 Char"/>
+    <w:basedOn w:val="DefaultParagraphFont"/>
+    <w:link w:val="Heading2"/>
+    <w:uiPriority w:val="9"/>
+    <w:rsid w:val="00594561"/>
+    <w:rPr>
+      <w:rFonts w:asciiTheme="majorHAnsi" w:eastAsiaTheme="majorEastAsia" w:hAnsiTheme="majorHAnsi" w:cstheme="majorBidi"/>
+      <w:b/>
+      <w:bCs/>
+      <w:sz w:val="26"/>
+      <w:szCs w:val="26"/>
+    </w:rPr>
+  </w:style>
+  <w:style w:type="character" w:customStyle="1" w:styleId="Heading3Char">
+    <w:name w:val="Heading 3 Char"/>
+    <w:basedOn w:val="DefaultParagraphFont"/>
+    <w:link w:val="Heading3"/>
+    <w:uiPriority w:val="9"/>
+    <w:rsid w:val="00594561"/>
+    <w:rPr>
+      <w:rFonts w:asciiTheme="majorHAnsi" w:eastAsiaTheme="majorEastAsia" w:hAnsiTheme="majorHAnsi" w:cstheme="majorBidi"/>
+      <w:b/>
+      <w:bCs/>
+      <w:sz w:val="24"/>
+    </w:rPr>
+  </w:style>
+  <w:style w:type="character" w:customStyle="1" w:styleId="Heading4Char">
+    <w:name w:val="Heading 4 Char"/>
+    <w:basedOn w:val="DefaultParagraphFont"/>
+    <w:link w:val="Heading4"/>
+    <w:uiPriority w:val="9"/>
+    <w:rsid w:val="00594561"/>
+    <w:rPr>
+      <w:rFonts w:asciiTheme="majorHAnsi" w:eastAsiaTheme="majorEastAsia" w:hAnsiTheme="majorHAnsi" w:cstheme="majorBidi"/>
+      <w:b/>
+      <w:bCs/>
+      <w:i/>
+      <w:iCs/>
+    </w:rPr>
+  </w:style>
+  <w:style w:type="paragraph" w:styleId="Caption">
+    <w:name w:val="caption"/>
+    <w:basedOn w:val="Normal"/>
+    <w:next w:val="Normal"/>
+    <w:link w:val="CaptionChar"/>
+    <w:uiPriority w:val="35"/>
+    <w:qFormat/>
+    <w:rsid w:val="00121D48"/>
+    <w:pPr>
+      <w:spacing w:before="0" w:after="200" w:line="240" w:lineRule="auto"/>
+      <w:jc w:val="center"/>
+    </w:pPr>
+    <w:rPr>
+      <w:b/>
+      <w:bCs/>
+      <w:sz w:val="20"/>
+      <w:szCs w:val="18"/>
+    </w:rPr>
+  </w:style>
+  <w:style w:type="character" w:styleId="Hyperlink">
+    <w:name w:val="Hyperlink"/>
+    <w:basedOn w:val="DefaultParagraphFont"/>
+    <w:uiPriority w:val="99"/>
+    <w:unhideWhenUsed/>
+    <w:rsid w:val="00121D48"/>
+    <w:rPr>
+      <w:color w:val="0000FF" w:themeColor="hyperlink"/>
+      <w:u w:val="single"/>
+    </w:rPr>
+  </w:style>
+  <w:style w:type="paragraph" w:customStyle="1" w:styleId="Images">
+    <w:name w:val="Images"/>
+    <w:basedOn w:val="Normal"/>
+    <w:qFormat/>
+    <w:rsid w:val="00121D48"/>
+    <w:pPr>
+      <w:keepNext/>
+      <w:spacing w:before="0" w:line="240" w:lineRule="auto"/>
+      <w:jc w:val="center"/>
+    </w:pPr>
+  </w:style>
+  <w:style w:type="paragraph" w:styleId="ListParagraph">
+    <w:name w:val="List Paragraph"/>
+    <w:basedOn w:val="Normal"/>
+    <w:uiPriority w:val="34"/>
+    <w:qFormat/>
+    <w:rsid w:val="00496B8E"/>
+    <w:pPr>
+      <w:spacing w:before="0" w:after="200" w:line="276" w:lineRule="auto"/>
+      <w:ind w:left="720"/>
+      <w:contextualSpacing/>
+    </w:pPr>
+  </w:style>
+  <w:style w:type="paragraph" w:styleId="TOC1">
+    <w:name w:val="toc 1"/>
+    <w:basedOn w:val="Normal"/>
+    <w:next w:val="Normal"/>
+    <w:autoRedefine/>
+    <w:uiPriority w:val="39"/>
+    <w:unhideWhenUsed/>
+    <w:rsid w:val="00E42662"/>
+    <w:pPr>
+      <w:spacing w:after="100"/>
+    </w:pPr>
+  </w:style>
+  <w:style w:type="paragraph" w:styleId="TOC2">
+    <w:name w:val="toc 2"/>
+    <w:basedOn w:val="Normal"/>
+    <w:next w:val="Normal"/>
+    <w:autoRedefine/>
+    <w:uiPriority w:val="39"/>
+    <w:unhideWhenUsed/>
+    <w:rsid w:val="00E42662"/>
+    <w:pPr>
+      <w:spacing w:after="100"/>
+      <w:ind w:left="220"/>
+    </w:pPr>
+  </w:style>
+  <w:style w:type="paragraph" w:styleId="TOC3">
+    <w:name w:val="toc 3"/>
+    <w:basedOn w:val="Normal"/>
+    <w:next w:val="Normal"/>
+    <w:autoRedefine/>
+    <w:uiPriority w:val="39"/>
+    <w:unhideWhenUsed/>
+    <w:rsid w:val="00E42662"/>
+    <w:pPr>
+      <w:spacing w:after="100"/>
+      <w:ind w:left="440"/>
+    </w:pPr>
+  </w:style>
+  <w:style w:type="paragraph" w:styleId="BalloonText">
+    <w:name w:val="Balloon Text"/>
+    <w:basedOn w:val="Normal"/>
+    <w:link w:val="BalloonTextChar"/>
+    <w:uiPriority w:val="99"/>
+    <w:semiHidden/>
+    <w:unhideWhenUsed/>
+    <w:rsid w:val="00F20E06"/>
+    <w:pPr>
+      <w:spacing w:before="0" w:line="240" w:lineRule="auto"/>
+    </w:pPr>
+    <w:rPr>
+      <w:rFonts w:ascii="Tahoma" w:hAnsi="Tahoma" w:cs="Tahoma"/>
+      <w:sz w:val="16"/>
+      <w:szCs w:val="16"/>
+    </w:rPr>
+  </w:style>
+  <w:style w:type="character" w:customStyle="1" w:styleId="BalloonTextChar">
+    <w:name w:val="Balloon Text Char"/>
+    <w:basedOn w:val="DefaultParagraphFont"/>
+    <w:link w:val="BalloonText"/>
+    <w:uiPriority w:val="99"/>
+    <w:semiHidden/>
+    <w:rsid w:val="00F20E06"/>
+    <w:rPr>
+      <w:rFonts w:ascii="Tahoma" w:hAnsi="Tahoma" w:cs="Tahoma"/>
+      <w:sz w:val="16"/>
+      <w:szCs w:val="16"/>
+    </w:rPr>
+  </w:style>
+  <w:style w:type="character" w:styleId="PlaceholderText">
+    <w:name w:val="Placeholder Text"/>
+    <w:basedOn w:val="DefaultParagraphFont"/>
+    <w:uiPriority w:val="99"/>
+    <w:semiHidden/>
+    <w:rsid w:val="00B35392"/>
+    <w:rPr>
+      <w:color w:val="808080"/>
+    </w:rPr>
+  </w:style>
+  <w:style w:type="table" w:styleId="TableGrid">
+    <w:name w:val="Table Grid"/>
+    <w:basedOn w:val="TableNormal"/>
+    <w:uiPriority w:val="59"/>
+    <w:unhideWhenUsed/>
+    <w:rsid w:val="00CB0CF3"/>
+    <w:pPr>
+      <w:spacing w:after="0" w:line="240" w:lineRule="auto"/>
+    </w:pPr>
+    <w:tblPr>
+      <w:tblBorders>
+        <w:top w:val="single" w:sz="4" w:space="0" w:color="auto"/>
+        <w:left w:val="single" w:sz="4" w:space="0" w:color="auto"/>
+        <w:bottom w:val="single" w:sz="4" w:space="0" w:color="auto"/>
+        <w:right w:val="single" w:sz="4" w:space="0" w:color="auto"/>
+        <w:insideH w:val="single" w:sz="4" w:space="0" w:color="auto"/>
+        <w:insideV w:val="single" w:sz="4" w:space="0" w:color="auto"/>
+      </w:tblBorders>
+    </w:tblPr>
+  </w:style>
+  <w:style w:type="paragraph" w:customStyle="1" w:styleId="EquationCaptions">
+    <w:name w:val="Equation Captions"/>
+    <w:basedOn w:val="Caption"/>
+    <w:link w:val="EquationCaptionsChar"/>
+    <w:qFormat/>
+    <w:rsid w:val="00C274C6"/>
+    <w:pPr>
+      <w:jc w:val="right"/>
+    </w:pPr>
+    <w:rPr>
+      <w:b w:val="0"/>
+      <w:sz w:val="24"/>
+      <w:szCs w:val="24"/>
+    </w:rPr>
+  </w:style>
+  <w:style w:type="character" w:customStyle="1" w:styleId="Heading5Char">
+    <w:name w:val="Heading 5 Char"/>
+    <w:basedOn w:val="DefaultParagraphFont"/>
+    <w:link w:val="Heading5"/>
+    <w:uiPriority w:val="9"/>
+    <w:rsid w:val="00C274C6"/>
+    <w:rPr>
+      <w:rFonts w:asciiTheme="majorHAnsi" w:eastAsiaTheme="majorEastAsia" w:hAnsiTheme="majorHAnsi" w:cstheme="majorBidi"/>
+      <w:color w:val="243F60" w:themeColor="accent1" w:themeShade="7F"/>
+    </w:rPr>
+  </w:style>
+  <w:style w:type="character" w:customStyle="1" w:styleId="CaptionChar">
+    <w:name w:val="Caption Char"/>
+    <w:basedOn w:val="DefaultParagraphFont"/>
+    <w:link w:val="Caption"/>
+    <w:uiPriority w:val="35"/>
+    <w:rsid w:val="00C274C6"/>
+    <w:rPr>
+      <w:b/>
+      <w:bCs/>
+      <w:sz w:val="20"/>
+      <w:szCs w:val="18"/>
+    </w:rPr>
+  </w:style>
+  <w:style w:type="character" w:customStyle="1" w:styleId="EquationCaptionsChar">
+    <w:name w:val="Equation Captions Char"/>
+    <w:basedOn w:val="CaptionChar"/>
+    <w:link w:val="EquationCaptions"/>
+    <w:rsid w:val="00C274C6"/>
+    <w:rPr>
+      <w:b w:val="0"/>
+      <w:bCs/>
+      <w:sz w:val="24"/>
+      <w:szCs w:val="24"/>
+    </w:rPr>
+  </w:style>
 </w:styles>
 </file>
 
 <file path=word/charts/chart1.xml><?xml version="1.0" encoding="utf-8"?>
-<c:chartSpace xmlns:c="http://schemas.openxmlformats.org/drawingml/2006/chart" xmlns:a="http://schemas.openxmlformats.org/drawingml/2006/main" xmlns:r="http://schemas.openxmlformats.org/officeDocument/2006/relationships" xmlns:c16r2="http://schemas.microsoft.com/office/drawing/2015/06/chart">
+<c:chartSpace xmlns:c="http://schemas.openxmlformats.org/drawingml/2006/chart" xmlns:a="http://schemas.openxmlformats.org/drawingml/2006/main" xmlns:r="http://schemas.openxmlformats.org/officeDocument/2006/relationships">
   <c:date1904 val="0"/>
   <c:lang val="en-US"/>
   <c:roundedCorners val="0"/>
@@ -6692,7 +8202,7 @@
             </c:numRef>
           </c:yVal>
           <c:smooth val="0"/>
-          <c:extLst>
+          <c:extLst xmlns:c16r2="http://schemas.microsoft.com/office/drawing/2015/06/chart">
             <c:ext xmlns:c16="http://schemas.microsoft.com/office/drawing/2014/chart" uri="{C3380CC4-5D6E-409C-BE32-E72D297353CC}">
               <c16:uniqueId val="{00000000-BD5B-4A2A-84DE-EC676A97341D}"/>
             </c:ext>
@@ -7060,7 +8570,7 @@
             </c:numRef>
           </c:yVal>
           <c:smooth val="0"/>
-          <c:extLst>
+          <c:extLst xmlns:c16r2="http://schemas.microsoft.com/office/drawing/2015/06/chart">
             <c:ext xmlns:c16="http://schemas.microsoft.com/office/drawing/2014/chart" uri="{C3380CC4-5D6E-409C-BE32-E72D297353CC}">
               <c16:uniqueId val="{00000001-BD5B-4A2A-84DE-EC676A97341D}"/>
             </c:ext>
@@ -7250,7 +8760,7 @@
             </c:numRef>
           </c:yVal>
           <c:smooth val="0"/>
-          <c:extLst>
+          <c:extLst xmlns:c16r2="http://schemas.microsoft.com/office/drawing/2015/06/chart">
             <c:ext xmlns:c16="http://schemas.microsoft.com/office/drawing/2014/chart" uri="{C3380CC4-5D6E-409C-BE32-E72D297353CC}">
               <c16:uniqueId val="{00000002-BD5B-4A2A-84DE-EC676A97341D}"/>
             </c:ext>
@@ -7300,7 +8810,7 @@
             </c:numRef>
           </c:yVal>
           <c:smooth val="0"/>
-          <c:extLst>
+          <c:extLst xmlns:c16r2="http://schemas.microsoft.com/office/drawing/2015/06/chart">
             <c:ext xmlns:c16="http://schemas.microsoft.com/office/drawing/2014/chart" uri="{C3380CC4-5D6E-409C-BE32-E72D297353CC}">
               <c16:uniqueId val="{00000003-BD5B-4A2A-84DE-EC676A97341D}"/>
             </c:ext>
@@ -7314,11 +8824,11 @@
           <c:showPercent val="0"/>
           <c:showBubbleSize val="0"/>
         </c:dLbls>
-        <c:axId val="163911168"/>
-        <c:axId val="163913728"/>
+        <c:axId val="132992000"/>
+        <c:axId val="133006464"/>
       </c:scatterChart>
       <c:valAx>
-        <c:axId val="163911168"/>
+        <c:axId val="132992000"/>
         <c:scaling>
           <c:orientation val="minMax"/>
           <c:max val="8"/>
@@ -7347,12 +8857,12 @@
         <c:majorTickMark val="out"/>
         <c:minorTickMark val="none"/>
         <c:tickLblPos val="nextTo"/>
-        <c:crossAx val="163913728"/>
+        <c:crossAx val="133006464"/>
         <c:crosses val="autoZero"/>
         <c:crossBetween val="midCat"/>
       </c:valAx>
       <c:valAx>
-        <c:axId val="163913728"/>
+        <c:axId val="133006464"/>
         <c:scaling>
           <c:orientation val="minMax"/>
           <c:max val="8"/>
@@ -7382,7 +8892,7 @@
         <c:majorTickMark val="out"/>
         <c:minorTickMark val="none"/>
         <c:tickLblPos val="nextTo"/>
-        <c:crossAx val="163911168"/>
+        <c:crossAx val="132992000"/>
         <c:crosses val="autoZero"/>
         <c:crossBetween val="midCat"/>
       </c:valAx>
@@ -7431,7 +8941,7 @@
 </file>
 
 <file path=word/charts/chart2.xml><?xml version="1.0" encoding="utf-8"?>
-<c:chartSpace xmlns:c="http://schemas.openxmlformats.org/drawingml/2006/chart" xmlns:a="http://schemas.openxmlformats.org/drawingml/2006/main" xmlns:r="http://schemas.openxmlformats.org/officeDocument/2006/relationships" xmlns:c16r2="http://schemas.microsoft.com/office/drawing/2015/06/chart">
+<c:chartSpace xmlns:c="http://schemas.openxmlformats.org/drawingml/2006/chart" xmlns:a="http://schemas.openxmlformats.org/drawingml/2006/main" xmlns:r="http://schemas.openxmlformats.org/officeDocument/2006/relationships">
   <c:date1904 val="0"/>
   <c:lang val="en-US"/>
   <c:roundedCorners val="0"/>
@@ -7817,7 +9327,7 @@
             </c:numRef>
           </c:yVal>
           <c:smooth val="0"/>
-          <c:extLst>
+          <c:extLst xmlns:c16r2="http://schemas.microsoft.com/office/drawing/2015/06/chart">
             <c:ext xmlns:c16="http://schemas.microsoft.com/office/drawing/2014/chart" uri="{C3380CC4-5D6E-409C-BE32-E72D297353CC}">
               <c16:uniqueId val="{00000000-A8AD-4856-BEB7-24D0643E9704}"/>
             </c:ext>
@@ -8185,7 +9695,7 @@
             </c:numRef>
           </c:yVal>
           <c:smooth val="0"/>
-          <c:extLst>
+          <c:extLst xmlns:c16r2="http://schemas.microsoft.com/office/drawing/2015/06/chart">
             <c:ext xmlns:c16="http://schemas.microsoft.com/office/drawing/2014/chart" uri="{C3380CC4-5D6E-409C-BE32-E72D297353CC}">
               <c16:uniqueId val="{00000001-A8AD-4856-BEB7-24D0643E9704}"/>
             </c:ext>
@@ -8405,7 +9915,7 @@
             </c:numRef>
           </c:yVal>
           <c:smooth val="0"/>
-          <c:extLst>
+          <c:extLst xmlns:c16r2="http://schemas.microsoft.com/office/drawing/2015/06/chart">
             <c:ext xmlns:c16="http://schemas.microsoft.com/office/drawing/2014/chart" uri="{C3380CC4-5D6E-409C-BE32-E72D297353CC}">
               <c16:uniqueId val="{00000002-A8AD-4856-BEB7-24D0643E9704}"/>
             </c:ext>
@@ -8458,7 +9968,7 @@
             </c:numRef>
           </c:yVal>
           <c:smooth val="0"/>
-          <c:extLst>
+          <c:extLst xmlns:c16r2="http://schemas.microsoft.com/office/drawing/2015/06/chart">
             <c:ext xmlns:c16="http://schemas.microsoft.com/office/drawing/2014/chart" uri="{C3380CC4-5D6E-409C-BE32-E72D297353CC}">
               <c16:uniqueId val="{00000003-A8AD-4856-BEB7-24D0643E9704}"/>
             </c:ext>
@@ -8472,11 +9982,11 @@
           <c:showPercent val="0"/>
           <c:showBubbleSize val="0"/>
         </c:dLbls>
-        <c:axId val="322874368"/>
-        <c:axId val="339297792"/>
+        <c:axId val="412137344"/>
+        <c:axId val="133169152"/>
       </c:scatterChart>
       <c:valAx>
-        <c:axId val="322874368"/>
+        <c:axId val="412137344"/>
         <c:scaling>
           <c:orientation val="minMax"/>
           <c:max val="8"/>
@@ -8505,12 +10015,12 @@
         <c:majorTickMark val="out"/>
         <c:minorTickMark val="none"/>
         <c:tickLblPos val="nextTo"/>
-        <c:crossAx val="339297792"/>
+        <c:crossAx val="133169152"/>
         <c:crosses val="autoZero"/>
         <c:crossBetween val="midCat"/>
       </c:valAx>
       <c:valAx>
-        <c:axId val="339297792"/>
+        <c:axId val="133169152"/>
         <c:scaling>
           <c:orientation val="minMax"/>
           <c:max val="8"/>
@@ -8540,7 +10050,7 @@
         <c:majorTickMark val="out"/>
         <c:minorTickMark val="none"/>
         <c:tickLblPos val="nextTo"/>
-        <c:crossAx val="322874368"/>
+        <c:crossAx val="412137344"/>
         <c:crosses val="autoZero"/>
         <c:crossBetween val="midCat"/>
       </c:valAx>
@@ -8878,7 +10388,7 @@
 </file>
 
 <file path=customXml/itemProps1.xml><?xml version="1.0" encoding="utf-8"?>
-<ds:datastoreItem xmlns:ds="http://schemas.openxmlformats.org/officeDocument/2006/customXml" ds:itemID="{0929BD94-B464-4AC8-881F-B038043CF2C6}">
+<ds:datastoreItem xmlns:ds="http://schemas.openxmlformats.org/officeDocument/2006/customXml" ds:itemID="{2BDDCB9B-F231-433A-93DA-86F12321A92F}">
   <ds:schemaRefs>
     <ds:schemaRef ds:uri="http://schemas.openxmlformats.org/officeDocument/2006/bibliography"/>
   </ds:schemaRefs>

</xml_diff>

<commit_message>
images of FE models
</commit_message>
<xml_diff>
--- a/thesis_doc/draft1/thesis_body_draft_v01.docx
+++ b/thesis_doc/draft1/thesis_body_draft_v01.docx
@@ -2365,27 +2365,14 @@
       <w:r>
         <w:t xml:space="preserve">Figure </w:t>
       </w:r>
-      <w:r>
-        <w:fldChar w:fldCharType="begin"/>
-      </w:r>
-      <w:r>
-        <w:instrText xml:space="preserve"> SEQ Figure \* ARABIC </w:instrText>
-      </w:r>
-      <w:r>
-        <w:fldChar w:fldCharType="separate"/>
-      </w:r>
-      <w:r>
-        <w:rPr>
-          <w:noProof/>
-        </w:rPr>
-        <w:t>1</w:t>
-      </w:r>
-      <w:r>
-        <w:rPr>
-          <w:noProof/>
-        </w:rPr>
-        <w:fldChar w:fldCharType="end"/>
-      </w:r>
+      <w:fldSimple w:instr=" SEQ Figure \* ARABIC ">
+        <w:r>
+          <w:rPr>
+            <w:noProof/>
+          </w:rPr>
+          <w:t>1</w:t>
+        </w:r>
+      </w:fldSimple>
       <w:r>
         <w:t>: Test Image</w:t>
       </w:r>
@@ -2420,6 +2407,8 @@
       <w:r>
         <w:t>part</w:t>
       </w:r>
+      <w:bookmarkStart w:id="8" w:name="_GoBack"/>
+      <w:bookmarkEnd w:id="8"/>
       <w:r>
         <w:t xml:space="preserve"> details the experimental testing and investigation of a real bridge and documents the knowledge gained from such efforts. </w:t>
       </w:r>
@@ -2431,11 +2420,11 @@
       <w:pPr>
         <w:pStyle w:val="Heading2"/>
       </w:pPr>
-      <w:bookmarkStart w:id="8" w:name="_Toc532925083"/>
+      <w:bookmarkStart w:id="9" w:name="_Toc532925083"/>
       <w:r>
         <w:t>Experimental Case Study</w:t>
       </w:r>
-      <w:bookmarkEnd w:id="8"/>
+      <w:bookmarkEnd w:id="9"/>
     </w:p>
     <w:p>
       <w:r>
@@ -2461,11 +2450,11 @@
       <w:pPr>
         <w:pStyle w:val="Heading3"/>
       </w:pPr>
-      <w:bookmarkStart w:id="9" w:name="_Toc532925084"/>
+      <w:bookmarkStart w:id="10" w:name="_Toc532925084"/>
       <w:r>
         <w:t>Description of Test Structure</w:t>
       </w:r>
-      <w:bookmarkEnd w:id="9"/>
+      <w:bookmarkEnd w:id="10"/>
     </w:p>
     <w:p>
       <w:r>
@@ -2575,11 +2564,11 @@
       <w:pPr>
         <w:pStyle w:val="Heading3"/>
       </w:pPr>
-      <w:bookmarkStart w:id="10" w:name="_Toc532925085"/>
+      <w:bookmarkStart w:id="11" w:name="_Toc532925085"/>
       <w:r>
         <w:t>Phase 1 Testing</w:t>
       </w:r>
-      <w:bookmarkEnd w:id="10"/>
+      <w:bookmarkEnd w:id="11"/>
     </w:p>
     <w:p>
       <w:r>
@@ -2734,12 +2723,12 @@
       <w:pPr>
         <w:pStyle w:val="Heading3"/>
       </w:pPr>
-      <w:bookmarkStart w:id="11" w:name="_Toc532925086"/>
+      <w:bookmarkStart w:id="12" w:name="_Toc532925086"/>
       <w:r>
         <w:lastRenderedPageBreak/>
         <w:t>Phase 2 Testing</w:t>
       </w:r>
-      <w:bookmarkEnd w:id="11"/>
+      <w:bookmarkEnd w:id="12"/>
     </w:p>
     <w:p>
       <w:r>
@@ -3037,11 +3026,11 @@
       <w:pPr>
         <w:pStyle w:val="Heading3"/>
       </w:pPr>
-      <w:bookmarkStart w:id="12" w:name="_Toc532925087"/>
+      <w:bookmarkStart w:id="13" w:name="_Toc532925087"/>
       <w:r>
         <w:t>Phase 3 Testing</w:t>
       </w:r>
-      <w:bookmarkEnd w:id="12"/>
+      <w:bookmarkEnd w:id="13"/>
     </w:p>
     <w:p>
       <w:r>
@@ -3081,6 +3070,9 @@
     </w:p>
     <w:p>
       <w:r>
+        <w:rPr>
+          <w:noProof/>
+        </w:rPr>
         <w:lastRenderedPageBreak/>
         <w:drawing>
           <wp:inline distT="0" distB="0" distL="0" distR="0" wp14:anchorId="6B0AC069" wp14:editId="168464AC">
@@ -3181,14 +3173,14 @@
     </w:p>
     <w:p>
       <w:r>
-        <w:t>Acceleration records for the bridge show that it was excited by the test truck.</w:t>
-      </w:r>
-      <w:r>
-        <w:t xml:space="preserve"> </w:t>
-      </w:r>
-    </w:p>
-    <w:p>
-      <w:r>
+        <w:t xml:space="preserve">Acceleration records for the bridge show that it was excited by the test truck. </w:t>
+      </w:r>
+    </w:p>
+    <w:p>
+      <w:r>
+        <w:rPr>
+          <w:noProof/>
+        </w:rPr>
         <w:drawing>
           <wp:inline distT="0" distB="0" distL="0" distR="0" wp14:anchorId="331ED29D" wp14:editId="4082A4BB">
             <wp:extent cx="5486400" cy="1473005"/>
@@ -3264,6 +3256,9 @@
         <w:jc w:val="center"/>
       </w:pPr>
       <w:r>
+        <w:rPr>
+          <w:noProof/>
+        </w:rPr>
         <w:lastRenderedPageBreak/>
         <w:drawing>
           <wp:inline distT="0" distB="0" distL="0" distR="0" wp14:anchorId="0A556242" wp14:editId="08A725D8">
@@ -3452,7 +3447,7 @@
       <w:pPr>
         <w:pStyle w:val="Heading3"/>
       </w:pPr>
-      <w:bookmarkStart w:id="13" w:name="_Toc532925088"/>
+      <w:bookmarkStart w:id="14" w:name="_Toc532925088"/>
       <w:r>
         <w:lastRenderedPageBreak/>
         <w:t xml:space="preserve">Test </w:t>
@@ -3460,7 +3455,7 @@
       <w:r>
         <w:t>Conclusions</w:t>
       </w:r>
-      <w:bookmarkEnd w:id="13"/>
+      <w:bookmarkEnd w:id="14"/>
     </w:p>
     <w:p>
       <w:r>
@@ -3564,7 +3559,7 @@
       <w:r>
         <w:t>The framework of structural identification was followed throughout the many tests p</w:t>
       </w:r>
-      <w:bookmarkStart w:id="14" w:name="_Toc532925089"/>
+      <w:bookmarkStart w:id="15" w:name="_Toc532925089"/>
       <w:r>
         <w:t xml:space="preserve">erformed on this test structure. In this way testing provided ground truth of behavior which served to validate simulation tools, which were, in-turn, leveraged to investigate structural behavior that would be impossible or impractical to capture in the field. </w:t>
       </w:r>
@@ -3585,16 +3580,7 @@
         <w:t>In several of the simulation studies described in this section a simplified model was employed. This model is composed of 2 degrees-of-freedom and reduces the bridge to a single beam. This model type was used when appropriate due to the minimal computing power required</w:t>
       </w:r>
       <w:r>
-        <w:t xml:space="preserve">, permitting a large number of simulations to be automated and performed in a relatively short amount of time. </w:t>
-      </w:r>
-      <w:r>
-        <w:t>This model</w:t>
-      </w:r>
-      <w:r>
-        <w:t xml:space="preserve"> (state-space)</w:t>
-      </w:r>
-      <w:r>
-        <w:t xml:space="preserve"> is described in detail in the second part of this document and in the appendix.</w:t>
+        <w:t>, permitting a large number of simulations to be automated and performed in a relatively short amount of time. This model (state-space) is described in detail in the second part of this document and in the appendix.</w:t>
       </w:r>
     </w:p>
     <w:p/>
@@ -3710,16 +3696,11 @@
       <w:r>
         <w:t>nisms and Influential Attributes</w:t>
       </w:r>
-      <w:bookmarkEnd w:id="14"/>
-    </w:p>
-    <w:p>
-      <w:r>
-        <w:t>Many studies on vehicle-bridge interaction will ex</w:t>
-      </w:r>
-      <w:bookmarkStart w:id="15" w:name="_GoBack"/>
       <w:bookmarkEnd w:id="15"/>
-      <w:r>
-        <w:t xml:space="preserve">amine the role of parameters </w:t>
+    </w:p>
+    <w:p>
+      <w:r>
+        <w:t xml:space="preserve">Many studies on vehicle-bridge interaction will examine the role of parameters </w:t>
       </w:r>
       <w:r>
         <w:t>separately</w:t>
@@ -3857,19 +3838,13 @@
         <w:t xml:space="preserve"> 5-50ft.).</w:t>
       </w:r>
       <w:r>
-        <w:t xml:space="preserve"> However</w:t>
-      </w:r>
-      <w:r>
-        <w:t xml:space="preserve">, the frequency content of the profile </w:t>
+        <w:t xml:space="preserve"> However, the frequency content of the profile </w:t>
       </w:r>
       <w:r>
         <w:t xml:space="preserve">alone </w:t>
       </w:r>
       <w:r>
-        <w:t xml:space="preserve">has no reliable correlation with dynamic </w:t>
-      </w:r>
-      <w:r>
-        <w:t xml:space="preserve">amplification and spatial information must be included in any dynamic amplification analysis. </w:t>
+        <w:t xml:space="preserve">has no reliable correlation with dynamic amplification and spatial information must be included in any dynamic amplification analysis. </w:t>
       </w:r>
     </w:p>
     <w:p>
@@ -4053,24 +4028,14 @@
             <w:r>
               <w:t>(</w:t>
             </w:r>
-            <w:r>
-              <w:fldChar w:fldCharType="begin"/>
-            </w:r>
-            <w:r>
-              <w:instrText xml:space="preserve"> SEQ Equation \* ARABIC </w:instrText>
-            </w:r>
-            <w:r>
-              <w:fldChar w:fldCharType="separate"/>
-            </w:r>
-            <w:r>
-              <w:rPr>
-                <w:noProof/>
-              </w:rPr>
-              <w:t>1</w:t>
-            </w:r>
-            <w:r>
-              <w:fldChar w:fldCharType="end"/>
-            </w:r>
+            <w:fldSimple w:instr=" SEQ Equation \* ARABIC ">
+              <w:r>
+                <w:rPr>
+                  <w:noProof/>
+                </w:rPr>
+                <w:t>1</w:t>
+              </w:r>
+            </w:fldSimple>
             <w:r>
               <w:t>)</w:t>
             </w:r>
@@ -4377,24 +4342,14 @@
             <w:r>
               <w:t>(</w:t>
             </w:r>
-            <w:r>
-              <w:fldChar w:fldCharType="begin"/>
-            </w:r>
-            <w:r>
-              <w:instrText xml:space="preserve"> SEQ Equation \* ARABIC </w:instrText>
-            </w:r>
-            <w:r>
-              <w:fldChar w:fldCharType="separate"/>
-            </w:r>
-            <w:r>
-              <w:rPr>
-                <w:noProof/>
-              </w:rPr>
-              <w:t>3</w:t>
-            </w:r>
-            <w:r>
-              <w:fldChar w:fldCharType="end"/>
-            </w:r>
+            <w:fldSimple w:instr=" SEQ Equation \* ARABIC ">
+              <w:r>
+                <w:rPr>
+                  <w:noProof/>
+                </w:rPr>
+                <w:t>3</w:t>
+              </w:r>
+            </w:fldSimple>
             <w:r>
               <w:t>)</w:t>
             </w:r>
@@ -4408,21 +4363,6 @@
           <w:rFonts w:eastAsiaTheme="minorEastAsia"/>
         </w:rPr>
       </w:pPr>
-    </w:p>
-    <w:p>
-      <w:pPr>
-        <w:jc w:val="center"/>
-        <w:rPr>
-          <w:rFonts w:eastAsiaTheme="minorEastAsia"/>
-        </w:rPr>
-      </w:pPr>
-    </w:p>
-    <w:p>
-      <w:pPr>
-        <w:rPr>
-          <w:rFonts w:eastAsiaTheme="minorEastAsia"/>
-        </w:rPr>
-      </w:pPr>
       <w:proofErr w:type="gramStart"/>
       <w:r>
         <w:rPr>
@@ -4471,14 +4411,14 @@
         <w:rPr>
           <w:rFonts w:eastAsiaTheme="minorEastAsia"/>
         </w:rPr>
-        <w:t xml:space="preserve">. The responses used in computing the factor may be any structural response, experimentally recorded or obtained though analysis. Experimentally determined amplification factors often use either strain or displacement. Amplification factors determined with displacement will be greater than those determined from strain (or stress or moment) due to the distribution of load from the mass loading that is ignored in static analysis. A computational proof of this is provided in the appendix. Therefore, experimentally determined displacement amplification factors will </w:t>
+        <w:t xml:space="preserve">. The responses used in computing the factor may be any structural response, experimentally recorded or obtained though analysis. Experimentally determined amplification factors often use either strain or displacement. Amplification factors determined with displacement will be greater than those determined from strain (or stress or moment) due to the distribution of load from the mass loading that is ignored in static analysis. A computational proof of this is provided in the appendix. Therefore, experimentally determined displacement amplification factors will be a more conservative measure of dynamic amplification, but strain amplification factors </w:t>
       </w:r>
       <w:r>
         <w:rPr>
           <w:rFonts w:eastAsiaTheme="minorEastAsia"/>
         </w:rPr>
         <w:lastRenderedPageBreak/>
-        <w:t xml:space="preserve">be a more conservative measure of dynamic amplification, but strain amplification factors remain adequate as strain responses more directly measure the stress experienced by the bridge. </w:t>
+        <w:t xml:space="preserve">remain adequate as strain responses more directly measure the stress experienced by the bridge. </w:t>
       </w:r>
     </w:p>
     <w:p>
@@ -5969,7 +5909,7 @@
           <w:rPr>
             <w:noProof/>
           </w:rPr>
-          <w:t>11</w:t>
+          <w:t>iii</w:t>
         </w:r>
         <w:r>
           <w:rPr>
@@ -6936,6 +6876,7 @@
   <w:style w:type="character" w:default="1" w:styleId="DefaultParagraphFont">
     <w:name w:val="Default Paragraph Font"/>
     <w:uiPriority w:val="1"/>
+    <w:semiHidden/>
     <w:unhideWhenUsed/>
   </w:style>
   <w:style w:type="table" w:default="1" w:styleId="TableNormal">
@@ -7537,6 +7478,7 @@
   <w:style w:type="character" w:default="1" w:styleId="DefaultParagraphFont">
     <w:name w:val="Default Paragraph Font"/>
     <w:uiPriority w:val="1"/>
+    <w:semiHidden/>
     <w:unhideWhenUsed/>
   </w:style>
   <w:style w:type="table" w:default="1" w:styleId="TableNormal">
@@ -8824,11 +8766,11 @@
           <c:showPercent val="0"/>
           <c:showBubbleSize val="0"/>
         </c:dLbls>
-        <c:axId val="132992000"/>
-        <c:axId val="133006464"/>
+        <c:axId val="143015936"/>
+        <c:axId val="143018240"/>
       </c:scatterChart>
       <c:valAx>
-        <c:axId val="132992000"/>
+        <c:axId val="143015936"/>
         <c:scaling>
           <c:orientation val="minMax"/>
           <c:max val="8"/>
@@ -8857,12 +8799,12 @@
         <c:majorTickMark val="out"/>
         <c:minorTickMark val="none"/>
         <c:tickLblPos val="nextTo"/>
-        <c:crossAx val="133006464"/>
+        <c:crossAx val="143018240"/>
         <c:crosses val="autoZero"/>
         <c:crossBetween val="midCat"/>
       </c:valAx>
       <c:valAx>
-        <c:axId val="133006464"/>
+        <c:axId val="143018240"/>
         <c:scaling>
           <c:orientation val="minMax"/>
           <c:max val="8"/>
@@ -8892,7 +8834,7 @@
         <c:majorTickMark val="out"/>
         <c:minorTickMark val="none"/>
         <c:tickLblPos val="nextTo"/>
-        <c:crossAx val="132992000"/>
+        <c:crossAx val="143015936"/>
         <c:crosses val="autoZero"/>
         <c:crossBetween val="midCat"/>
       </c:valAx>
@@ -9982,11 +9924,11 @@
           <c:showPercent val="0"/>
           <c:showBubbleSize val="0"/>
         </c:dLbls>
-        <c:axId val="412137344"/>
-        <c:axId val="133169152"/>
+        <c:axId val="237799680"/>
+        <c:axId val="242787840"/>
       </c:scatterChart>
       <c:valAx>
-        <c:axId val="412137344"/>
+        <c:axId val="237799680"/>
         <c:scaling>
           <c:orientation val="minMax"/>
           <c:max val="8"/>
@@ -10015,12 +9957,12 @@
         <c:majorTickMark val="out"/>
         <c:minorTickMark val="none"/>
         <c:tickLblPos val="nextTo"/>
-        <c:crossAx val="133169152"/>
+        <c:crossAx val="242787840"/>
         <c:crosses val="autoZero"/>
         <c:crossBetween val="midCat"/>
       </c:valAx>
       <c:valAx>
-        <c:axId val="133169152"/>
+        <c:axId val="242787840"/>
         <c:scaling>
           <c:orientation val="minMax"/>
           <c:max val="8"/>
@@ -10050,7 +9992,7 @@
         <c:majorTickMark val="out"/>
         <c:minorTickMark val="none"/>
         <c:tickLblPos val="nextTo"/>
-        <c:crossAx val="412137344"/>
+        <c:crossAx val="237799680"/>
         <c:crosses val="autoZero"/>
         <c:crossBetween val="midCat"/>
       </c:valAx>
@@ -10388,7 +10330,7 @@
 </file>
 
 <file path=customXml/itemProps1.xml><?xml version="1.0" encoding="utf-8"?>
-<ds:datastoreItem xmlns:ds="http://schemas.openxmlformats.org/officeDocument/2006/customXml" ds:itemID="{2BDDCB9B-F231-433A-93DA-86F12321A92F}">
+<ds:datastoreItem xmlns:ds="http://schemas.openxmlformats.org/officeDocument/2006/customXml" ds:itemID="{7A932998-3317-4481-B8F8-9200EAF25589}">
   <ds:schemaRefs>
     <ds:schemaRef ds:uri="http://schemas.openxmlformats.org/officeDocument/2006/bibliography"/>
   </ds:schemaRefs>

</xml_diff>